<commit_message>
Give up on tagged, accessible PDF
These are from Google Docs, with personal information removed in Word.
</commit_message>
<xml_diff>
--- a/cv/jason-erb.docx
+++ b/cv/jason-erb.docx
@@ -67,7 +67,7 @@
             <w:color w:val="1155CC"/>
             <w:u w:val="single"/>
           </w:rPr>
-          <w:t>https://www.linkedin.com/in/jason-erb/</w:t>
+          <w:t>https://jason-erb.com</w:t>
         </w:r>
       </w:hyperlink>
     </w:p>
@@ -103,13 +103,7 @@
     </w:p>
     <w:p>
       <w:r>
-        <w:t xml:space="preserve">Modern C++ (with Boost, STL, Qt/QtQuick/QML, and others), modern C, modern CMake/CPack/CTest, internationalization/Unicode, </w:t>
-      </w:r>
-      <w:r>
-        <w:t>JavaScript</w:t>
-      </w:r>
-      <w:r>
-        <w:t>, creative problem solving and complexity elimination, elegant architecture/code/UI design, and fast proficiency in whatever is required to ship an exceptional product.</w:t>
+        <w:t>Modern C++ (with Boost, STL, Qt/QtQuick/QML, and others), modern C, modern CMake/CPack/CTest, internationalization/Unicode, JavaScript, creative problem solving and complexity elimination, elegant architecture/code/UI design, and fast proficiency in whatever is required to ship an exceptional product.</w:t>
       </w:r>
     </w:p>
     <w:p>
@@ -175,7 +169,7 @@
         </w:r>
       </w:hyperlink>
       <w:r>
-        <w:t>), the native (C++) layer of the company’s core distributed computing product, taking it from conception through several releases. Included:</w:t>
+        <w:t>), the native (C++) layer of the company’s core distributed computing product, taking it from conception through several releases. Components:</w:t>
       </w:r>
     </w:p>
     <w:p>
@@ -279,13 +273,7 @@
         </w:numPr>
       </w:pPr>
       <w:r>
-        <w:t xml:space="preserve">Mentored junior developers, reviewed code, and made improvements to the </w:t>
-      </w:r>
-      <w:r>
-        <w:t>JavaScript</w:t>
-      </w:r>
-      <w:r>
-        <w:t xml:space="preserve"> DCP product.</w:t>
+        <w:t>Mentored junior developers, reviewed code, and made improvements to the JavaScript DCP product.</w:t>
       </w:r>
     </w:p>
     <w:p>
@@ -308,13 +296,7 @@
         <w:t>Technologies:</w:t>
       </w:r>
       <w:r>
-        <w:t xml:space="preserve"> C++, CMake, CPack, CTest, Google V8, Google Dawn, Google Omaha, Node API, </w:t>
-      </w:r>
-      <w:r>
-        <w:t>JavaScript</w:t>
-      </w:r>
-      <w:r>
-        <w:t>, WiX Toolset, Win32 API, Bash, Batch Script, Sockets, Linux, Windows, MacOS, Docker</w:t>
+        <w:t xml:space="preserve"> C++, CMake, CPack, CTest, Google V8, Google Dawn, Google Omaha, Node API, JavaScript, WiX Toolset, Win32 API, Bash, Batch Script, Sockets, Linux, Windows, MacOS, Docker</w:t>
       </w:r>
     </w:p>
     <w:p>
@@ -388,7 +370,15 @@
         <w:t>Networking:</w:t>
       </w:r>
       <w:r>
-        <w:t xml:space="preserve"> Designed and implemented a network diagnostics tool and accompanying UI and took code ownership of the pseudo-TCP implementation and relay-related code.</w:t>
+        <w:t xml:space="preserve"> Designed and implemented a network diagnostics tool and accompanying </w:t>
+      </w:r>
+      <w:proofErr w:type="gramStart"/>
+      <w:r>
+        <w:t>UI, and</w:t>
+      </w:r>
+      <w:proofErr w:type="gramEnd"/>
+      <w:r>
+        <w:t xml:space="preserve"> took code ownership of the pseudo-TCP implementation and relay-related code.</w:t>
       </w:r>
     </w:p>
     <w:p>
@@ -507,13 +497,15 @@
     </w:p>
     <w:p>
       <w:r>
-        <w:t>Part of a small team that developed the Print</w:t>
-      </w:r>
-      <w:r>
-        <w:t>F</w:t>
-      </w:r>
-      <w:r>
-        <w:t>leet asset management web software product. Accomplishments:</w:t>
+        <w:t xml:space="preserve">Part of a small team that developed the </w:t>
+      </w:r>
+      <w:proofErr w:type="spellStart"/>
+      <w:r>
+        <w:t>Printfleet</w:t>
+      </w:r>
+      <w:proofErr w:type="spellEnd"/>
+      <w:r>
+        <w:t xml:space="preserve"> asset management web software product. Accomplishments:</w:t>
       </w:r>
     </w:p>
     <w:p>
@@ -558,13 +550,7 @@
         <w:t>Technologies:</w:t>
       </w:r>
       <w:r>
-        <w:t xml:space="preserve"> ASP, ASP.NET, C#, SQL, </w:t>
-      </w:r>
-      <w:r>
-        <w:t>JavaScript</w:t>
-      </w:r>
-      <w:r>
-        <w:t>, HTML, CSS, Windows</w:t>
+        <w:t xml:space="preserve"> ASP, ASP.NET, C#, SQL, JavaScript, HTML, CSS, Windows</w:t>
       </w:r>
     </w:p>
     <w:p>
@@ -726,7 +712,7 @@
       <w:pPr>
         <w:numPr>
           <w:ilvl w:val="0"/>
-          <w:numId w:val="6"/>
+          <w:numId w:val="1"/>
         </w:numPr>
       </w:pPr>
       <w:r>
@@ -737,7 +723,7 @@
       <w:pPr>
         <w:numPr>
           <w:ilvl w:val="0"/>
-          <w:numId w:val="6"/>
+          <w:numId w:val="1"/>
         </w:numPr>
       </w:pPr>
       <w:r>
@@ -748,7 +734,7 @@
       <w:pPr>
         <w:numPr>
           <w:ilvl w:val="0"/>
-          <w:numId w:val="6"/>
+          <w:numId w:val="1"/>
         </w:numPr>
       </w:pPr>
       <w:r>
@@ -759,7 +745,7 @@
       <w:pPr>
         <w:numPr>
           <w:ilvl w:val="0"/>
-          <w:numId w:val="6"/>
+          <w:numId w:val="1"/>
         </w:numPr>
       </w:pPr>
       <w:r>
@@ -770,7 +756,7 @@
       <w:pPr>
         <w:numPr>
           <w:ilvl w:val="0"/>
-          <w:numId w:val="6"/>
+          <w:numId w:val="1"/>
         </w:numPr>
       </w:pPr>
       <w:r>
@@ -883,7 +869,7 @@
       <w:pPr>
         <w:numPr>
           <w:ilvl w:val="0"/>
-          <w:numId w:val="1"/>
+          <w:numId w:val="6"/>
         </w:numPr>
       </w:pPr>
       <w:r>
@@ -894,7 +880,7 @@
       <w:pPr>
         <w:numPr>
           <w:ilvl w:val="0"/>
-          <w:numId w:val="1"/>
+          <w:numId w:val="6"/>
         </w:numPr>
       </w:pPr>
       <w:r>
@@ -993,13 +979,7 @@
         </w:numPr>
       </w:pPr>
       <w:r>
-        <w:t>Helped build web applications for Hotel Dieu Hospital and the Ministry of Health and Long</w:t>
-      </w:r>
-      <w:r>
-        <w:t>-</w:t>
-      </w:r>
-      <w:r>
-        <w:t>Term Care.</w:t>
+        <w:t>Helped build web applications for Hotel Dieu Hospital and the Ministry of Health and Long-Term Care.</w:t>
       </w:r>
     </w:p>
     <w:p>
@@ -1011,13 +991,7 @@
         <w:t>Technologies:</w:t>
       </w:r>
       <w:r>
-        <w:t xml:space="preserve"> SQL Server, Microsoft Analysis Services, OLAP, SQL, MDX, XML, ASP, </w:t>
-      </w:r>
-      <w:r>
-        <w:t>JavaScript</w:t>
-      </w:r>
-      <w:r>
-        <w:t>, HTML, CSS, Visual Basic, COM, XML, XSLT, Windows</w:t>
+        <w:t xml:space="preserve"> SQL Server, Microsoft Analysis Services, OLAP, SQL, MDX, XML, ASP, JavaScript, HTML, CSS, Visual Basic, COM, XML, XSLT, Windows</w:t>
       </w:r>
     </w:p>
     <w:p>
@@ -1104,11 +1078,19 @@
       <w:r>
         <w:t xml:space="preserve">Inventor and developer of the Om Tree, an efficient associative array implemented in modern, portable C17 as a binary compact prefix tree with some novel optimizations that allow it to significantly outperform </w:t>
       </w:r>
+      <w:proofErr w:type="gramStart"/>
       <w:r>
         <w:rPr>
           <w:rFonts w:ascii="Courier New" w:eastAsia="Courier New" w:hAnsi="Courier New" w:cs="Courier New"/>
         </w:rPr>
-        <w:t>std::map</w:t>
+        <w:t>std::</w:t>
+      </w:r>
+      <w:proofErr w:type="gramEnd"/>
+      <w:r>
+        <w:rPr>
+          <w:rFonts w:ascii="Courier New" w:eastAsia="Courier New" w:hAnsi="Courier New" w:cs="Courier New"/>
+        </w:rPr>
+        <w:t>map</w:t>
       </w:r>
       <w:r>
         <w:t xml:space="preserve"> on most operations. It was implemented for use by the forthcoming rewrite of the Om Language and has 100% line, function, and branch unit test coverage (CI-generated interactive report: </w:t>
@@ -1141,9 +1123,9 @@
 <file path=word/numbering.xml><?xml version="1.0" encoding="utf-8"?>
 <w:numbering xmlns:wpc="http://schemas.microsoft.com/office/word/2010/wordprocessingCanvas" xmlns:cx="http://schemas.microsoft.com/office/drawing/2014/chartex" xmlns:cx1="http://schemas.microsoft.com/office/drawing/2015/9/8/chartex" xmlns:cx2="http://schemas.microsoft.com/office/drawing/2015/10/21/chartex" xmlns:cx3="http://schemas.microsoft.com/office/drawing/2016/5/9/chartex" xmlns:cx4="http://schemas.microsoft.com/office/drawing/2016/5/10/chartex" xmlns:cx5="http://schemas.microsoft.com/office/drawing/2016/5/11/chartex" xmlns:cx6="http://schemas.microsoft.com/office/drawing/2016/5/12/chartex" xmlns:cx7="http://schemas.microsoft.com/office/drawing/2016/5/13/chartex" xmlns:cx8="http://schemas.microsoft.com/office/drawing/2016/5/14/chartex" xmlns:mc="http://schemas.openxmlformats.org/markup-compatibility/2006" xmlns:aink="http://schemas.microsoft.com/office/drawing/2016/ink" xmlns:am3d="http://schemas.microsoft.com/office/drawing/2017/model3d" xmlns:o="urn:schemas-microsoft-com:office:office" xmlns:oel="http://schemas.microsoft.com/office/2019/extlst" xmlns:r="http://schemas.openxmlformats.org/officeDocument/2006/relationships" xmlns:m="http://schemas.openxmlformats.org/officeDocument/2006/math" xmlns:v="urn:schemas-microsoft-com:vml" xmlns:wp14="http://schemas.microsoft.com/office/word/2010/wordprocessingDrawing" xmlns:wp="http://schemas.openxmlformats.org/drawingml/2006/wordprocessingDrawing" xmlns:w10="urn:schemas-microsoft-com:office:word" xmlns:w="http://schemas.openxmlformats.org/wordprocessingml/2006/main" xmlns:w14="http://schemas.microsoft.com/office/word/2010/wordml" xmlns:w15="http://schemas.microsoft.com/office/word/2012/wordml" xmlns:w16cex="http://schemas.microsoft.com/office/word/2018/wordml/cex" xmlns:w16cid="http://schemas.microsoft.com/office/word/2016/wordml/cid" xmlns:w16="http://schemas.microsoft.com/office/word/2018/wordml" xmlns:w16du="http://schemas.microsoft.com/office/word/2023/wordml/word16du" xmlns:w16sdtdh="http://schemas.microsoft.com/office/word/2020/wordml/sdtdatahash" xmlns:w16se="http://schemas.microsoft.com/office/word/2015/wordml/symex" xmlns:wpg="http://schemas.microsoft.com/office/word/2010/wordprocessingGroup" xmlns:wpi="http://schemas.microsoft.com/office/word/2010/wordprocessingInk" xmlns:wne="http://schemas.microsoft.com/office/word/2006/wordml" xmlns:wps="http://schemas.microsoft.com/office/word/2010/wordprocessingShape" mc:Ignorable="w14 w15 w16se w16cid w16 w16cex w16sdtdh w16du wp14">
   <w:abstractNum w:abstractNumId="0" w15:restartNumberingAfterBreak="0">
-    <w:nsid w:val="1BE55E8F"/>
+    <w:nsid w:val="12BD0E54"/>
     <w:multiLevelType w:val="multilevel"/>
-    <w:tmpl w:val="BC047D4E"/>
+    <w:tmpl w:val="A2CAA4B6"/>
     <w:lvl w:ilvl="0">
       <w:start w:val="1"/>
       <w:numFmt w:val="bullet"/>
@@ -1254,9 +1236,9 @@
     </w:lvl>
   </w:abstractNum>
   <w:abstractNum w:abstractNumId="1" w15:restartNumberingAfterBreak="0">
-    <w:nsid w:val="34C94179"/>
+    <w:nsid w:val="1941130C"/>
     <w:multiLevelType w:val="multilevel"/>
-    <w:tmpl w:val="FBC661D0"/>
+    <w:tmpl w:val="EB26A302"/>
     <w:lvl w:ilvl="0">
       <w:start w:val="1"/>
       <w:numFmt w:val="bullet"/>
@@ -1367,9 +1349,9 @@
     </w:lvl>
   </w:abstractNum>
   <w:abstractNum w:abstractNumId="2" w15:restartNumberingAfterBreak="0">
-    <w:nsid w:val="3E07456B"/>
+    <w:nsid w:val="465B61A7"/>
     <w:multiLevelType w:val="multilevel"/>
-    <w:tmpl w:val="9E801DAC"/>
+    <w:tmpl w:val="1B0C1798"/>
     <w:lvl w:ilvl="0">
       <w:start w:val="1"/>
       <w:numFmt w:val="bullet"/>
@@ -1480,9 +1462,9 @@
     </w:lvl>
   </w:abstractNum>
   <w:abstractNum w:abstractNumId="3" w15:restartNumberingAfterBreak="0">
-    <w:nsid w:val="3EBF63F5"/>
+    <w:nsid w:val="5C87041D"/>
     <w:multiLevelType w:val="multilevel"/>
-    <w:tmpl w:val="E8FA6C76"/>
+    <w:tmpl w:val="FE42CA12"/>
     <w:lvl w:ilvl="0">
       <w:start w:val="1"/>
       <w:numFmt w:val="bullet"/>
@@ -1593,9 +1575,9 @@
     </w:lvl>
   </w:abstractNum>
   <w:abstractNum w:abstractNumId="4" w15:restartNumberingAfterBreak="0">
-    <w:nsid w:val="47BE1224"/>
+    <w:nsid w:val="697D3367"/>
     <w:multiLevelType w:val="multilevel"/>
-    <w:tmpl w:val="5B6CD066"/>
+    <w:tmpl w:val="894491FC"/>
     <w:lvl w:ilvl="0">
       <w:start w:val="1"/>
       <w:numFmt w:val="bullet"/>
@@ -1706,9 +1688,9 @@
     </w:lvl>
   </w:abstractNum>
   <w:abstractNum w:abstractNumId="5" w15:restartNumberingAfterBreak="0">
-    <w:nsid w:val="6C8F01C1"/>
+    <w:nsid w:val="69B22564"/>
     <w:multiLevelType w:val="multilevel"/>
-    <w:tmpl w:val="EFBED44E"/>
+    <w:tmpl w:val="638EBA6E"/>
     <w:lvl w:ilvl="0">
       <w:start w:val="1"/>
       <w:numFmt w:val="bullet"/>
@@ -1819,9 +1801,9 @@
     </w:lvl>
   </w:abstractNum>
   <w:abstractNum w:abstractNumId="6" w15:restartNumberingAfterBreak="0">
-    <w:nsid w:val="7EC071CC"/>
+    <w:nsid w:val="79730559"/>
     <w:multiLevelType w:val="multilevel"/>
-    <w:tmpl w:val="E782EA00"/>
+    <w:tmpl w:val="AD761778"/>
     <w:lvl w:ilvl="0">
       <w:start w:val="1"/>
       <w:numFmt w:val="bullet"/>
@@ -1931,25 +1913,25 @@
       </w:rPr>
     </w:lvl>
   </w:abstractNum>
-  <w:num w:numId="1" w16cid:durableId="519396067">
+  <w:num w:numId="1" w16cid:durableId="1476215425">
+    <w:abstractNumId w:val="6"/>
+  </w:num>
+  <w:num w:numId="2" w16cid:durableId="1740857309">
     <w:abstractNumId w:val="0"/>
   </w:num>
-  <w:num w:numId="2" w16cid:durableId="44262108">
+  <w:num w:numId="3" w16cid:durableId="101268143">
+    <w:abstractNumId w:val="5"/>
+  </w:num>
+  <w:num w:numId="4" w16cid:durableId="1401753619">
+    <w:abstractNumId w:val="3"/>
+  </w:num>
+  <w:num w:numId="5" w16cid:durableId="1788502799">
     <w:abstractNumId w:val="1"/>
   </w:num>
-  <w:num w:numId="3" w16cid:durableId="216667422">
-    <w:abstractNumId w:val="6"/>
-  </w:num>
-  <w:num w:numId="4" w16cid:durableId="1718043310">
-    <w:abstractNumId w:val="5"/>
-  </w:num>
-  <w:num w:numId="5" w16cid:durableId="203059856">
+  <w:num w:numId="6" w16cid:durableId="1391926050">
     <w:abstractNumId w:val="4"/>
   </w:num>
-  <w:num w:numId="6" w16cid:durableId="268241884">
-    <w:abstractNumId w:val="3"/>
-  </w:num>
-  <w:num w:numId="7" w16cid:durableId="356541894">
+  <w:num w:numId="7" w16cid:durableId="1138110756">
     <w:abstractNumId w:val="2"/>
   </w:num>
 </w:numbering>
@@ -1961,7 +1943,7 @@
     <w:rPrDefault>
       <w:rPr>
         <w:rFonts w:ascii="Helvetica Neue Light" w:eastAsia="Helvetica Neue Light" w:hAnsi="Helvetica Neue Light" w:cs="Helvetica Neue Light"/>
-        <w:lang w:val="en-GB" w:eastAsia="en-US" w:bidi="ar-SA"/>
+        <w:lang w:val="en-CA" w:eastAsia="en-US" w:bidi="ar-SA"/>
       </w:rPr>
     </w:rPrDefault>
     <w:pPrDefault>

</xml_diff>

<commit_message>
Make CV phone number clickable
</commit_message>
<xml_diff>
--- a/cv/jason-erb.docx
+++ b/cv/jason-erb.docx
@@ -42,7 +42,9 @@
     <w:p>
       <w:pPr>
         <w:pStyle w:val="Heading5"/>
-        <w:rPr/>
+        <w:rPr>
+          <w:u w:val="single"/>
+        </w:rPr>
       </w:pPr>
       <w:bookmarkStart w:colFirst="0" w:colLast="0" w:name="_4euzrlxrrhmg" w:id="2"/>
       <w:bookmarkEnd w:id="2"/>
@@ -50,13 +52,29 @@
         <w:rPr>
           <w:rtl w:val="0"/>
         </w:rPr>
-        <w:t xml:space="preserve">98 Main Street | Kingston | ON | K7K 3Y8 | Canada | +1-343-333-4397</w:t>
-        <w:br w:type="textWrapping"/>
+        <w:t xml:space="preserve">98 Main Street | Kingston | ON | K7K 3Y8 | Canada | </w:t>
       </w:r>
       <w:hyperlink r:id="rId6">
         <w:r>
           <w:rPr>
             <w:color w:val="1155cc"/>
+            <w:u w:val="single"/>
+            <w:rtl w:val="0"/>
+          </w:rPr>
+          <w:t xml:space="preserve">+1-343-333-4397</w:t>
+        </w:r>
+      </w:hyperlink>
+      <w:r>
+        <w:rPr>
+          <w:rtl w:val="0"/>
+        </w:rPr>
+        <w:br w:type="textWrapping"/>
+      </w:r>
+      <w:hyperlink r:id="rId7">
+        <w:r>
+          <w:rPr>
+            <w:color w:val="1155cc"/>
+            <w:u w:val="single"/>
             <w:rtl w:val="0"/>
           </w:rPr>
           <w:t xml:space="preserve">https://jason-erb.com</w:t>
@@ -68,17 +86,25 @@
         </w:rPr>
         <w:t xml:space="preserve"> | </w:t>
       </w:r>
-      <w:hyperlink r:id="rId7">
+      <w:hyperlink r:id="rId8">
         <w:r>
           <w:rPr>
             <w:color w:val="1155cc"/>
+            <w:u w:val="single"/>
             <w:rtl w:val="0"/>
           </w:rPr>
-          <w:t xml:space="preserve">consulting@jason-erb.com</w:t>
+          <w:t xml:space="preserve">consulting@jason-erb.co</w:t>
         </w:r>
       </w:hyperlink>
       <w:r>
         <w:rPr>
+          <w:u w:val="single"/>
+          <w:rtl w:val="0"/>
+        </w:rPr>
+        <w:t xml:space="preserve">m</w:t>
+      </w:r>
+      <w:r>
+        <w:rPr>
           <w:rtl w:val="0"/>
         </w:rPr>
       </w:r>
@@ -121,7 +147,7 @@
         </w:rPr>
         <w:t xml:space="preserve">ver 25 years of professional experience delivering desktop/mobile/embedded/web software in a wide range of platforms/languages/technologies/domains, including robotics, geospatial analysis, brain-computer interfaces, and distributed computing. Creator of the </w:t>
       </w:r>
-      <w:hyperlink r:id="rId8">
+      <w:hyperlink r:id="rId9">
         <w:r>
           <w:rPr>
             <w:color w:val="1155cc"/>
@@ -248,7 +274,7 @@
         </w:rPr>
         <w:t xml:space="preserve">Architected, developed, and owned </w:t>
       </w:r>
-      <w:hyperlink r:id="rId9">
+      <w:hyperlink r:id="rId10">
         <w:r>
           <w:rPr>
             <w:color w:val="1155cc"/>
@@ -1525,7 +1551,7 @@
       </w:pPr>
       <w:bookmarkStart w:colFirst="0" w:colLast="0" w:name="_xp6dp6be732a" w:id="32"/>
       <w:bookmarkEnd w:id="32"/>
-      <w:hyperlink r:id="rId10">
+      <w:hyperlink r:id="rId11">
         <w:r>
           <w:rPr>
             <w:rtl w:val="0"/>
@@ -1571,7 +1597,7 @@
       </w:pPr>
       <w:bookmarkStart w:colFirst="0" w:colLast="0" w:name="_1kgvn8kezisq" w:id="34"/>
       <w:bookmarkEnd w:id="34"/>
-      <w:hyperlink r:id="rId11">
+      <w:hyperlink r:id="rId12">
         <w:r>
           <w:rPr>
             <w:color w:val="1155cc"/>
@@ -1610,7 +1636,7 @@
         </w:rPr>
         <w:t xml:space="preserve"> on most operations. It was implemented for use by the forthcoming rewrite of the Om Language and has </w:t>
       </w:r>
-      <w:hyperlink r:id="rId12">
+      <w:hyperlink r:id="rId13">
         <w:r>
           <w:rPr>
             <w:color w:val="1155cc"/>

</xml_diff>

<commit_message>
Change font to Cambria
Fits more on page 1, and will hopefully cause fonts to look better on iOS
</commit_message>
<xml_diff>
--- a/cv/jason-erb.docx
+++ b/cv/jason-erb.docx
@@ -5,12 +5,15 @@
     <w:p>
       <w:pPr>
         <w:pStyle w:val="Title"/>
-        <w:rPr/>
+        <w:rPr>
+          <w:rFonts w:ascii="Cambria" w:cs="Cambria" w:eastAsia="Cambria" w:hAnsi="Cambria"/>
+        </w:rPr>
       </w:pPr>
       <w:bookmarkStart w:colFirst="0" w:colLast="0" w:name="_z073fd23n2hm" w:id="0"/>
       <w:bookmarkEnd w:id="0"/>
       <w:r>
         <w:rPr>
+          <w:rFonts w:ascii="Cambria" w:cs="Cambria" w:eastAsia="Cambria" w:hAnsi="Cambria"/>
           <w:rtl w:val="0"/>
         </w:rPr>
         <w:t xml:space="preserve">JASON ERB</w:t>
@@ -20,6 +23,7 @@
       <w:pPr>
         <w:pStyle w:val="Subtitle"/>
         <w:rPr>
+          <w:rFonts w:ascii="Cambria" w:cs="Cambria" w:eastAsia="Cambria" w:hAnsi="Cambria"/>
           <w:color w:val="000000"/>
           <w:sz w:val="32"/>
           <w:szCs w:val="32"/>
@@ -29,6 +33,7 @@
       <w:bookmarkEnd w:id="1"/>
       <w:r>
         <w:rPr>
+          <w:rFonts w:ascii="Cambria" w:cs="Cambria" w:eastAsia="Cambria" w:hAnsi="Cambria"/>
           <w:rtl w:val="0"/>
         </w:rPr>
         <w:t xml:space="preserve">Senior Software Developer &amp; Architect</w:t>
@@ -43,6 +48,7 @@
       <w:pPr>
         <w:pStyle w:val="Heading5"/>
         <w:rPr>
+          <w:rFonts w:ascii="Cambria" w:cs="Cambria" w:eastAsia="Cambria" w:hAnsi="Cambria"/>
           <w:u w:val="single"/>
         </w:rPr>
       </w:pPr>
@@ -50,6 +56,7 @@
       <w:bookmarkEnd w:id="2"/>
       <w:r>
         <w:rPr>
+          <w:rFonts w:ascii="Cambria" w:cs="Cambria" w:eastAsia="Cambria" w:hAnsi="Cambria"/>
           <w:rtl w:val="0"/>
         </w:rPr>
         <w:t xml:space="preserve">98 Main Street | Kingston | ON | K7K 3Y8 | Canada | </w:t>
@@ -57,6 +64,7 @@
       <w:hyperlink r:id="rId6">
         <w:r>
           <w:rPr>
+            <w:rFonts w:ascii="Cambria" w:cs="Cambria" w:eastAsia="Cambria" w:hAnsi="Cambria"/>
             <w:color w:val="1155cc"/>
             <w:u w:val="single"/>
             <w:rtl w:val="0"/>
@@ -66,6 +74,7 @@
       </w:hyperlink>
       <w:r>
         <w:rPr>
+          <w:rFonts w:ascii="Cambria" w:cs="Cambria" w:eastAsia="Cambria" w:hAnsi="Cambria"/>
           <w:rtl w:val="0"/>
         </w:rPr>
         <w:br w:type="textWrapping"/>
@@ -73,6 +82,7 @@
       <w:hyperlink r:id="rId7">
         <w:r>
           <w:rPr>
+            <w:rFonts w:ascii="Cambria" w:cs="Cambria" w:eastAsia="Cambria" w:hAnsi="Cambria"/>
             <w:color w:val="1155cc"/>
             <w:u w:val="single"/>
             <w:rtl w:val="0"/>
@@ -82,6 +92,7 @@
       </w:hyperlink>
       <w:r>
         <w:rPr>
+          <w:rFonts w:ascii="Cambria" w:cs="Cambria" w:eastAsia="Cambria" w:hAnsi="Cambria"/>
           <w:rtl w:val="0"/>
         </w:rPr>
         <w:t xml:space="preserve"> | </w:t>
@@ -89,6 +100,7 @@
       <w:hyperlink r:id="rId8">
         <w:r>
           <w:rPr>
+            <w:rFonts w:ascii="Cambria" w:cs="Cambria" w:eastAsia="Cambria" w:hAnsi="Cambria"/>
             <w:color w:val="1155cc"/>
             <w:u w:val="single"/>
             <w:rtl w:val="0"/>
@@ -98,6 +110,7 @@
       </w:hyperlink>
       <w:r>
         <w:rPr>
+          <w:rFonts w:ascii="Cambria" w:cs="Cambria" w:eastAsia="Cambria" w:hAnsi="Cambria"/>
           <w:u w:val="single"/>
           <w:rtl w:val="0"/>
         </w:rPr>
@@ -113,6 +126,7 @@
       <w:pPr>
         <w:pStyle w:val="Heading1"/>
         <w:rPr>
+          <w:rFonts w:ascii="Cambria" w:cs="Cambria" w:eastAsia="Cambria" w:hAnsi="Cambria"/>
           <w:sz w:val="30"/>
           <w:szCs w:val="30"/>
         </w:rPr>
@@ -133,16 +147,20 @@
     </w:p>
     <w:p>
       <w:pPr>
-        <w:rPr/>
-      </w:pPr>
-      <w:r>
-        <w:rPr>
+        <w:rPr>
+          <w:rFonts w:ascii="Cambria" w:cs="Cambria" w:eastAsia="Cambria" w:hAnsi="Cambria"/>
+        </w:rPr>
+      </w:pPr>
+      <w:r>
+        <w:rPr>
+          <w:rFonts w:ascii="Cambria" w:cs="Cambria" w:eastAsia="Cambria" w:hAnsi="Cambria"/>
           <w:rtl w:val="0"/>
         </w:rPr>
         <w:t xml:space="preserve">O</w:t>
       </w:r>
       <w:r>
         <w:rPr>
+          <w:rFonts w:ascii="Cambria" w:cs="Cambria" w:eastAsia="Cambria" w:hAnsi="Cambria"/>
           <w:rtl w:val="0"/>
         </w:rPr>
         <w:t xml:space="preserve">ver 25 years of professional experience delivering desktop/mobile/embedded/web software in a wide range of platforms/languages/technologies/domains, including robotics, geospatial analysis, brain-computer interfaces, and distributed computing. Creator of the </w:t>
@@ -150,6 +168,7 @@
       <w:hyperlink r:id="rId9">
         <w:r>
           <w:rPr>
+            <w:rFonts w:ascii="Cambria" w:cs="Cambria" w:eastAsia="Cambria" w:hAnsi="Cambria"/>
             <w:color w:val="1155cc"/>
             <w:u w:val="single"/>
             <w:rtl w:val="0"/>
@@ -159,6 +178,7 @@
       </w:hyperlink>
       <w:r>
         <w:rPr>
+          <w:rFonts w:ascii="Cambria" w:cs="Cambria" w:eastAsia="Cambria" w:hAnsi="Cambria"/>
           <w:rtl w:val="0"/>
         </w:rPr>
         <w:t xml:space="preserve">.</w:t>
@@ -167,7 +187,9 @@
     <w:p>
       <w:pPr>
         <w:pStyle w:val="Heading1"/>
-        <w:rPr/>
+        <w:rPr>
+          <w:rFonts w:ascii="Cambria" w:cs="Cambria" w:eastAsia="Cambria" w:hAnsi="Cambria"/>
+        </w:rPr>
       </w:pPr>
       <w:bookmarkStart w:colFirst="0" w:colLast="0" w:name="_mlx1ajm95z0q" w:id="4"/>
       <w:bookmarkEnd w:id="4"/>
@@ -177,14 +199,22 @@
         </w:rPr>
         <w:t xml:space="preserve">SPECIALTIES</w:t>
       </w:r>
+      <w:r>
+        <w:rPr>
+          <w:rtl w:val="0"/>
+        </w:rPr>
+      </w:r>
     </w:p>
     <w:p>
       <w:pPr>
         <w:ind w:left="0" w:firstLine="0"/>
-        <w:rPr/>
-      </w:pPr>
-      <w:r>
-        <w:rPr>
+        <w:rPr>
+          <w:rFonts w:ascii="Cambria" w:cs="Cambria" w:eastAsia="Cambria" w:hAnsi="Cambria"/>
+        </w:rPr>
+      </w:pPr>
+      <w:r>
+        <w:rPr>
+          <w:rFonts w:ascii="Cambria" w:cs="Cambria" w:eastAsia="Cambria" w:hAnsi="Cambria"/>
           <w:rtl w:val="0"/>
         </w:rPr>
         <w:t xml:space="preserve">Modern C++ (over 22 years, along with STL, Boost, Qt/QtQuick/QML, and others), C, CMake/CPack/CTest, JavaScript, internationalization, creative problem solving and complexity elimination, elegant architecture/code/UI design, and fast proficiency in whatever is required to ship a high-quality product.</w:t>
@@ -193,12 +223,15 @@
     <w:p>
       <w:pPr>
         <w:pStyle w:val="Heading1"/>
-        <w:rPr/>
+        <w:rPr>
+          <w:rFonts w:ascii="Cambria" w:cs="Cambria" w:eastAsia="Cambria" w:hAnsi="Cambria"/>
+        </w:rPr>
       </w:pPr>
       <w:bookmarkStart w:colFirst="0" w:colLast="0" w:name="_ld56nljm08qg" w:id="5"/>
       <w:bookmarkEnd w:id="5"/>
       <w:r>
         <w:rPr>
+          <w:rFonts w:ascii="Cambria" w:cs="Cambria" w:eastAsia="Cambria" w:hAnsi="Cambria"/>
           <w:rtl w:val="0"/>
         </w:rPr>
         <w:t xml:space="preserve">EXPERIENCE</w:t>
@@ -207,7 +240,9 @@
     <w:p>
       <w:pPr>
         <w:pStyle w:val="Heading2"/>
-        <w:rPr/>
+        <w:rPr>
+          <w:rFonts w:ascii="Cambria" w:cs="Cambria" w:eastAsia="Cambria" w:hAnsi="Cambria"/>
+        </w:rPr>
       </w:pPr>
       <w:bookmarkStart w:colFirst="0" w:colLast="0" w:name="_215flwdqnziy" w:id="6"/>
       <w:bookmarkEnd w:id="6"/>
@@ -217,11 +252,17 @@
         </w:rPr>
         <w:t xml:space="preserve">Distributive</w:t>
       </w:r>
+      <w:r>
+        <w:rPr>
+          <w:rtl w:val="0"/>
+        </w:rPr>
+      </w:r>
     </w:p>
     <w:p>
       <w:pPr>
         <w:pStyle w:val="Heading3"/>
         <w:rPr>
+          <w:rFonts w:ascii="Cambria" w:cs="Cambria" w:eastAsia="Cambria" w:hAnsi="Cambria"/>
           <w:color w:val="000000"/>
           <w:sz w:val="28"/>
           <w:szCs w:val="28"/>
@@ -231,6 +272,7 @@
       <w:bookmarkEnd w:id="7"/>
       <w:r>
         <w:rPr>
+          <w:rFonts w:ascii="Cambria" w:cs="Cambria" w:eastAsia="Cambria" w:hAnsi="Cambria"/>
           <w:rtl w:val="0"/>
         </w:rPr>
         <w:t xml:space="preserve">Senior Software Developer (Contract)</w:t>
@@ -244,12 +286,15 @@
     <w:p>
       <w:pPr>
         <w:pStyle w:val="Heading5"/>
-        <w:rPr/>
+        <w:rPr>
+          <w:rFonts w:ascii="Cambria" w:cs="Cambria" w:eastAsia="Cambria" w:hAnsi="Cambria"/>
+        </w:rPr>
       </w:pPr>
       <w:bookmarkStart w:colFirst="0" w:colLast="0" w:name="_ishnydlgdxui" w:id="8"/>
       <w:bookmarkEnd w:id="8"/>
       <w:r>
         <w:rPr>
+          <w:rFonts w:ascii="Cambria" w:cs="Cambria" w:eastAsia="Cambria" w:hAnsi="Cambria"/>
           <w:rtl w:val="0"/>
         </w:rPr>
         <w:t xml:space="preserve">August 2019 - September 2024</w:t>
@@ -265,11 +310,12 @@
         </w:numPr>
         <w:ind w:left="720" w:hanging="360"/>
         <w:rPr>
-          <w:u w:val="none"/>
-        </w:rPr>
-      </w:pPr>
-      <w:r>
-        <w:rPr>
+          <w:rFonts w:ascii="Cambria" w:cs="Cambria" w:eastAsia="Cambria" w:hAnsi="Cambria"/>
+        </w:rPr>
+      </w:pPr>
+      <w:r>
+        <w:rPr>
+          <w:rFonts w:ascii="Cambria" w:cs="Cambria" w:eastAsia="Cambria" w:hAnsi="Cambria"/>
           <w:rtl w:val="0"/>
         </w:rPr>
         <w:t xml:space="preserve">Architected, developed, and owned </w:t>
@@ -277,6 +323,7 @@
       <w:hyperlink r:id="rId10">
         <w:r>
           <w:rPr>
+            <w:rFonts w:ascii="Cambria" w:cs="Cambria" w:eastAsia="Cambria" w:hAnsi="Cambria"/>
             <w:color w:val="1155cc"/>
             <w:u w:val="single"/>
             <w:rtl w:val="0"/>
@@ -286,6 +333,7 @@
       </w:hyperlink>
       <w:r>
         <w:rPr>
+          <w:rFonts w:ascii="Cambria" w:cs="Cambria" w:eastAsia="Cambria" w:hAnsi="Cambria"/>
           <w:rtl w:val="0"/>
         </w:rPr>
         <w:t xml:space="preserve">, the native layer of the Distributive Compute Protocol, enabling users to install/configure/run workers for a distributed computer on x64/arm64 variants of Ubuntu, MacOS, Windows, and Docker (via multi-architecture image)</w:t>
@@ -299,11 +347,12 @@
         </w:numPr>
         <w:ind w:left="720" w:hanging="360"/>
         <w:rPr>
-          <w:u w:val="none"/>
-        </w:rPr>
-      </w:pPr>
-      <w:r>
-        <w:rPr>
+          <w:rFonts w:ascii="Cambria" w:cs="Cambria" w:eastAsia="Cambria" w:hAnsi="Cambria"/>
+        </w:rPr>
+      </w:pPr>
+      <w:r>
+        <w:rPr>
+          <w:rFonts w:ascii="Cambria" w:cs="Cambria" w:eastAsia="Cambria" w:hAnsi="Cambria"/>
           <w:rtl w:val="0"/>
         </w:rPr>
         <w:t xml:space="preserve">Designed and implemented a cross-platform, multithreaded, multiprocess, socket-based native V8-embedded JavaScript evaluation server with WebGPU capabilities</w:t>
@@ -317,14 +366,15 @@
         </w:numPr>
         <w:ind w:left="720" w:hanging="360"/>
         <w:rPr>
-          <w:u w:val="none"/>
-        </w:rPr>
-      </w:pPr>
-      <w:r>
-        <w:rPr>
-          <w:rtl w:val="0"/>
-        </w:rPr>
-        <w:t xml:space="preserve">Created a Windows screensaver that performed distributed work, accompanied by a graphical configuration application</w:t>
+          <w:rFonts w:ascii="Cambria" w:cs="Cambria" w:eastAsia="Cambria" w:hAnsi="Cambria"/>
+        </w:rPr>
+      </w:pPr>
+      <w:r>
+        <w:rPr>
+          <w:rFonts w:ascii="Cambria" w:cs="Cambria" w:eastAsia="Cambria" w:hAnsi="Cambria"/>
+          <w:rtl w:val="0"/>
+        </w:rPr>
+        <w:t xml:space="preserve">Created a screensaver that performed distributed work, along with a graphical configuration application</w:t>
       </w:r>
     </w:p>
     <w:p>
@@ -335,11 +385,12 @@
         </w:numPr>
         <w:ind w:left="720" w:hanging="360"/>
         <w:rPr>
-          <w:u w:val="none"/>
-        </w:rPr>
-      </w:pPr>
-      <w:r>
-        <w:rPr>
+          <w:rFonts w:ascii="Cambria" w:cs="Cambria" w:eastAsia="Cambria" w:hAnsi="Cambria"/>
+        </w:rPr>
+      </w:pPr>
+      <w:r>
+        <w:rPr>
+          <w:rFonts w:ascii="Cambria" w:cs="Cambria" w:eastAsia="Cambria" w:hAnsi="Cambria"/>
           <w:rtl w:val="0"/>
         </w:rPr>
         <w:t xml:space="preserve">Managed DCP Native releases: implemented a CI process that built and deployed graphical installers and containers to alpha/beta/release channels for manual/automatic download on all platforms</w:t>
@@ -353,11 +404,12 @@
         </w:numPr>
         <w:ind w:left="720" w:hanging="360"/>
         <w:rPr>
-          <w:u w:val="none"/>
-        </w:rPr>
-      </w:pPr>
-      <w:r>
-        <w:rPr>
+          <w:rFonts w:ascii="Cambria" w:cs="Cambria" w:eastAsia="Cambria" w:hAnsi="Cambria"/>
+        </w:rPr>
+      </w:pPr>
+      <w:r>
+        <w:rPr>
+          <w:rFonts w:ascii="Cambria" w:cs="Cambria" w:eastAsia="Cambria" w:hAnsi="Cambria"/>
           <w:rtl w:val="0"/>
         </w:rPr>
         <w:t xml:space="preserve">Mentored junior developers, pair-programmed, and reviewed code</w:t>
@@ -373,7 +425,7 @@
       </w:pPr>
       <w:r>
         <w:rPr>
-          <w:rFonts w:ascii="Helvetica Neue" w:cs="Helvetica Neue" w:eastAsia="Helvetica Neue" w:hAnsi="Helvetica Neue"/>
+          <w:rFonts w:ascii="Cambria" w:cs="Cambria" w:eastAsia="Cambria" w:hAnsi="Cambria"/>
           <w:b w:val="1"/>
           <w:rtl w:val="0"/>
         </w:rPr>
@@ -381,6 +433,7 @@
       </w:r>
       <w:r>
         <w:rPr>
+          <w:rFonts w:ascii="Cambria" w:cs="Cambria" w:eastAsia="Cambria" w:hAnsi="Cambria"/>
           <w:rtl w:val="0"/>
         </w:rPr>
         <w:t xml:space="preserve"> C++, CMake, CPack, CTest, Google V8, Google Dawn, Google Omaha, Node API, JavaScript, WiX Toolset, Win32 API, Bash, Batch Script, Sockets, Linux, Windows, MacOS, Docker, GitLab CI</w:t>
@@ -396,7 +449,7 @@
       </w:pPr>
       <w:r>
         <w:rPr>
-          <w:rFonts w:ascii="Helvetica Neue" w:cs="Helvetica Neue" w:eastAsia="Helvetica Neue" w:hAnsi="Helvetica Neue"/>
+          <w:rFonts w:ascii="Cambria" w:cs="Cambria" w:eastAsia="Cambria" w:hAnsi="Cambria"/>
           <w:b w:val="1"/>
           <w:rtl w:val="0"/>
         </w:rPr>
@@ -404,6 +457,7 @@
       </w:r>
       <w:r>
         <w:rPr>
+          <w:rFonts w:ascii="Cambria" w:cs="Cambria" w:eastAsia="Cambria" w:hAnsi="Cambria"/>
           <w:rtl w:val="0"/>
         </w:rPr>
         <w:t xml:space="preserve"> Google Dawn, Google Omaha, Google V8, Uncrustify</w:t>
@@ -412,12 +466,15 @@
     <w:p>
       <w:pPr>
         <w:pStyle w:val="Heading2"/>
-        <w:rPr/>
+        <w:rPr>
+          <w:rFonts w:ascii="Cambria" w:cs="Cambria" w:eastAsia="Cambria" w:hAnsi="Cambria"/>
+        </w:rPr>
       </w:pPr>
       <w:bookmarkStart w:colFirst="0" w:colLast="0" w:name="_2gix9zgpke96" w:id="9"/>
       <w:bookmarkEnd w:id="9"/>
       <w:r>
         <w:rPr>
+          <w:rFonts w:ascii="Cambria" w:cs="Cambria" w:eastAsia="Cambria" w:hAnsi="Cambria"/>
           <w:rtl w:val="0"/>
         </w:rPr>
         <w:t xml:space="preserve">Suitable Technologies</w:t>
@@ -426,12 +483,15 @@
     <w:p>
       <w:pPr>
         <w:pStyle w:val="Heading3"/>
-        <w:rPr/>
+        <w:rPr>
+          <w:rFonts w:ascii="Cambria" w:cs="Cambria" w:eastAsia="Cambria" w:hAnsi="Cambria"/>
+        </w:rPr>
       </w:pPr>
       <w:bookmarkStart w:colFirst="0" w:colLast="0" w:name="_9bucb2wjmhr" w:id="10"/>
       <w:bookmarkEnd w:id="10"/>
       <w:r>
         <w:rPr>
+          <w:rFonts w:ascii="Cambria" w:cs="Cambria" w:eastAsia="Cambria" w:hAnsi="Cambria"/>
           <w:rtl w:val="0"/>
         </w:rPr>
         <w:t xml:space="preserve">Senior Software Developer (Contract)</w:t>
@@ -440,12 +500,15 @@
     <w:p>
       <w:pPr>
         <w:pStyle w:val="Heading5"/>
-        <w:rPr/>
+        <w:rPr>
+          <w:rFonts w:ascii="Cambria" w:cs="Cambria" w:eastAsia="Cambria" w:hAnsi="Cambria"/>
+        </w:rPr>
       </w:pPr>
       <w:bookmarkStart w:colFirst="0" w:colLast="0" w:name="_giyjbymk1upv" w:id="11"/>
       <w:bookmarkEnd w:id="11"/>
       <w:r>
         <w:rPr>
+          <w:rFonts w:ascii="Cambria" w:cs="Cambria" w:eastAsia="Cambria" w:hAnsi="Cambria"/>
           <w:rtl w:val="0"/>
         </w:rPr>
         <w:t xml:space="preserve">May 2013 - January 2020</w:t>
@@ -461,14 +524,145 @@
         </w:numPr>
         <w:ind w:left="720" w:hanging="360"/>
         <w:rPr>
+          <w:rFonts w:ascii="Cambria" w:cs="Cambria" w:eastAsia="Cambria" w:hAnsi="Cambria"/>
+        </w:rPr>
+      </w:pPr>
+      <w:r>
+        <w:rPr>
+          <w:rFonts w:ascii="Cambria" w:cs="Cambria" w:eastAsia="Cambria" w:hAnsi="Cambria"/>
+          <w:rtl w:val="0"/>
+        </w:rPr>
+        <w:t xml:space="preserve">As the first hire after spin-off from Willow Garage, worked on the team responsible for both embedded on-device software and user-facing pilot software for the acclaimed Beam remote presence robot</w:t>
+      </w:r>
+    </w:p>
+    <w:p>
+      <w:pPr>
+        <w:numPr>
+          <w:ilvl w:val="0"/>
+          <w:numId w:val="6"/>
+        </w:numPr>
+        <w:ind w:left="720" w:hanging="360"/>
+        <w:rPr>
+          <w:rFonts w:ascii="Cambria" w:cs="Cambria" w:eastAsia="Cambria" w:hAnsi="Cambria"/>
+        </w:rPr>
+      </w:pPr>
+      <w:r>
+        <w:rPr>
+          <w:rFonts w:ascii="Cambria" w:cs="Cambria" w:eastAsia="Cambria" w:hAnsi="Cambria"/>
+          <w:rtl w:val="0"/>
+        </w:rPr>
+        <w:t xml:space="preserve">Played a key role in porting pilot software to iOS and Android, including successfully designing and implementing a mobile driving paradigm and UI that achieved both safety and usability</w:t>
+      </w:r>
+    </w:p>
+    <w:p>
+      <w:pPr>
+        <w:numPr>
+          <w:ilvl w:val="0"/>
+          <w:numId w:val="6"/>
+        </w:numPr>
+        <w:ind w:left="720" w:hanging="360"/>
+        <w:rPr>
+          <w:rFonts w:ascii="Cambria" w:cs="Cambria" w:eastAsia="Cambria" w:hAnsi="Cambria"/>
+        </w:rPr>
+      </w:pPr>
+      <w:r>
+        <w:rPr>
+          <w:rFonts w:ascii="Cambria" w:cs="Cambria" w:eastAsia="Cambria" w:hAnsi="Cambria"/>
+          <w:rtl w:val="0"/>
+        </w:rPr>
+        <w:t xml:space="preserve">Took the lead in the addition of a high-definition point/tilt/zoom camera and laser pointer: delegated tasks, collaborated on the design, and wrote supporting code</w:t>
+      </w:r>
+    </w:p>
+    <w:p>
+      <w:pPr>
+        <w:numPr>
+          <w:ilvl w:val="0"/>
+          <w:numId w:val="6"/>
+        </w:numPr>
+        <w:ind w:left="720" w:hanging="360"/>
+        <w:rPr>
+          <w:rFonts w:ascii="Cambria" w:cs="Cambria" w:eastAsia="Cambria" w:hAnsi="Cambria"/>
+        </w:rPr>
+      </w:pPr>
+      <w:r>
+        <w:rPr>
+          <w:rFonts w:ascii="Cambria" w:cs="Cambria" w:eastAsia="Cambria" w:hAnsi="Cambria"/>
+          <w:rtl w:val="0"/>
+        </w:rPr>
+        <w:t xml:space="preserve">Internationalized code (including RTL), instituted coding standards, and coordinated with translators</w:t>
+      </w:r>
+    </w:p>
+    <w:p>
+      <w:pPr>
+        <w:numPr>
+          <w:ilvl w:val="0"/>
+          <w:numId w:val="6"/>
+        </w:numPr>
+        <w:ind w:left="720" w:hanging="360"/>
+        <w:rPr>
+          <w:rFonts w:ascii="Cambria" w:cs="Cambria" w:eastAsia="Cambria" w:hAnsi="Cambria"/>
+        </w:rPr>
+      </w:pPr>
+      <w:r>
+        <w:rPr>
+          <w:rFonts w:ascii="Cambria" w:cs="Cambria" w:eastAsia="Cambria" w:hAnsi="Cambria"/>
+          <w:rtl w:val="0"/>
+        </w:rPr>
+        <w:t xml:space="preserve">Designed and implemented a network diagnostics tool and accompanying UI, and took code ownership of the pseudo-TCP implementation and relay-related code</w:t>
+      </w:r>
+    </w:p>
+    <w:p>
+      <w:pPr>
+        <w:numPr>
+          <w:ilvl w:val="0"/>
+          <w:numId w:val="6"/>
+        </w:numPr>
+        <w:ind w:left="720" w:hanging="360"/>
+        <w:rPr>
+          <w:rFonts w:ascii="Cambria" w:cs="Cambria" w:eastAsia="Cambria" w:hAnsi="Cambria"/>
+        </w:rPr>
+      </w:pPr>
+      <w:r>
+        <w:rPr>
+          <w:rFonts w:ascii="Cambria" w:cs="Cambria" w:eastAsia="Cambria" w:hAnsi="Cambria"/>
+          <w:rtl w:val="0"/>
+        </w:rPr>
+        <w:t xml:space="preserve">Fixed bugs, wrote unit tests, reviewed code, conducted job interviews, and did whatever else needed</w:t>
+      </w:r>
+    </w:p>
+    <w:p>
+      <w:pPr>
+        <w:numPr>
+          <w:ilvl w:val="0"/>
+          <w:numId w:val="6"/>
+        </w:numPr>
+        <w:ind w:left="720" w:hanging="360"/>
+        <w:rPr>
           <w:u w:val="none"/>
         </w:rPr>
       </w:pPr>
       <w:r>
         <w:rPr>
-          <w:rtl w:val="0"/>
-        </w:rPr>
-        <w:t xml:space="preserve">As the first hire after spin-off from Willow Garage, worked on the team responsible for both embedded on-device software and user-facing pilot software for the acclaimed Beam remote presence robot</w:t>
+          <w:rFonts w:ascii="Cambria" w:cs="Cambria" w:eastAsia="Cambria" w:hAnsi="Cambria"/>
+          <w:b w:val="1"/>
+          <w:rtl w:val="0"/>
+        </w:rPr>
+        <w:t xml:space="preserve">Used</w:t>
+      </w:r>
+      <w:r>
+        <w:rPr>
+          <w:rFonts w:ascii="Cambria" w:cs="Cambria" w:eastAsia="Cambria" w:hAnsi="Cambria"/>
+          <w:b w:val="1"/>
+          <w:rtl w:val="0"/>
+        </w:rPr>
+        <w:t xml:space="preserve">:</w:t>
+      </w:r>
+      <w:r>
+        <w:rPr>
+          <w:rFonts w:ascii="Cambria" w:cs="Cambria" w:eastAsia="Cambria" w:hAnsi="Cambria"/>
+          <w:rtl w:val="0"/>
+        </w:rPr>
+        <w:t xml:space="preserve"> C++, CMake, Qt, QtQuick, QML, Python, Linux, Windows, MacOS, Android, iOS, Objective-C++</w:t>
       </w:r>
     </w:p>
     <w:p>
@@ -481,123 +675,15 @@
       </w:pPr>
       <w:r>
         <w:rPr>
-          <w:rtl w:val="0"/>
-        </w:rPr>
-        <w:t xml:space="preserve">Played a key role in porting pilot software to iOS and Android, including successfully designing and implementing a mobile driving paradigm and UI that achieved both safety and usability</w:t>
-      </w:r>
-    </w:p>
-    <w:p>
-      <w:pPr>
-        <w:numPr>
-          <w:ilvl w:val="0"/>
-          <w:numId w:val="6"/>
-        </w:numPr>
-        <w:ind w:left="720" w:hanging="360"/>
-      </w:pPr>
-      <w:r>
-        <w:rPr>
-          <w:rtl w:val="0"/>
-        </w:rPr>
-        <w:t xml:space="preserve">Took the lead in the addition of a high-definition point/tilt/zoom camera and laser pointer: delegated tasks, collaborated on the design, and wrote supporting code</w:t>
-      </w:r>
-    </w:p>
-    <w:p>
-      <w:pPr>
-        <w:numPr>
-          <w:ilvl w:val="0"/>
-          <w:numId w:val="6"/>
-        </w:numPr>
-        <w:ind w:left="720" w:hanging="360"/>
-      </w:pPr>
-      <w:r>
-        <w:rPr>
-          <w:rtl w:val="0"/>
-        </w:rPr>
-        <w:t xml:space="preserve">Internationalized software (including right-to-left language support), instituted coding guidelines for internationalization best practices, and coordinated with translators</w:t>
-      </w:r>
-    </w:p>
-    <w:p>
-      <w:pPr>
-        <w:numPr>
-          <w:ilvl w:val="0"/>
-          <w:numId w:val="6"/>
-        </w:numPr>
-        <w:ind w:left="720" w:hanging="360"/>
-      </w:pPr>
-      <w:r>
-        <w:rPr>
-          <w:rtl w:val="0"/>
-        </w:rPr>
-        <w:t xml:space="preserve">Designed and implemented a network diagnostics tool and accompanying UI, and took code ownership of the pseudo-TCP implementation and relay-related code</w:t>
-      </w:r>
-    </w:p>
-    <w:p>
-      <w:pPr>
-        <w:numPr>
-          <w:ilvl w:val="0"/>
-          <w:numId w:val="6"/>
-        </w:numPr>
-        <w:ind w:left="720" w:hanging="360"/>
-      </w:pPr>
-      <w:r>
-        <w:rPr>
-          <w:rtl w:val="0"/>
-        </w:rPr>
-        <w:t xml:space="preserve">Fixed bugs, wrote unit tests, reviewed code, conducted job interviews, and did whatever else needed</w:t>
-      </w:r>
-    </w:p>
-    <w:p>
-      <w:pPr>
-        <w:numPr>
-          <w:ilvl w:val="0"/>
-          <w:numId w:val="6"/>
-        </w:numPr>
-        <w:ind w:left="720" w:hanging="360"/>
-        <w:rPr>
-          <w:u w:val="none"/>
-        </w:rPr>
-      </w:pPr>
-      <w:r>
-        <w:rPr>
-          <w:rFonts w:ascii="Helvetica Neue" w:cs="Helvetica Neue" w:eastAsia="Helvetica Neue" w:hAnsi="Helvetica Neue"/>
+          <w:rFonts w:ascii="Cambria" w:cs="Cambria" w:eastAsia="Cambria" w:hAnsi="Cambria"/>
           <w:b w:val="1"/>
           <w:rtl w:val="0"/>
         </w:rPr>
-        <w:t xml:space="preserve">Used</w:t>
-      </w:r>
-      <w:r>
-        <w:rPr>
-          <w:rFonts w:ascii="Helvetica Neue" w:cs="Helvetica Neue" w:eastAsia="Helvetica Neue" w:hAnsi="Helvetica Neue"/>
-          <w:b w:val="1"/>
-          <w:rtl w:val="0"/>
-        </w:rPr>
-        <w:t xml:space="preserve">:</w:t>
-      </w:r>
-      <w:r>
-        <w:rPr>
-          <w:rtl w:val="0"/>
-        </w:rPr>
-        <w:t xml:space="preserve"> C++, CMake, Qt, QtQuick, QML, Python, Linux, Windows, MacOS, Android, iOS, Objective-C++</w:t>
-      </w:r>
-    </w:p>
-    <w:p>
-      <w:pPr>
-        <w:numPr>
-          <w:ilvl w:val="0"/>
-          <w:numId w:val="6"/>
-        </w:numPr>
-        <w:ind w:left="720" w:hanging="360"/>
-      </w:pPr>
-      <w:r>
-        <w:rPr>
-          <w:rFonts w:ascii="Helvetica Neue" w:cs="Helvetica Neue" w:eastAsia="Helvetica Neue" w:hAnsi="Helvetica Neue"/>
-          <w:b w:val="1"/>
-          <w:rtl w:val="0"/>
-        </w:rPr>
         <w:t xml:space="preserve">Contributed to:</w:t>
       </w:r>
       <w:r>
         <w:rPr>
+          <w:rFonts w:ascii="Cambria" w:cs="Cambria" w:eastAsia="Cambria" w:hAnsi="Cambria"/>
           <w:rtl w:val="0"/>
         </w:rPr>
         <w:t xml:space="preserve"> Qt</w:t>
@@ -606,12 +692,15 @@
     <w:p>
       <w:pPr>
         <w:pStyle w:val="Heading2"/>
-        <w:rPr/>
+        <w:rPr>
+          <w:rFonts w:ascii="Cambria" w:cs="Cambria" w:eastAsia="Cambria" w:hAnsi="Cambria"/>
+        </w:rPr>
       </w:pPr>
       <w:bookmarkStart w:colFirst="0" w:colLast="0" w:name="_bjj7dluqj8fz" w:id="12"/>
       <w:bookmarkEnd w:id="12"/>
       <w:r>
         <w:rPr>
+          <w:rFonts w:ascii="Cambria" w:cs="Cambria" w:eastAsia="Cambria" w:hAnsi="Cambria"/>
           <w:rtl w:val="0"/>
         </w:rPr>
         <w:t xml:space="preserve">PrintFleet Inc.</w:t>
@@ -621,12 +710,15 @@
       <w:pPr>
         <w:pStyle w:val="Heading3"/>
         <w:spacing w:before="0" w:lineRule="auto"/>
-        <w:rPr/>
+        <w:rPr>
+          <w:rFonts w:ascii="Cambria" w:cs="Cambria" w:eastAsia="Cambria" w:hAnsi="Cambria"/>
+        </w:rPr>
       </w:pPr>
       <w:bookmarkStart w:colFirst="0" w:colLast="0" w:name="_sbwomaeibp0t" w:id="13"/>
       <w:bookmarkEnd w:id="13"/>
       <w:r>
         <w:rPr>
+          <w:rFonts w:ascii="Cambria" w:cs="Cambria" w:eastAsia="Cambria" w:hAnsi="Cambria"/>
           <w:rtl w:val="0"/>
         </w:rPr>
         <w:t xml:space="preserve">Senior Software Developer</w:t>
@@ -635,12 +727,15 @@
     <w:p>
       <w:pPr>
         <w:pStyle w:val="Heading5"/>
-        <w:rPr/>
+        <w:rPr>
+          <w:rFonts w:ascii="Cambria" w:cs="Cambria" w:eastAsia="Cambria" w:hAnsi="Cambria"/>
+        </w:rPr>
       </w:pPr>
       <w:bookmarkStart w:colFirst="0" w:colLast="0" w:name="_otnsxruqst0l" w:id="14"/>
       <w:bookmarkEnd w:id="14"/>
       <w:r>
         <w:rPr>
+          <w:rFonts w:ascii="Cambria" w:cs="Cambria" w:eastAsia="Cambria" w:hAnsi="Cambria"/>
           <w:rtl w:val="0"/>
         </w:rPr>
         <w:t xml:space="preserve">July 2012 - May 2013</w:t>
@@ -656,84 +751,88 @@
         </w:numPr>
         <w:ind w:left="720" w:hanging="360"/>
         <w:rPr>
+          <w:rFonts w:ascii="Cambria" w:cs="Cambria" w:eastAsia="Cambria" w:hAnsi="Cambria"/>
+        </w:rPr>
+      </w:pPr>
+      <w:r>
+        <w:rPr>
+          <w:rFonts w:ascii="Cambria" w:cs="Cambria" w:eastAsia="Cambria" w:hAnsi="Cambria"/>
+          <w:rtl w:val="0"/>
+        </w:rPr>
+        <w:t xml:space="preserve">Worked on the software team developing an asset management web software suite</w:t>
+      </w:r>
+    </w:p>
+    <w:p>
+      <w:pPr>
+        <w:numPr>
+          <w:ilvl w:val="0"/>
+          <w:numId w:val="3"/>
+        </w:numPr>
+        <w:ind w:left="720" w:hanging="360"/>
+        <w:rPr>
+          <w:rFonts w:ascii="Cambria" w:cs="Cambria" w:eastAsia="Cambria" w:hAnsi="Cambria"/>
+        </w:rPr>
+      </w:pPr>
+      <w:r>
+        <w:rPr>
+          <w:rFonts w:ascii="Cambria" w:cs="Cambria" w:eastAsia="Cambria" w:hAnsi="Cambria"/>
+          <w:rtl w:val="0"/>
+        </w:rPr>
+        <w:t xml:space="preserve">Internationalized the code, automated text extraction/substitution, and coordinated with translators</w:t>
+      </w:r>
+    </w:p>
+    <w:p>
+      <w:pPr>
+        <w:numPr>
+          <w:ilvl w:val="0"/>
+          <w:numId w:val="3"/>
+        </w:numPr>
+        <w:ind w:left="720" w:hanging="360"/>
+        <w:rPr>
+          <w:rFonts w:ascii="Cambria" w:cs="Cambria" w:eastAsia="Cambria" w:hAnsi="Cambria"/>
+        </w:rPr>
+      </w:pPr>
+      <w:r>
+        <w:rPr>
+          <w:rFonts w:ascii="Cambria" w:cs="Cambria" w:eastAsia="Cambria" w:hAnsi="Cambria"/>
+          <w:rtl w:val="0"/>
+        </w:rPr>
+        <w:t xml:space="preserve">Redesigned and rewrote the core distributed scheduling architecture for device notifications</w:t>
+      </w:r>
+    </w:p>
+    <w:p>
+      <w:pPr>
+        <w:numPr>
+          <w:ilvl w:val="0"/>
+          <w:numId w:val="3"/>
+        </w:numPr>
+        <w:ind w:left="720" w:hanging="360"/>
+        <w:rPr>
+          <w:rFonts w:ascii="Cambria" w:cs="Cambria" w:eastAsia="Cambria" w:hAnsi="Cambria"/>
+        </w:rPr>
+      </w:pPr>
+      <w:r>
+        <w:rPr>
+          <w:rFonts w:ascii="Cambria" w:cs="Cambria" w:eastAsia="Cambria" w:hAnsi="Cambria"/>
+          <w:rtl w:val="0"/>
+        </w:rPr>
+        <w:t xml:space="preserve">Designed and implemented a significant portion of the public REST API</w:t>
+      </w:r>
+    </w:p>
+    <w:p>
+      <w:pPr>
+        <w:numPr>
+          <w:ilvl w:val="0"/>
+          <w:numId w:val="3"/>
+        </w:numPr>
+        <w:ind w:left="720" w:hanging="360"/>
+        <w:rPr>
           <w:u w:val="none"/>
         </w:rPr>
       </w:pPr>
       <w:r>
         <w:rPr>
-          <w:rtl w:val="0"/>
-        </w:rPr>
-        <w:t xml:space="preserve">Worked on the software team developing an asset management web software suite</w:t>
-      </w:r>
-    </w:p>
-    <w:p>
-      <w:pPr>
-        <w:numPr>
-          <w:ilvl w:val="0"/>
-          <w:numId w:val="3"/>
-        </w:numPr>
-        <w:ind w:left="720" w:hanging="360"/>
-        <w:rPr>
-          <w:u w:val="none"/>
-        </w:rPr>
-      </w:pPr>
-      <w:r>
-        <w:rPr>
-          <w:rtl w:val="0"/>
-        </w:rPr>
-        <w:t xml:space="preserve">Internationalized the software: implemented automated text extraction and run-time translation lookup, coordinated with translators, and integrated localizations</w:t>
-      </w:r>
-    </w:p>
-    <w:p>
-      <w:pPr>
-        <w:numPr>
-          <w:ilvl w:val="0"/>
-          <w:numId w:val="3"/>
-        </w:numPr>
-        <w:ind w:left="720" w:hanging="360"/>
-        <w:rPr>
-          <w:u w:val="none"/>
-        </w:rPr>
-      </w:pPr>
-      <w:r>
-        <w:rPr>
-          <w:rtl w:val="0"/>
-        </w:rPr>
-        <w:t xml:space="preserve">Redesigned and rewrote the core distributed scheduling architecture for device notifications</w:t>
-      </w:r>
-    </w:p>
-    <w:p>
-      <w:pPr>
-        <w:numPr>
-          <w:ilvl w:val="0"/>
-          <w:numId w:val="3"/>
-        </w:numPr>
-        <w:ind w:left="720" w:hanging="360"/>
-        <w:rPr>
-          <w:u w:val="none"/>
-        </w:rPr>
-      </w:pPr>
-      <w:r>
-        <w:rPr>
-          <w:rtl w:val="0"/>
-        </w:rPr>
-        <w:t xml:space="preserve">Designed and implemented a significant portion of the public REST API</w:t>
-      </w:r>
-    </w:p>
-    <w:p>
-      <w:pPr>
-        <w:numPr>
-          <w:ilvl w:val="0"/>
-          <w:numId w:val="3"/>
-        </w:numPr>
-        <w:ind w:left="720" w:hanging="360"/>
-        <w:rPr>
-          <w:u w:val="none"/>
-        </w:rPr>
-      </w:pPr>
-      <w:r>
-        <w:rPr>
-          <w:rFonts w:ascii="Helvetica Neue" w:cs="Helvetica Neue" w:eastAsia="Helvetica Neue" w:hAnsi="Helvetica Neue"/>
+          <w:rFonts w:ascii="Cambria" w:cs="Cambria" w:eastAsia="Cambria" w:hAnsi="Cambria"/>
           <w:b w:val="1"/>
           <w:rtl w:val="0"/>
         </w:rPr>
@@ -741,7 +840,7 @@
       </w:r>
       <w:r>
         <w:rPr>
-          <w:rFonts w:ascii="Helvetica Neue" w:cs="Helvetica Neue" w:eastAsia="Helvetica Neue" w:hAnsi="Helvetica Neue"/>
+          <w:rFonts w:ascii="Cambria" w:cs="Cambria" w:eastAsia="Cambria" w:hAnsi="Cambria"/>
           <w:b w:val="1"/>
           <w:rtl w:val="0"/>
         </w:rPr>
@@ -749,6 +848,7 @@
       </w:r>
       <w:r>
         <w:rPr>
+          <w:rFonts w:ascii="Cambria" w:cs="Cambria" w:eastAsia="Cambria" w:hAnsi="Cambria"/>
           <w:rtl w:val="0"/>
         </w:rPr>
         <w:t xml:space="preserve"> ASP, ASP.NET, C#, SQL, JavaScript, HTML, CSS, Windows</w:t>
@@ -757,12 +857,15 @@
     <w:p>
       <w:pPr>
         <w:pStyle w:val="Heading2"/>
-        <w:rPr/>
+        <w:rPr>
+          <w:rFonts w:ascii="Cambria" w:cs="Cambria" w:eastAsia="Cambria" w:hAnsi="Cambria"/>
+        </w:rPr>
       </w:pPr>
       <w:bookmarkStart w:colFirst="0" w:colLast="0" w:name="_3yozocz9vhc9" w:id="15"/>
       <w:bookmarkEnd w:id="15"/>
       <w:r>
         <w:rPr>
+          <w:rFonts w:ascii="Cambria" w:cs="Cambria" w:eastAsia="Cambria" w:hAnsi="Cambria"/>
           <w:rtl w:val="0"/>
         </w:rPr>
         <w:t xml:space="preserve">Endetec (Veolia Water Solutions &amp; Technologies North America)</w:t>
@@ -771,12 +874,15 @@
     <w:p>
       <w:pPr>
         <w:pStyle w:val="Heading3"/>
-        <w:rPr/>
+        <w:rPr>
+          <w:rFonts w:ascii="Cambria" w:cs="Cambria" w:eastAsia="Cambria" w:hAnsi="Cambria"/>
+        </w:rPr>
       </w:pPr>
       <w:bookmarkStart w:colFirst="0" w:colLast="0" w:name="_2z39hzurm72q" w:id="16"/>
       <w:bookmarkEnd w:id="16"/>
       <w:r>
         <w:rPr>
+          <w:rFonts w:ascii="Cambria" w:cs="Cambria" w:eastAsia="Cambria" w:hAnsi="Cambria"/>
           <w:rtl w:val="0"/>
         </w:rPr>
         <w:t xml:space="preserve">Software Developer</w:t>
@@ -785,12 +891,15 @@
     <w:p>
       <w:pPr>
         <w:pStyle w:val="Heading5"/>
-        <w:rPr/>
+        <w:rPr>
+          <w:rFonts w:ascii="Cambria" w:cs="Cambria" w:eastAsia="Cambria" w:hAnsi="Cambria"/>
+        </w:rPr>
       </w:pPr>
       <w:bookmarkStart w:colFirst="0" w:colLast="0" w:name="_qlj0d1dcszgc" w:id="17"/>
       <w:bookmarkEnd w:id="17"/>
       <w:r>
         <w:rPr>
+          <w:rFonts w:ascii="Cambria" w:cs="Cambria" w:eastAsia="Cambria" w:hAnsi="Cambria"/>
           <w:rtl w:val="0"/>
         </w:rPr>
         <w:t xml:space="preserve">March 2011 - July 2012</w:t>
@@ -806,14 +915,126 @@
         </w:numPr>
         <w:ind w:left="720" w:hanging="360"/>
         <w:rPr>
+          <w:rFonts w:ascii="Cambria" w:cs="Cambria" w:eastAsia="Cambria" w:hAnsi="Cambria"/>
+        </w:rPr>
+      </w:pPr>
+      <w:r>
+        <w:rPr>
+          <w:rFonts w:ascii="Cambria" w:cs="Cambria" w:eastAsia="Cambria" w:hAnsi="Cambria"/>
+          <w:rtl w:val="0"/>
+        </w:rPr>
+        <w:t xml:space="preserve">Constituted half of the software team developing embedded software for a touch-screen water-testing device, taking it through the first several production releases</w:t>
+      </w:r>
+    </w:p>
+    <w:p>
+      <w:pPr>
+        <w:numPr>
+          <w:ilvl w:val="0"/>
+          <w:numId w:val="10"/>
+        </w:numPr>
+        <w:ind w:left="720" w:hanging="360"/>
+        <w:rPr>
+          <w:rFonts w:ascii="Cambria" w:cs="Cambria" w:eastAsia="Cambria" w:hAnsi="Cambria"/>
+        </w:rPr>
+      </w:pPr>
+      <w:r>
+        <w:rPr>
+          <w:rFonts w:ascii="Cambria" w:cs="Cambria" w:eastAsia="Cambria" w:hAnsi="Cambria"/>
+          <w:rtl w:val="0"/>
+        </w:rPr>
+        <w:t xml:space="preserve">Internationalized the code and automated text extraction/substitution</w:t>
+      </w:r>
+    </w:p>
+    <w:p>
+      <w:pPr>
+        <w:numPr>
+          <w:ilvl w:val="0"/>
+          <w:numId w:val="10"/>
+        </w:numPr>
+        <w:ind w:left="720" w:hanging="360"/>
+        <w:rPr>
+          <w:rFonts w:ascii="Cambria" w:cs="Cambria" w:eastAsia="Cambria" w:hAnsi="Cambria"/>
+        </w:rPr>
+      </w:pPr>
+      <w:r>
+        <w:rPr>
+          <w:rFonts w:ascii="Cambria" w:cs="Cambria" w:eastAsia="Cambria" w:hAnsi="Cambria"/>
+          <w:rtl w:val="0"/>
+        </w:rPr>
+        <w:t xml:space="preserve">Implemented a touch-screen keyboard with configurable layouts (including Korean, requiring learning the Hangul alphabet and all combining character logic)</w:t>
+      </w:r>
+    </w:p>
+    <w:p>
+      <w:pPr>
+        <w:numPr>
+          <w:ilvl w:val="0"/>
+          <w:numId w:val="10"/>
+        </w:numPr>
+        <w:ind w:left="720" w:hanging="360"/>
+        <w:rPr>
+          <w:rFonts w:ascii="Cambria" w:cs="Cambria" w:eastAsia="Cambria" w:hAnsi="Cambria"/>
+        </w:rPr>
+      </w:pPr>
+      <w:r>
+        <w:rPr>
+          <w:rFonts w:ascii="Cambria" w:cs="Cambria" w:eastAsia="Cambria" w:hAnsi="Cambria"/>
+          <w:rtl w:val="0"/>
+        </w:rPr>
+        <w:t xml:space="preserve">Added HTML reporting, implemented as XSLT transforms on XML data</w:t>
+      </w:r>
+    </w:p>
+    <w:p>
+      <w:pPr>
+        <w:numPr>
+          <w:ilvl w:val="0"/>
+          <w:numId w:val="10"/>
+        </w:numPr>
+        <w:ind w:left="720" w:hanging="360"/>
+        <w:rPr>
+          <w:rFonts w:ascii="Cambria" w:cs="Cambria" w:eastAsia="Cambria" w:hAnsi="Cambria"/>
+        </w:rPr>
+      </w:pPr>
+      <w:r>
+        <w:rPr>
+          <w:rFonts w:ascii="Cambria" w:cs="Cambria" w:eastAsia="Cambria" w:hAnsi="Cambria"/>
+          <w:rtl w:val="0"/>
+        </w:rPr>
+        <w:t xml:space="preserve">Fixed all resource leaks</w:t>
+      </w:r>
+    </w:p>
+    <w:p>
+      <w:pPr>
+        <w:numPr>
+          <w:ilvl w:val="0"/>
+          <w:numId w:val="10"/>
+        </w:numPr>
+        <w:ind w:left="720" w:hanging="360"/>
+        <w:rPr>
           <w:u w:val="none"/>
         </w:rPr>
       </w:pPr>
       <w:r>
         <w:rPr>
-          <w:rtl w:val="0"/>
-        </w:rPr>
-        <w:t xml:space="preserve">Constituted half of the software team developing embedded software for a touch-screen water-testing device, taking it through the first several production releases</w:t>
+          <w:rFonts w:ascii="Cambria" w:cs="Cambria" w:eastAsia="Cambria" w:hAnsi="Cambria"/>
+          <w:b w:val="1"/>
+          <w:rtl w:val="0"/>
+        </w:rPr>
+        <w:t xml:space="preserve">Used</w:t>
+      </w:r>
+      <w:r>
+        <w:rPr>
+          <w:rFonts w:ascii="Cambria" w:cs="Cambria" w:eastAsia="Cambria" w:hAnsi="Cambria"/>
+          <w:b w:val="1"/>
+          <w:rtl w:val="0"/>
+        </w:rPr>
+        <w:t xml:space="preserve">:</w:t>
+      </w:r>
+      <w:r>
+        <w:rPr>
+          <w:rFonts w:ascii="Cambria" w:cs="Cambria" w:eastAsia="Cambria" w:hAnsi="Cambria"/>
+          <w:rtl w:val="0"/>
+        </w:rPr>
+        <w:t xml:space="preserve"> C++, CMake, Boost, Python, XML, XSLT, HTML, CSS, wxWidgets, Linux</w:t>
       </w:r>
     </w:p>
     <w:p>
@@ -826,114 +1047,15 @@
       </w:pPr>
       <w:r>
         <w:rPr>
-          <w:rtl w:val="0"/>
-        </w:rPr>
-        <w:t xml:space="preserve">Internationalized the software: switched strings to Unicode, localized date/time formats, and automated string extraction/substitution</w:t>
-      </w:r>
-    </w:p>
-    <w:p>
-      <w:pPr>
-        <w:numPr>
-          <w:ilvl w:val="0"/>
-          <w:numId w:val="10"/>
-        </w:numPr>
-        <w:ind w:left="720" w:hanging="360"/>
-        <w:rPr>
-          <w:u w:val="none"/>
-        </w:rPr>
-      </w:pPr>
-      <w:r>
-        <w:rPr>
-          <w:rtl w:val="0"/>
-        </w:rPr>
-        <w:t xml:space="preserve">Implemented a touch-screen keyboard with configurable layouts (including Korean, requiring learning the Hangul alphabet and all combining character logic)</w:t>
-      </w:r>
-    </w:p>
-    <w:p>
-      <w:pPr>
-        <w:numPr>
-          <w:ilvl w:val="0"/>
-          <w:numId w:val="10"/>
-        </w:numPr>
-        <w:ind w:left="720" w:hanging="360"/>
-        <w:rPr>
-          <w:u w:val="none"/>
-        </w:rPr>
-      </w:pPr>
-      <w:r>
-        <w:rPr>
-          <w:rtl w:val="0"/>
-        </w:rPr>
-        <w:t xml:space="preserve">Added HTML reporting, implemented as XSLT transforms on XML data</w:t>
-      </w:r>
-    </w:p>
-    <w:p>
-      <w:pPr>
-        <w:numPr>
-          <w:ilvl w:val="0"/>
-          <w:numId w:val="10"/>
-        </w:numPr>
-        <w:ind w:left="720" w:hanging="360"/>
-      </w:pPr>
-      <w:r>
-        <w:rPr>
-          <w:rtl w:val="0"/>
-        </w:rPr>
-        <w:t xml:space="preserve">Fixed all resource leaks</w:t>
-      </w:r>
-    </w:p>
-    <w:p>
-      <w:pPr>
-        <w:numPr>
-          <w:ilvl w:val="0"/>
-          <w:numId w:val="10"/>
-        </w:numPr>
-        <w:ind w:left="720" w:hanging="360"/>
-        <w:rPr>
-          <w:u w:val="none"/>
-        </w:rPr>
-      </w:pPr>
-      <w:r>
-        <w:rPr>
-          <w:rFonts w:ascii="Helvetica Neue" w:cs="Helvetica Neue" w:eastAsia="Helvetica Neue" w:hAnsi="Helvetica Neue"/>
+          <w:rFonts w:ascii="Cambria" w:cs="Cambria" w:eastAsia="Cambria" w:hAnsi="Cambria"/>
           <w:b w:val="1"/>
           <w:rtl w:val="0"/>
         </w:rPr>
-        <w:t xml:space="preserve">Used</w:t>
-      </w:r>
-      <w:r>
-        <w:rPr>
-          <w:rFonts w:ascii="Helvetica Neue" w:cs="Helvetica Neue" w:eastAsia="Helvetica Neue" w:hAnsi="Helvetica Neue"/>
-          <w:b w:val="1"/>
-          <w:rtl w:val="0"/>
-        </w:rPr>
-        <w:t xml:space="preserve">:</w:t>
-      </w:r>
-      <w:r>
-        <w:rPr>
-          <w:rtl w:val="0"/>
-        </w:rPr>
-        <w:t xml:space="preserve"> C++, CMake, Boost, Python, XML, XSLT, HTML, CSS, wxWidgets, Linux</w:t>
-      </w:r>
-    </w:p>
-    <w:p>
-      <w:pPr>
-        <w:numPr>
-          <w:ilvl w:val="0"/>
-          <w:numId w:val="10"/>
-        </w:numPr>
-        <w:ind w:left="720" w:hanging="360"/>
-      </w:pPr>
-      <w:r>
-        <w:rPr>
-          <w:rFonts w:ascii="Helvetica Neue" w:cs="Helvetica Neue" w:eastAsia="Helvetica Neue" w:hAnsi="Helvetica Neue"/>
-          <w:b w:val="1"/>
-          <w:rtl w:val="0"/>
-        </w:rPr>
         <w:t xml:space="preserve">Contributed to:</w:t>
       </w:r>
       <w:r>
         <w:rPr>
+          <w:rFonts w:ascii="Cambria" w:cs="Cambria" w:eastAsia="Cambria" w:hAnsi="Cambria"/>
           <w:rtl w:val="0"/>
         </w:rPr>
         <w:t xml:space="preserve"> Boost, CMake, wxWidgets</w:t>
@@ -942,12 +1064,15 @@
     <w:p>
       <w:pPr>
         <w:pStyle w:val="Heading2"/>
-        <w:rPr/>
+        <w:rPr>
+          <w:rFonts w:ascii="Cambria" w:cs="Cambria" w:eastAsia="Cambria" w:hAnsi="Cambria"/>
+        </w:rPr>
       </w:pPr>
       <w:bookmarkStart w:colFirst="0" w:colLast="0" w:name="_3vua42tn9soi" w:id="18"/>
       <w:bookmarkEnd w:id="18"/>
       <w:r>
         <w:rPr>
+          <w:rFonts w:ascii="Cambria" w:cs="Cambria" w:eastAsia="Cambria" w:hAnsi="Cambria"/>
           <w:rtl w:val="0"/>
         </w:rPr>
         <w:t xml:space="preserve">PYXIS Innovation</w:t>
@@ -956,12 +1081,15 @@
     <w:p>
       <w:pPr>
         <w:pStyle w:val="Heading3"/>
-        <w:rPr/>
+        <w:rPr>
+          <w:rFonts w:ascii="Cambria" w:cs="Cambria" w:eastAsia="Cambria" w:hAnsi="Cambria"/>
+        </w:rPr>
       </w:pPr>
       <w:bookmarkStart w:colFirst="0" w:colLast="0" w:name="_kf0bt6cqzatb" w:id="19"/>
       <w:bookmarkEnd w:id="19"/>
       <w:r>
         <w:rPr>
+          <w:rFonts w:ascii="Cambria" w:cs="Cambria" w:eastAsia="Cambria" w:hAnsi="Cambria"/>
           <w:rtl w:val="0"/>
         </w:rPr>
         <w:t xml:space="preserve">Software Developer</w:t>
@@ -970,25 +1098,29 @@
     <w:p>
       <w:pPr>
         <w:pStyle w:val="Heading5"/>
-        <w:rPr/>
+        <w:rPr>
+          <w:rFonts w:ascii="Cambria" w:cs="Cambria" w:eastAsia="Cambria" w:hAnsi="Cambria"/>
+        </w:rPr>
       </w:pPr>
       <w:bookmarkStart w:colFirst="0" w:colLast="0" w:name="_xkkm17ixr9w0" w:id="20"/>
       <w:bookmarkEnd w:id="20"/>
       <w:r>
         <w:rPr>
+          <w:rFonts w:ascii="Cambria" w:cs="Cambria" w:eastAsia="Cambria" w:hAnsi="Cambria"/>
           <w:rtl w:val="0"/>
         </w:rPr>
         <w:t xml:space="preserve">September 2006 - October 2008</w:t>
       </w:r>
       <w:r>
         <w:rPr>
-          <w:rFonts w:ascii="Helvetica Neue" w:cs="Helvetica Neue" w:eastAsia="Helvetica Neue" w:hAnsi="Helvetica Neue"/>
+          <w:rFonts w:ascii="Cambria" w:cs="Cambria" w:eastAsia="Cambria" w:hAnsi="Cambria"/>
           <w:rtl w:val="0"/>
         </w:rPr>
         <w:t xml:space="preserve">, </w:t>
       </w:r>
       <w:r>
         <w:rPr>
+          <w:rFonts w:ascii="Cambria" w:cs="Cambria" w:eastAsia="Cambria" w:hAnsi="Cambria"/>
           <w:rtl w:val="0"/>
         </w:rPr>
         <w:t xml:space="preserve">September 2009 - January 2011</w:t>
@@ -1004,11 +1136,12 @@
         </w:numPr>
         <w:ind w:left="720" w:hanging="360"/>
         <w:rPr>
-          <w:u w:val="none"/>
-        </w:rPr>
-      </w:pPr>
-      <w:r>
-        <w:rPr>
+          <w:rFonts w:ascii="Cambria" w:cs="Cambria" w:eastAsia="Cambria" w:hAnsi="Cambria"/>
+        </w:rPr>
+      </w:pPr>
+      <w:r>
+        <w:rPr>
+          <w:rFonts w:ascii="Cambria" w:cs="Cambria" w:eastAsia="Cambria" w:hAnsi="Cambria"/>
           <w:rtl w:val="0"/>
         </w:rPr>
         <w:t xml:space="preserve">Worked on the team developing a geospatial grid technology, browser, and SDK</w:t>
@@ -1021,9 +1154,13 @@
           <w:numId w:val="5"/>
         </w:numPr>
         <w:ind w:left="720" w:hanging="360"/>
-      </w:pPr>
-      <w:r>
-        <w:rPr>
+        <w:rPr>
+          <w:rFonts w:ascii="Cambria" w:cs="Cambria" w:eastAsia="Cambria" w:hAnsi="Cambria"/>
+        </w:rPr>
+      </w:pPr>
+      <w:r>
+        <w:rPr>
+          <w:rFonts w:ascii="Cambria" w:cs="Cambria" w:eastAsia="Cambria" w:hAnsi="Cambria"/>
           <w:rtl w:val="0"/>
         </w:rPr>
         <w:t xml:space="preserve">Co-wrote the core of a peer-to-peer geospatial data sharing service</w:t>
@@ -1037,11 +1174,12 @@
         </w:numPr>
         <w:ind w:left="720" w:hanging="360"/>
         <w:rPr>
-          <w:u w:val="none"/>
-        </w:rPr>
-      </w:pPr>
-      <w:r>
-        <w:rPr>
+          <w:rFonts w:ascii="Cambria" w:cs="Cambria" w:eastAsia="Cambria" w:hAnsi="Cambria"/>
+        </w:rPr>
+      </w:pPr>
+      <w:r>
+        <w:rPr>
+          <w:rFonts w:ascii="Cambria" w:cs="Cambria" w:eastAsia="Cambria" w:hAnsi="Cambria"/>
           <w:rtl w:val="0"/>
         </w:rPr>
         <w:t xml:space="preserve">Fixed memory usage bugs when marshalling between managed and unmanaged code</w:t>
@@ -1055,11 +1193,12 @@
         </w:numPr>
         <w:ind w:left="720" w:hanging="360"/>
         <w:rPr>
-          <w:u w:val="none"/>
-        </w:rPr>
-      </w:pPr>
-      <w:r>
-        <w:rPr>
+          <w:rFonts w:ascii="Cambria" w:cs="Cambria" w:eastAsia="Cambria" w:hAnsi="Cambria"/>
+        </w:rPr>
+      </w:pPr>
+      <w:r>
+        <w:rPr>
+          <w:rFonts w:ascii="Cambria" w:cs="Cambria" w:eastAsia="Cambria" w:hAnsi="Cambria"/>
           <w:rtl w:val="0"/>
         </w:rPr>
         <w:t xml:space="preserve">Reduced large dataset import time from minutes to seconds, and added point feature dataset support</w:t>
@@ -1069,24 +1208,6 @@
       <w:pPr>
         <w:numPr>
           <w:ilvl w:val="0"/>
-          <w:numId w:val="5"/>
-        </w:numPr>
-        <w:ind w:left="720" w:hanging="360"/>
-        <w:rPr>
-          <w:u w:val="none"/>
-        </w:rPr>
-      </w:pPr>
-      <w:r>
-        <w:rPr>
-          <w:rtl w:val="0"/>
-        </w:rPr>
-        <w:t xml:space="preserve">Coined the "WorldView" product name and metaphor</w:t>
-      </w:r>
-    </w:p>
-    <w:p>
-      <w:pPr>
-        <w:numPr>
-          <w:ilvl w:val="0"/>
           <w:numId w:val="1"/>
         </w:numPr>
         <w:ind w:left="720" w:hanging="360"/>
@@ -1094,7 +1215,7 @@
       </w:pPr>
       <w:r>
         <w:rPr>
-          <w:rFonts w:ascii="Helvetica Neue" w:cs="Helvetica Neue" w:eastAsia="Helvetica Neue" w:hAnsi="Helvetica Neue"/>
+          <w:rFonts w:ascii="Cambria" w:cs="Cambria" w:eastAsia="Cambria" w:hAnsi="Cambria"/>
           <w:b w:val="1"/>
           <w:rtl w:val="0"/>
         </w:rPr>
@@ -1102,7 +1223,7 @@
       </w:r>
       <w:r>
         <w:rPr>
-          <w:rFonts w:ascii="Helvetica Neue" w:cs="Helvetica Neue" w:eastAsia="Helvetica Neue" w:hAnsi="Helvetica Neue"/>
+          <w:rFonts w:ascii="Cambria" w:cs="Cambria" w:eastAsia="Cambria" w:hAnsi="Cambria"/>
           <w:b w:val="1"/>
           <w:rtl w:val="0"/>
         </w:rPr>
@@ -1110,6 +1231,7 @@
       </w:r>
       <w:r>
         <w:rPr>
+          <w:rFonts w:ascii="Cambria" w:cs="Cambria" w:eastAsia="Cambria" w:hAnsi="Cambria"/>
           <w:rtl w:val="0"/>
         </w:rPr>
         <w:t xml:space="preserve"> C++, Boost, C#, SWIG, Windows</w:t>
@@ -1118,12 +1240,15 @@
     <w:p>
       <w:pPr>
         <w:pStyle w:val="Heading2"/>
-        <w:rPr/>
+        <w:rPr>
+          <w:rFonts w:ascii="Cambria" w:cs="Cambria" w:eastAsia="Cambria" w:hAnsi="Cambria"/>
+        </w:rPr>
       </w:pPr>
       <w:bookmarkStart w:colFirst="0" w:colLast="0" w:name="_nc9xlip5mnfx" w:id="21"/>
       <w:bookmarkEnd w:id="21"/>
       <w:r>
         <w:rPr>
+          <w:rFonts w:ascii="Cambria" w:cs="Cambria" w:eastAsia="Cambria" w:hAnsi="Cambria"/>
           <w:rtl w:val="0"/>
         </w:rPr>
         <w:t xml:space="preserve">Dunne and Associates</w:t>
@@ -1132,12 +1257,15 @@
     <w:p>
       <w:pPr>
         <w:pStyle w:val="Heading3"/>
-        <w:rPr/>
+        <w:rPr>
+          <w:rFonts w:ascii="Cambria" w:cs="Cambria" w:eastAsia="Cambria" w:hAnsi="Cambria"/>
+        </w:rPr>
       </w:pPr>
       <w:bookmarkStart w:colFirst="0" w:colLast="0" w:name="_e6ljcvqklhp4" w:id="22"/>
       <w:bookmarkEnd w:id="22"/>
       <w:r>
         <w:rPr>
+          <w:rFonts w:ascii="Cambria" w:cs="Cambria" w:eastAsia="Cambria" w:hAnsi="Cambria"/>
           <w:rtl w:val="0"/>
         </w:rPr>
         <w:t xml:space="preserve">Senior Software Developer</w:t>
@@ -1146,12 +1274,15 @@
     <w:p>
       <w:pPr>
         <w:pStyle w:val="Heading5"/>
-        <w:rPr/>
+        <w:rPr>
+          <w:rFonts w:ascii="Cambria" w:cs="Cambria" w:eastAsia="Cambria" w:hAnsi="Cambria"/>
+        </w:rPr>
       </w:pPr>
       <w:bookmarkStart w:colFirst="0" w:colLast="0" w:name="_glv1wraelwap" w:id="23"/>
       <w:bookmarkEnd w:id="23"/>
       <w:r>
         <w:rPr>
+          <w:rFonts w:ascii="Cambria" w:cs="Cambria" w:eastAsia="Cambria" w:hAnsi="Cambria"/>
           <w:rtl w:val="0"/>
         </w:rPr>
         <w:t xml:space="preserve">November 2008 - September 2009</w:t>
@@ -1167,66 +1298,50 @@
         </w:numPr>
         <w:ind w:left="720" w:hanging="360"/>
         <w:rPr>
+          <w:rFonts w:ascii="Cambria" w:cs="Cambria" w:eastAsia="Cambria" w:hAnsi="Cambria"/>
+        </w:rPr>
+      </w:pPr>
+      <w:r>
+        <w:rPr>
+          <w:rFonts w:ascii="Cambria" w:cs="Cambria" w:eastAsia="Cambria" w:hAnsi="Cambria"/>
+          <w:rtl w:val="0"/>
+        </w:rPr>
+        <w:t xml:space="preserve">Architected and implemented a neurofeedback training software system</w:t>
+      </w:r>
+    </w:p>
+    <w:p>
+      <w:pPr>
+        <w:numPr>
+          <w:ilvl w:val="0"/>
+          <w:numId w:val="9"/>
+        </w:numPr>
+        <w:ind w:left="720" w:hanging="360"/>
+        <w:rPr>
+          <w:rFonts w:ascii="Cambria" w:cs="Cambria" w:eastAsia="Cambria" w:hAnsi="Cambria"/>
+        </w:rPr>
+      </w:pPr>
+      <w:r>
+        <w:rPr>
+          <w:rFonts w:ascii="Cambria" w:cs="Cambria" w:eastAsia="Cambria" w:hAnsi="Cambria"/>
+          <w:rtl w:val="0"/>
+        </w:rPr>
+        <w:t xml:space="preserve">Developed networked games for the system, controlled by the brain via real-time EEG and EMG data</w:t>
+      </w:r>
+    </w:p>
+    <w:p>
+      <w:pPr>
+        <w:numPr>
+          <w:ilvl w:val="0"/>
+          <w:numId w:val="9"/>
+        </w:numPr>
+        <w:ind w:left="720" w:hanging="360"/>
+        <w:rPr>
           <w:u w:val="none"/>
         </w:rPr>
       </w:pPr>
       <w:r>
         <w:rPr>
-          <w:rtl w:val="0"/>
-        </w:rPr>
-        <w:t xml:space="preserve">Architected and implemented a neurofeedback training software system</w:t>
-      </w:r>
-    </w:p>
-    <w:p>
-      <w:pPr>
-        <w:numPr>
-          <w:ilvl w:val="0"/>
-          <w:numId w:val="9"/>
-        </w:numPr>
-        <w:ind w:left="720" w:hanging="360"/>
-        <w:rPr>
-          <w:u w:val="none"/>
-        </w:rPr>
-      </w:pPr>
-      <w:r>
-        <w:rPr>
-          <w:rtl w:val="0"/>
-        </w:rPr>
-        <w:t xml:space="preserve">Developed networked games for the system, controlled by the brain via real-time EEG and EMG data</w:t>
-      </w:r>
-    </w:p>
-    <w:p>
-      <w:pPr>
-        <w:numPr>
-          <w:ilvl w:val="0"/>
-          <w:numId w:val="9"/>
-        </w:numPr>
-        <w:ind w:left="720" w:hanging="360"/>
-        <w:rPr>
-          <w:u w:val="none"/>
-        </w:rPr>
-      </w:pPr>
-      <w:r>
-        <w:rPr>
-          <w:rtl w:val="0"/>
-        </w:rPr>
-        <w:t xml:space="preserve">Composed and recorded in-game music</w:t>
-      </w:r>
-    </w:p>
-    <w:p>
-      <w:pPr>
-        <w:numPr>
-          <w:ilvl w:val="0"/>
-          <w:numId w:val="9"/>
-        </w:numPr>
-        <w:ind w:left="720" w:hanging="360"/>
-        <w:rPr>
-          <w:u w:val="none"/>
-        </w:rPr>
-      </w:pPr>
-      <w:r>
-        <w:rPr>
-          <w:rFonts w:ascii="Helvetica Neue" w:cs="Helvetica Neue" w:eastAsia="Helvetica Neue" w:hAnsi="Helvetica Neue"/>
+          <w:rFonts w:ascii="Cambria" w:cs="Cambria" w:eastAsia="Cambria" w:hAnsi="Cambria"/>
           <w:b w:val="1"/>
           <w:rtl w:val="0"/>
         </w:rPr>
@@ -1234,6 +1349,7 @@
       </w:r>
       <w:r>
         <w:rPr>
+          <w:rFonts w:ascii="Cambria" w:cs="Cambria" w:eastAsia="Cambria" w:hAnsi="Cambria"/>
           <w:rtl w:val="0"/>
         </w:rPr>
         <w:t xml:space="preserve"> C++, Boost, TTL SDKs, MFC, C#, XNA, WCF, Lidgren, ActionScript, Windows, Xbox</w:t>
@@ -1242,12 +1358,15 @@
     <w:p>
       <w:pPr>
         <w:pStyle w:val="Heading2"/>
-        <w:rPr/>
+        <w:rPr>
+          <w:rFonts w:ascii="Cambria" w:cs="Cambria" w:eastAsia="Cambria" w:hAnsi="Cambria"/>
+        </w:rPr>
       </w:pPr>
       <w:bookmarkStart w:colFirst="0" w:colLast="0" w:name="_iye13hgzpwwg" w:id="24"/>
       <w:bookmarkEnd w:id="24"/>
       <w:r>
         <w:rPr>
+          <w:rFonts w:ascii="Cambria" w:cs="Cambria" w:eastAsia="Cambria" w:hAnsi="Cambria"/>
           <w:rtl w:val="0"/>
         </w:rPr>
         <w:t xml:space="preserve">Hummingbird</w:t>
@@ -1256,12 +1375,15 @@
     <w:p>
       <w:pPr>
         <w:pStyle w:val="Heading3"/>
-        <w:rPr/>
+        <w:rPr>
+          <w:rFonts w:ascii="Cambria" w:cs="Cambria" w:eastAsia="Cambria" w:hAnsi="Cambria"/>
+        </w:rPr>
       </w:pPr>
       <w:bookmarkStart w:colFirst="0" w:colLast="0" w:name="_v7fuubo3bd4" w:id="25"/>
       <w:bookmarkEnd w:id="25"/>
       <w:r>
         <w:rPr>
+          <w:rFonts w:ascii="Cambria" w:cs="Cambria" w:eastAsia="Cambria" w:hAnsi="Cambria"/>
           <w:rtl w:val="0"/>
         </w:rPr>
         <w:t xml:space="preserve">Software Developer</w:t>
@@ -1270,12 +1392,15 @@
     <w:p>
       <w:pPr>
         <w:pStyle w:val="Heading5"/>
-        <w:rPr/>
+        <w:rPr>
+          <w:rFonts w:ascii="Cambria" w:cs="Cambria" w:eastAsia="Cambria" w:hAnsi="Cambria"/>
+        </w:rPr>
       </w:pPr>
       <w:bookmarkStart w:colFirst="0" w:colLast="0" w:name="_trgtop4nukm1" w:id="26"/>
       <w:bookmarkEnd w:id="26"/>
       <w:r>
         <w:rPr>
+          <w:rFonts w:ascii="Cambria" w:cs="Cambria" w:eastAsia="Cambria" w:hAnsi="Cambria"/>
           <w:rtl w:val="0"/>
         </w:rPr>
         <w:t xml:space="preserve">April 2002 - September 2006</w:t>
@@ -1291,11 +1416,12 @@
         </w:numPr>
         <w:ind w:left="720" w:hanging="360"/>
         <w:rPr>
-          <w:u w:val="none"/>
-        </w:rPr>
-      </w:pPr>
-      <w:r>
-        <w:rPr>
+          <w:rFonts w:ascii="Cambria" w:cs="Cambria" w:eastAsia="Cambria" w:hAnsi="Cambria"/>
+        </w:rPr>
+      </w:pPr>
+      <w:r>
+        <w:rPr>
+          <w:rFonts w:ascii="Cambria" w:cs="Cambria" w:eastAsia="Cambria" w:hAnsi="Cambria"/>
           <w:rtl w:val="0"/>
         </w:rPr>
         <w:t xml:space="preserve">Worked on the software team for a BI reporting product</w:t>
@@ -1309,11 +1435,12 @@
         </w:numPr>
         <w:ind w:left="720" w:hanging="360"/>
         <w:rPr>
-          <w:u w:val="none"/>
-        </w:rPr>
-      </w:pPr>
-      <w:r>
-        <w:rPr>
+          <w:rFonts w:ascii="Cambria" w:cs="Cambria" w:eastAsia="Cambria" w:hAnsi="Cambria"/>
+        </w:rPr>
+      </w:pPr>
+      <w:r>
+        <w:rPr>
+          <w:rFonts w:ascii="Cambria" w:cs="Cambria" w:eastAsia="Cambria" w:hAnsi="Cambria"/>
           <w:rtl w:val="0"/>
         </w:rPr>
         <w:t xml:space="preserve">Implemented a multi-dimensional OLAP reporting and interaction feature</w:t>
@@ -1327,11 +1454,12 @@
         </w:numPr>
         <w:ind w:left="720" w:hanging="360"/>
         <w:rPr>
-          <w:u w:val="none"/>
-        </w:rPr>
-      </w:pPr>
-      <w:r>
-        <w:rPr>
+          <w:rFonts w:ascii="Cambria" w:cs="Cambria" w:eastAsia="Cambria" w:hAnsi="Cambria"/>
+        </w:rPr>
+      </w:pPr>
+      <w:r>
+        <w:rPr>
+          <w:rFonts w:ascii="Cambria" w:cs="Cambria" w:eastAsia="Cambria" w:hAnsi="Cambria"/>
           <w:rtl w:val="0"/>
         </w:rPr>
         <w:t xml:space="preserve">Maintained a large part of the code, including user interface design and implementation</w:t>
@@ -1348,7 +1476,7 @@
       </w:pPr>
       <w:r>
         <w:rPr>
-          <w:rFonts w:ascii="Helvetica Neue" w:cs="Helvetica Neue" w:eastAsia="Helvetica Neue" w:hAnsi="Helvetica Neue"/>
+          <w:rFonts w:ascii="Cambria" w:cs="Cambria" w:eastAsia="Cambria" w:hAnsi="Cambria"/>
           <w:b w:val="1"/>
           <w:rtl w:val="0"/>
         </w:rPr>
@@ -1356,7 +1484,7 @@
       </w:r>
       <w:r>
         <w:rPr>
-          <w:rFonts w:ascii="Helvetica Neue" w:cs="Helvetica Neue" w:eastAsia="Helvetica Neue" w:hAnsi="Helvetica Neue"/>
+          <w:rFonts w:ascii="Cambria" w:cs="Cambria" w:eastAsia="Cambria" w:hAnsi="Cambria"/>
           <w:b w:val="1"/>
           <w:rtl w:val="0"/>
         </w:rPr>
@@ -1364,6 +1492,7 @@
       </w:r>
       <w:r>
         <w:rPr>
+          <w:rFonts w:ascii="Cambria" w:cs="Cambria" w:eastAsia="Cambria" w:hAnsi="Cambria"/>
           <w:rtl w:val="0"/>
         </w:rPr>
         <w:t xml:space="preserve"> C++, MFC, OLAP, Windows</w:t>
@@ -1372,12 +1501,15 @@
     <w:p>
       <w:pPr>
         <w:pStyle w:val="Heading2"/>
-        <w:rPr/>
+        <w:rPr>
+          <w:rFonts w:ascii="Cambria" w:cs="Cambria" w:eastAsia="Cambria" w:hAnsi="Cambria"/>
+        </w:rPr>
       </w:pPr>
       <w:bookmarkStart w:colFirst="0" w:colLast="0" w:name="_snlx6sosywy" w:id="27"/>
       <w:bookmarkEnd w:id="27"/>
       <w:r>
         <w:rPr>
+          <w:rFonts w:ascii="Cambria" w:cs="Cambria" w:eastAsia="Cambria" w:hAnsi="Cambria"/>
           <w:rtl w:val="0"/>
         </w:rPr>
         <w:t xml:space="preserve">Hilton Consulting Group</w:t>
@@ -1386,12 +1518,15 @@
     <w:p>
       <w:pPr>
         <w:pStyle w:val="Heading3"/>
-        <w:rPr/>
+        <w:rPr>
+          <w:rFonts w:ascii="Cambria" w:cs="Cambria" w:eastAsia="Cambria" w:hAnsi="Cambria"/>
+        </w:rPr>
       </w:pPr>
       <w:bookmarkStart w:colFirst="0" w:colLast="0" w:name="_iper5f4uqlpl" w:id="28"/>
       <w:bookmarkEnd w:id="28"/>
       <w:r>
         <w:rPr>
+          <w:rFonts w:ascii="Cambria" w:cs="Cambria" w:eastAsia="Cambria" w:hAnsi="Cambria"/>
           <w:rtl w:val="0"/>
         </w:rPr>
         <w:t xml:space="preserve">Software Developer (Team Lead), Product Development Manager, Software Tester</w:t>
@@ -1400,12 +1535,15 @@
     <w:p>
       <w:pPr>
         <w:pStyle w:val="Heading5"/>
-        <w:rPr/>
+        <w:rPr>
+          <w:rFonts w:ascii="Cambria" w:cs="Cambria" w:eastAsia="Cambria" w:hAnsi="Cambria"/>
+        </w:rPr>
       </w:pPr>
       <w:bookmarkStart w:colFirst="0" w:colLast="0" w:name="_smlrniv7p9yd" w:id="29"/>
       <w:bookmarkEnd w:id="29"/>
       <w:r>
         <w:rPr>
+          <w:rFonts w:ascii="Cambria" w:cs="Cambria" w:eastAsia="Cambria" w:hAnsi="Cambria"/>
           <w:rtl w:val="0"/>
         </w:rPr>
         <w:t xml:space="preserve">September 1998 - April 2002</w:t>
@@ -1420,9 +1558,13 @@
           <w:numId w:val="2"/>
         </w:numPr>
         <w:ind w:left="720" w:hanging="360"/>
-      </w:pPr>
-      <w:r>
-        <w:rPr>
+        <w:rPr>
+          <w:rFonts w:ascii="Cambria" w:cs="Cambria" w:eastAsia="Cambria" w:hAnsi="Cambria"/>
+        </w:rPr>
+      </w:pPr>
+      <w:r>
+        <w:rPr>
+          <w:rFonts w:ascii="Cambria" w:cs="Cambria" w:eastAsia="Cambria" w:hAnsi="Cambria"/>
           <w:rtl w:val="0"/>
         </w:rPr>
         <w:t xml:space="preserve">Managed a team of developers: trained members, assigned tasks, instituted coding/usability standards, and oversaw application modifications</w:t>
@@ -1436,66 +1578,69 @@
         </w:numPr>
         <w:ind w:left="720" w:hanging="360"/>
         <w:rPr>
+          <w:rFonts w:ascii="Cambria" w:cs="Cambria" w:eastAsia="Cambria" w:hAnsi="Cambria"/>
+        </w:rPr>
+      </w:pPr>
+      <w:r>
+        <w:rPr>
+          <w:rFonts w:ascii="Cambria" w:cs="Cambria" w:eastAsia="Cambria" w:hAnsi="Cambria"/>
+          <w:rtl w:val="0"/>
+        </w:rPr>
+        <w:t xml:space="preserve">Designed and developed a commercial, web-based multi-dimensional data source browser and API</w:t>
+      </w:r>
+    </w:p>
+    <w:p>
+      <w:pPr>
+        <w:numPr>
+          <w:ilvl w:val="0"/>
+          <w:numId w:val="2"/>
+        </w:numPr>
+        <w:ind w:left="720" w:hanging="360"/>
+        <w:rPr>
+          <w:rFonts w:ascii="Cambria" w:cs="Cambria" w:eastAsia="Cambria" w:hAnsi="Cambria"/>
+        </w:rPr>
+      </w:pPr>
+      <w:r>
+        <w:rPr>
+          <w:rFonts w:ascii="Cambria" w:cs="Cambria" w:eastAsia="Cambria" w:hAnsi="Cambria"/>
+          <w:rtl w:val="0"/>
+        </w:rPr>
+        <w:t xml:space="preserve">Built the database and web UI for an automated asset auditing and management application</w:t>
+      </w:r>
+    </w:p>
+    <w:p>
+      <w:pPr>
+        <w:numPr>
+          <w:ilvl w:val="0"/>
+          <w:numId w:val="2"/>
+        </w:numPr>
+        <w:ind w:left="720" w:hanging="360"/>
+        <w:rPr>
+          <w:rFonts w:ascii="Cambria" w:cs="Cambria" w:eastAsia="Cambria" w:hAnsi="Cambria"/>
+        </w:rPr>
+      </w:pPr>
+      <w:r>
+        <w:rPr>
+          <w:rFonts w:ascii="Cambria" w:cs="Cambria" w:eastAsia="Cambria" w:hAnsi="Cambria"/>
+          <w:rtl w:val="0"/>
+        </w:rPr>
+        <w:t xml:space="preserve">Coded and tested applications for Hotel Dieu Hospital and the Ministry of Health and Long-Term Care</w:t>
+      </w:r>
+    </w:p>
+    <w:p>
+      <w:pPr>
+        <w:numPr>
+          <w:ilvl w:val="0"/>
+          <w:numId w:val="2"/>
+        </w:numPr>
+        <w:ind w:left="720" w:hanging="360"/>
+        <w:rPr>
           <w:u w:val="none"/>
         </w:rPr>
       </w:pPr>
       <w:r>
         <w:rPr>
-          <w:rtl w:val="0"/>
-        </w:rPr>
-        <w:t xml:space="preserve">Designed and developed a commercial, web-based multi-dimensional data source browser and API</w:t>
-      </w:r>
-    </w:p>
-    <w:p>
-      <w:pPr>
-        <w:numPr>
-          <w:ilvl w:val="0"/>
-          <w:numId w:val="2"/>
-        </w:numPr>
-        <w:ind w:left="720" w:hanging="360"/>
-        <w:rPr>
-          <w:u w:val="none"/>
-        </w:rPr>
-      </w:pPr>
-      <w:r>
-        <w:rPr>
-          <w:rtl w:val="0"/>
-        </w:rPr>
-        <w:t xml:space="preserve">Built the database and web UI for an automated asset auditing and management application</w:t>
-      </w:r>
-    </w:p>
-    <w:p>
-      <w:pPr>
-        <w:numPr>
-          <w:ilvl w:val="0"/>
-          <w:numId w:val="2"/>
-        </w:numPr>
-        <w:ind w:left="720" w:hanging="360"/>
-        <w:rPr>
-          <w:u w:val="none"/>
-        </w:rPr>
-      </w:pPr>
-      <w:r>
-        <w:rPr>
-          <w:rtl w:val="0"/>
-        </w:rPr>
-        <w:t xml:space="preserve">Coded and tested applications for Hotel Dieu Hospital and the Ministry of Health and Long-Term Care</w:t>
-      </w:r>
-    </w:p>
-    <w:p>
-      <w:pPr>
-        <w:numPr>
-          <w:ilvl w:val="0"/>
-          <w:numId w:val="2"/>
-        </w:numPr>
-        <w:ind w:left="720" w:hanging="360"/>
-        <w:rPr>
-          <w:u w:val="none"/>
-        </w:rPr>
-      </w:pPr>
-      <w:r>
-        <w:rPr>
-          <w:rFonts w:ascii="Helvetica Neue" w:cs="Helvetica Neue" w:eastAsia="Helvetica Neue" w:hAnsi="Helvetica Neue"/>
+          <w:rFonts w:ascii="Cambria" w:cs="Cambria" w:eastAsia="Cambria" w:hAnsi="Cambria"/>
           <w:b w:val="1"/>
           <w:rtl w:val="0"/>
         </w:rPr>
@@ -1503,7 +1648,7 @@
       </w:r>
       <w:r>
         <w:rPr>
-          <w:rFonts w:ascii="Helvetica Neue" w:cs="Helvetica Neue" w:eastAsia="Helvetica Neue" w:hAnsi="Helvetica Neue"/>
+          <w:rFonts w:ascii="Cambria" w:cs="Cambria" w:eastAsia="Cambria" w:hAnsi="Cambria"/>
           <w:b w:val="1"/>
           <w:rtl w:val="0"/>
         </w:rPr>
@@ -1511,6 +1656,7 @@
       </w:r>
       <w:r>
         <w:rPr>
+          <w:rFonts w:ascii="Cambria" w:cs="Cambria" w:eastAsia="Cambria" w:hAnsi="Cambria"/>
           <w:rtl w:val="0"/>
         </w:rPr>
         <w:t xml:space="preserve"> SQL Server, Microsoft Analysis Services, OLAP, SQL, MDX, XML, ASP, JavaScript, HTML, CSS, Visual Basic, COM, XML, XSLT, Windows</w:t>
@@ -1519,12 +1665,15 @@
     <w:p>
       <w:pPr>
         <w:pStyle w:val="Heading1"/>
-        <w:rPr/>
+        <w:rPr>
+          <w:rFonts w:ascii="Cambria" w:cs="Cambria" w:eastAsia="Cambria" w:hAnsi="Cambria"/>
+        </w:rPr>
       </w:pPr>
       <w:bookmarkStart w:colFirst="0" w:colLast="0" w:name="_8f5g52u5cht9" w:id="30"/>
       <w:bookmarkEnd w:id="30"/>
       <w:r>
         <w:rPr>
+          <w:rFonts w:ascii="Cambria" w:cs="Cambria" w:eastAsia="Cambria" w:hAnsi="Cambria"/>
           <w:rtl w:val="0"/>
         </w:rPr>
         <w:t xml:space="preserve">PROJECTS</w:t>
@@ -1533,12 +1682,15 @@
     <w:p>
       <w:pPr>
         <w:pStyle w:val="Heading2"/>
-        <w:rPr/>
+        <w:rPr>
+          <w:rFonts w:ascii="Cambria" w:cs="Cambria" w:eastAsia="Cambria" w:hAnsi="Cambria"/>
+        </w:rPr>
       </w:pPr>
       <w:bookmarkStart w:colFirst="0" w:colLast="0" w:name="_f8jhvse1p56b" w:id="31"/>
       <w:bookmarkEnd w:id="31"/>
       <w:r>
         <w:rPr>
+          <w:rFonts w:ascii="Cambria" w:cs="Cambria" w:eastAsia="Cambria" w:hAnsi="Cambria"/>
           <w:rtl w:val="0"/>
         </w:rPr>
         <w:t xml:space="preserve">Om Language</w:t>
@@ -1554,6 +1706,7 @@
       <w:hyperlink r:id="rId11">
         <w:r>
           <w:rPr>
+            <w:rFonts w:ascii="Cambria" w:cs="Cambria" w:eastAsia="Cambria" w:hAnsi="Cambria"/>
             <w:rtl w:val="0"/>
           </w:rPr>
           <w:t xml:space="preserve">https://github.com/sparist/om</w:t>
@@ -1567,10 +1720,13 @@
     </w:p>
     <w:p>
       <w:pPr>
-        <w:rPr/>
-      </w:pPr>
-      <w:r>
-        <w:rPr>
+        <w:rPr>
+          <w:rFonts w:ascii="Cambria" w:cs="Cambria" w:eastAsia="Cambria" w:hAnsi="Cambria"/>
+        </w:rPr>
+      </w:pPr>
+      <w:r>
+        <w:rPr>
+          <w:rFonts w:ascii="Cambria" w:cs="Cambria" w:eastAsia="Cambria" w:hAnsi="Cambria"/>
           <w:rtl w:val="0"/>
         </w:rPr>
         <w:t xml:space="preserve">Creator of the Om Language, an experimental high-level, concatenative, functional, homoiconic, embeddable programming language, implemented in C++, with minimal syntax (only three elements), prefix notation (whereby functions manipulate the remainder of the program itself), and novel "panmorphic" typing (allowing programming without data types). A full rewrite is currently in progress.</w:t>
@@ -1579,12 +1735,15 @@
     <w:p>
       <w:pPr>
         <w:pStyle w:val="Heading2"/>
-        <w:rPr/>
+        <w:rPr>
+          <w:rFonts w:ascii="Cambria" w:cs="Cambria" w:eastAsia="Cambria" w:hAnsi="Cambria"/>
+        </w:rPr>
       </w:pPr>
       <w:bookmarkStart w:colFirst="0" w:colLast="0" w:name="_hqyx31orl1lx" w:id="33"/>
       <w:bookmarkEnd w:id="33"/>
       <w:r>
         <w:rPr>
+          <w:rFonts w:ascii="Cambria" w:cs="Cambria" w:eastAsia="Cambria" w:hAnsi="Cambria"/>
           <w:rtl w:val="0"/>
         </w:rPr>
         <w:t xml:space="preserve">Om Tree</w:t>
@@ -1593,13 +1752,16 @@
     <w:p>
       <w:pPr>
         <w:pStyle w:val="Heading4"/>
-        <w:rPr/>
+        <w:rPr>
+          <w:rFonts w:ascii="Cambria" w:cs="Cambria" w:eastAsia="Cambria" w:hAnsi="Cambria"/>
+        </w:rPr>
       </w:pPr>
       <w:bookmarkStart w:colFirst="0" w:colLast="0" w:name="_1kgvn8kezisq" w:id="34"/>
       <w:bookmarkEnd w:id="34"/>
       <w:hyperlink r:id="rId12">
         <w:r>
           <w:rPr>
+            <w:rFonts w:ascii="Cambria" w:cs="Cambria" w:eastAsia="Cambria" w:hAnsi="Cambria"/>
             <w:color w:val="1155cc"/>
             <w:u w:val="single"/>
             <w:rtl w:val="0"/>
@@ -1615,30 +1777,21 @@
     </w:p>
     <w:p>
       <w:pPr>
-        <w:rPr/>
-      </w:pPr>
-      <w:r>
-        <w:rPr>
-          <w:rtl w:val="0"/>
-        </w:rPr>
-        <w:t xml:space="preserve">Creator of the Om Tree, an efficient associative array implemented in modern, portable C17 as a binary compact prefix tree with novel optimizations that allow it to significantly outperform </w:t>
-      </w:r>
-      <w:r>
-        <w:rPr>
-          <w:rFonts w:ascii="Courier New" w:cs="Courier New" w:eastAsia="Courier New" w:hAnsi="Courier New"/>
-          <w:rtl w:val="0"/>
-        </w:rPr>
-        <w:t xml:space="preserve">std::map</w:t>
-      </w:r>
-      <w:r>
-        <w:rPr>
-          <w:rtl w:val="0"/>
-        </w:rPr>
-        <w:t xml:space="preserve"> on most operations. It was implemented for use by the forthcoming rewrite of the Om Language and has </w:t>
+        <w:rPr>
+          <w:rFonts w:ascii="Cambria" w:cs="Cambria" w:eastAsia="Cambria" w:hAnsi="Cambria"/>
+        </w:rPr>
+      </w:pPr>
+      <w:r>
+        <w:rPr>
+          <w:rFonts w:ascii="Cambria" w:cs="Cambria" w:eastAsia="Cambria" w:hAnsi="Cambria"/>
+          <w:rtl w:val="0"/>
+        </w:rPr>
+        <w:t xml:space="preserve">Creator of the Om Tree, an efficient associative array implemented in modern, portable C17 as a binary compact prefix tree with novel optimizations that allow it to significantly outperform std::map on most operations. It was implemented for use by the forthcoming rewrite of the Om Language and has </w:t>
       </w:r>
       <w:hyperlink r:id="rId13">
         <w:r>
           <w:rPr>
+            <w:rFonts w:ascii="Cambria" w:cs="Cambria" w:eastAsia="Cambria" w:hAnsi="Cambria"/>
             <w:color w:val="1155cc"/>
             <w:u w:val="single"/>
             <w:rtl w:val="0"/>
@@ -1648,6 +1801,7 @@
       </w:hyperlink>
       <w:r>
         <w:rPr>
+          <w:rFonts w:ascii="Cambria" w:cs="Cambria" w:eastAsia="Cambria" w:hAnsi="Cambria"/>
           <w:rtl w:val="0"/>
         </w:rPr>
         <w:t xml:space="preserve">.</w:t>
@@ -2807,7 +2961,7 @@
   <w:docDefaults>
     <w:rPrDefault>
       <w:rPr>
-        <w:rFonts w:ascii="Helvetica Neue Light" w:cs="Helvetica Neue Light" w:eastAsia="Helvetica Neue Light" w:hAnsi="Helvetica Neue Light"/>
+        <w:rFonts w:ascii="Cambria" w:cs="Cambria" w:eastAsia="Cambria" w:hAnsi="Cambria"/>
         <w:lang w:val="en_CA"/>
       </w:rPr>
     </w:rPrDefault>
@@ -2830,10 +2984,10 @@
     <w:pPr>
       <w:keepNext w:val="1"/>
       <w:keepLines w:val="1"/>
-      <w:spacing w:before="280" w:lineRule="auto"/>
+      <w:spacing w:before="200" w:lineRule="auto"/>
     </w:pPr>
     <w:rPr>
-      <w:rFonts w:ascii="Helvetica Neue" w:cs="Helvetica Neue" w:eastAsia="Helvetica Neue" w:hAnsi="Helvetica Neue"/>
+      <w:rFonts w:ascii="Cambria" w:cs="Cambria" w:eastAsia="Cambria" w:hAnsi="Cambria"/>
       <w:b w:val="1"/>
       <w:sz w:val="30"/>
       <w:szCs w:val="30"/>
@@ -2846,10 +3000,9 @@
     <w:pPr>
       <w:keepNext w:val="1"/>
       <w:keepLines w:val="1"/>
-      <w:spacing w:before="160" w:lineRule="auto"/>
+      <w:spacing w:before="120" w:lineRule="auto"/>
     </w:pPr>
     <w:rPr>
-      <w:rFonts w:ascii="Helvetica Neue" w:cs="Helvetica Neue" w:eastAsia="Helvetica Neue" w:hAnsi="Helvetica Neue"/>
       <w:b w:val="1"/>
       <w:sz w:val="28"/>
       <w:szCs w:val="28"/>
@@ -2864,7 +3017,6 @@
       <w:keepLines w:val="1"/>
     </w:pPr>
     <w:rPr>
-      <w:rFonts w:ascii="Helvetica Neue" w:cs="Helvetica Neue" w:eastAsia="Helvetica Neue" w:hAnsi="Helvetica Neue"/>
       <w:sz w:val="24"/>
       <w:szCs w:val="24"/>
     </w:rPr>
@@ -2893,6 +3045,7 @@
       <w:spacing w:after="100" w:before="40" w:lineRule="auto"/>
     </w:pPr>
     <w:rPr>
+      <w:rFonts w:ascii="Cambria" w:cs="Cambria" w:eastAsia="Cambria" w:hAnsi="Cambria"/>
       <w:color w:val="666666"/>
       <w:sz w:val="18"/>
       <w:szCs w:val="18"/>
@@ -2924,7 +3077,7 @@
       <w:keepLines w:val="1"/>
     </w:pPr>
     <w:rPr>
-      <w:rFonts w:ascii="Helvetica Neue" w:cs="Helvetica Neue" w:eastAsia="Helvetica Neue" w:hAnsi="Helvetica Neue"/>
+      <w:rFonts w:ascii="Cambria" w:cs="Cambria" w:eastAsia="Cambria" w:hAnsi="Cambria"/>
       <w:b w:val="1"/>
       <w:sz w:val="52"/>
       <w:szCs w:val="52"/>
@@ -2940,7 +3093,7 @@
       <w:spacing w:after="120" w:lineRule="auto"/>
     </w:pPr>
     <w:rPr>
-      <w:rFonts w:ascii="Helvetica Neue" w:cs="Helvetica Neue" w:eastAsia="Helvetica Neue" w:hAnsi="Helvetica Neue"/>
+      <w:rFonts w:ascii="Cambria" w:cs="Cambria" w:eastAsia="Cambria" w:hAnsi="Cambria"/>
       <w:b w:val="1"/>
       <w:sz w:val="32"/>
       <w:szCs w:val="32"/>

</xml_diff>

<commit_message>
Update CV: minor tweaks
</commit_message>
<xml_diff>
--- a/cv/jason-erb.docx
+++ b/cv/jason-erb.docx
@@ -13,11 +13,15 @@
       <w:bookmarkEnd w:id="0"/>
       <w:r>
         <w:rPr>
-          <w:rFonts w:ascii="Cambria" w:cs="Cambria" w:eastAsia="Cambria" w:hAnsi="Cambria"/>
           <w:rtl w:val="0"/>
         </w:rPr>
         <w:t xml:space="preserve">JASON ERB</w:t>
       </w:r>
+      <w:r>
+        <w:rPr>
+          <w:rtl w:val="0"/>
+        </w:rPr>
+      </w:r>
     </w:p>
     <w:p>
       <w:pPr>
@@ -25,15 +29,12 @@
         <w:rPr>
           <w:rFonts w:ascii="Cambria" w:cs="Cambria" w:eastAsia="Cambria" w:hAnsi="Cambria"/>
           <w:color w:val="000000"/>
-          <w:sz w:val="32"/>
-          <w:szCs w:val="32"/>
         </w:rPr>
       </w:pPr>
       <w:bookmarkStart w:colFirst="0" w:colLast="0" w:name="_8l5d0fyr720d" w:id="1"/>
       <w:bookmarkEnd w:id="1"/>
       <w:r>
         <w:rPr>
-          <w:rFonts w:ascii="Cambria" w:cs="Cambria" w:eastAsia="Cambria" w:hAnsi="Cambria"/>
           <w:rtl w:val="0"/>
         </w:rPr>
         <w:t xml:space="preserve">Senior Software Developer &amp; Architect</w:t>
@@ -47,16 +48,12 @@
     <w:p>
       <w:pPr>
         <w:pStyle w:val="Heading5"/>
-        <w:rPr>
-          <w:rFonts w:ascii="Cambria" w:cs="Cambria" w:eastAsia="Cambria" w:hAnsi="Cambria"/>
-          <w:u w:val="single"/>
-        </w:rPr>
+        <w:rPr/>
       </w:pPr>
       <w:bookmarkStart w:colFirst="0" w:colLast="0" w:name="_4euzrlxrrhmg" w:id="2"/>
       <w:bookmarkEnd w:id="2"/>
       <w:r>
         <w:rPr>
-          <w:rFonts w:ascii="Cambria" w:cs="Cambria" w:eastAsia="Cambria" w:hAnsi="Cambria"/>
           <w:rtl w:val="0"/>
         </w:rPr>
         <w:t xml:space="preserve">98 Main Street | Kingston | ON | K7K 3Y8 | Canada | </w:t>
@@ -64,9 +61,7 @@
       <w:hyperlink r:id="rId6">
         <w:r>
           <w:rPr>
-            <w:rFonts w:ascii="Cambria" w:cs="Cambria" w:eastAsia="Cambria" w:hAnsi="Cambria"/>
             <w:color w:val="1155cc"/>
-            <w:u w:val="single"/>
             <w:rtl w:val="0"/>
           </w:rPr>
           <w:t xml:space="preserve">+1-343-333-4397</w:t>
@@ -74,25 +69,21 @@
       </w:hyperlink>
       <w:r>
         <w:rPr>
-          <w:rFonts w:ascii="Cambria" w:cs="Cambria" w:eastAsia="Cambria" w:hAnsi="Cambria"/>
-          <w:rtl w:val="0"/>
-        </w:rPr>
-        <w:br w:type="textWrapping"/>
+          <w:rtl w:val="0"/>
+        </w:rPr>
+        <w:t xml:space="preserve"> | </w:t>
       </w:r>
       <w:hyperlink r:id="rId7">
         <w:r>
           <w:rPr>
-            <w:rFonts w:ascii="Cambria" w:cs="Cambria" w:eastAsia="Cambria" w:hAnsi="Cambria"/>
             <w:color w:val="1155cc"/>
-            <w:u w:val="single"/>
             <w:rtl w:val="0"/>
           </w:rPr>
-          <w:t xml:space="preserve">https://jason-erb.com</w:t>
+          <w:t xml:space="preserve">jason-erb.com</w:t>
         </w:r>
       </w:hyperlink>
       <w:r>
         <w:rPr>
-          <w:rFonts w:ascii="Cambria" w:cs="Cambria" w:eastAsia="Cambria" w:hAnsi="Cambria"/>
           <w:rtl w:val="0"/>
         </w:rPr>
         <w:t xml:space="preserve"> | </w:t>
@@ -100,24 +91,14 @@
       <w:hyperlink r:id="rId8">
         <w:r>
           <w:rPr>
-            <w:rFonts w:ascii="Cambria" w:cs="Cambria" w:eastAsia="Cambria" w:hAnsi="Cambria"/>
             <w:color w:val="1155cc"/>
-            <w:u w:val="single"/>
             <w:rtl w:val="0"/>
           </w:rPr>
-          <w:t xml:space="preserve">consulting@jason-erb.co</w:t>
+          <w:t xml:space="preserve">consulting@jason-erb.com</w:t>
         </w:r>
       </w:hyperlink>
       <w:r>
         <w:rPr>
-          <w:rFonts w:ascii="Cambria" w:cs="Cambria" w:eastAsia="Cambria" w:hAnsi="Cambria"/>
-          <w:u w:val="single"/>
-          <w:rtl w:val="0"/>
-        </w:rPr>
-        <w:t xml:space="preserve">m</w:t>
-      </w:r>
-      <w:r>
-        <w:rPr>
           <w:rtl w:val="0"/>
         </w:rPr>
       </w:r>
@@ -156,21 +137,13 @@
           <w:rFonts w:ascii="Cambria" w:cs="Cambria" w:eastAsia="Cambria" w:hAnsi="Cambria"/>
           <w:rtl w:val="0"/>
         </w:rPr>
-        <w:t xml:space="preserve">O</w:t>
-      </w:r>
-      <w:r>
-        <w:rPr>
-          <w:rFonts w:ascii="Cambria" w:cs="Cambria" w:eastAsia="Cambria" w:hAnsi="Cambria"/>
-          <w:rtl w:val="0"/>
-        </w:rPr>
-        <w:t xml:space="preserve">ver 25 years of professional experience delivering desktop/mobile/embedded/web software in a wide range of platforms/languages/technologies/domains, including robotics, geospatial analysis, brain-computer interfaces, and distributed computing. Creator of the </w:t>
+        <w:t xml:space="preserve">25+ years of professional experience delivering desktop/mobile/embedded/web software in a wide range of platforms/languages/technologies/domains, including robotics, geospatial analysis, brain-computer interfaces, and distributed computing. Creator of the </w:t>
       </w:r>
       <w:hyperlink r:id="rId9">
         <w:r>
           <w:rPr>
             <w:rFonts w:ascii="Cambria" w:cs="Cambria" w:eastAsia="Cambria" w:hAnsi="Cambria"/>
             <w:color w:val="1155cc"/>
-            <w:u w:val="single"/>
             <w:rtl w:val="0"/>
           </w:rPr>
           <w:t xml:space="preserve">Om programming language</w:t>
@@ -217,7 +190,7 @@
           <w:rFonts w:ascii="Cambria" w:cs="Cambria" w:eastAsia="Cambria" w:hAnsi="Cambria"/>
           <w:rtl w:val="0"/>
         </w:rPr>
-        <w:t xml:space="preserve">Modern C++ (over 22 years, along with STL, Boost, Qt/QtQuick/QML, and others), C, CMake/CPack/CTest, JavaScript, internationalization, creative problem solving and complexity elimination, elegant architecture/code/UI design, and fast proficiency in whatever is required to ship a high-quality product.</w:t>
+        <w:t xml:space="preserve">Modern C++ (22+ years, along with STL, Boost, Qt/QtQuick/QML, and others), C, CMake/CPack/CTest, JavaScript, internationalization, creative problem solving and complexity elimination, elegant architecture/code/UI design, and fast proficiency in whatever is required to ship a high-quality product.</w:t>
       </w:r>
     </w:p>
     <w:p>
@@ -231,10 +204,14 @@
       <w:bookmarkEnd w:id="5"/>
       <w:r>
         <w:rPr>
-          <w:rFonts w:ascii="Cambria" w:cs="Cambria" w:eastAsia="Cambria" w:hAnsi="Cambria"/>
           <w:rtl w:val="0"/>
         </w:rPr>
         <w:t xml:space="preserve">EXPERIENCE</w:t>
+      </w:r>
+      <w:r>
+        <w:rPr>
+          <w:rtl w:val="0"/>
+        </w:rPr>
       </w:r>
     </w:p>
     <w:p>
@@ -286,15 +263,12 @@
     <w:p>
       <w:pPr>
         <w:pStyle w:val="Heading5"/>
-        <w:rPr>
-          <w:rFonts w:ascii="Cambria" w:cs="Cambria" w:eastAsia="Cambria" w:hAnsi="Cambria"/>
-        </w:rPr>
+        <w:rPr/>
       </w:pPr>
       <w:bookmarkStart w:colFirst="0" w:colLast="0" w:name="_ishnydlgdxui" w:id="8"/>
       <w:bookmarkEnd w:id="8"/>
       <w:r>
         <w:rPr>
-          <w:rFonts w:ascii="Cambria" w:cs="Cambria" w:eastAsia="Cambria" w:hAnsi="Cambria"/>
           <w:rtl w:val="0"/>
         </w:rPr>
         <w:t xml:space="preserve">August 2019 - September 2024</w:t>
@@ -325,7 +299,6 @@
           <w:rPr>
             <w:rFonts w:ascii="Cambria" w:cs="Cambria" w:eastAsia="Cambria" w:hAnsi="Cambria"/>
             <w:color w:val="1155cc"/>
-            <w:u w:val="single"/>
             <w:rtl w:val="0"/>
           </w:rPr>
           <w:t xml:space="preserve">DCP Native</w:t>
@@ -474,10 +447,14 @@
       <w:bookmarkEnd w:id="9"/>
       <w:r>
         <w:rPr>
-          <w:rFonts w:ascii="Cambria" w:cs="Cambria" w:eastAsia="Cambria" w:hAnsi="Cambria"/>
           <w:rtl w:val="0"/>
         </w:rPr>
         <w:t xml:space="preserve">Suitable Technologies</w:t>
+      </w:r>
+      <w:r>
+        <w:rPr>
+          <w:rtl w:val="0"/>
+        </w:rPr>
       </w:r>
     </w:p>
     <w:p>
@@ -491,24 +468,25 @@
       <w:bookmarkEnd w:id="10"/>
       <w:r>
         <w:rPr>
-          <w:rFonts w:ascii="Cambria" w:cs="Cambria" w:eastAsia="Cambria" w:hAnsi="Cambria"/>
           <w:rtl w:val="0"/>
         </w:rPr>
         <w:t xml:space="preserve">Senior Software Developer (Contract)</w:t>
       </w:r>
+      <w:r>
+        <w:rPr>
+          <w:rtl w:val="0"/>
+        </w:rPr>
+      </w:r>
     </w:p>
     <w:p>
       <w:pPr>
         <w:pStyle w:val="Heading5"/>
-        <w:rPr>
-          <w:rFonts w:ascii="Cambria" w:cs="Cambria" w:eastAsia="Cambria" w:hAnsi="Cambria"/>
-        </w:rPr>
+        <w:rPr/>
       </w:pPr>
       <w:bookmarkStart w:colFirst="0" w:colLast="0" w:name="_giyjbymk1upv" w:id="11"/>
       <w:bookmarkEnd w:id="11"/>
       <w:r>
         <w:rPr>
-          <w:rFonts w:ascii="Cambria" w:cs="Cambria" w:eastAsia="Cambria" w:hAnsi="Cambria"/>
           <w:rtl w:val="0"/>
         </w:rPr>
         <w:t xml:space="preserve">May 2013 - January 2020</w:t>
@@ -532,7 +510,46 @@
           <w:rFonts w:ascii="Cambria" w:cs="Cambria" w:eastAsia="Cambria" w:hAnsi="Cambria"/>
           <w:rtl w:val="0"/>
         </w:rPr>
-        <w:t xml:space="preserve">As the first hire after spin-off from Willow Garage, worked on the team responsible for both embedded on-device software and user-facing pilot software for the acclaimed Beam remote presence robot</w:t>
+        <w:t xml:space="preserve">As the first hire after spin-off from Willow Garage, worked on the team responsible for both the embedded and </w:t>
+      </w:r>
+      <w:r>
+        <w:rPr>
+          <w:rtl w:val="0"/>
+        </w:rPr>
+        <w:t xml:space="preserve">client</w:t>
+      </w:r>
+      <w:r>
+        <w:rPr>
+          <w:rFonts w:ascii="Cambria" w:cs="Cambria" w:eastAsia="Cambria" w:hAnsi="Cambria"/>
+          <w:rtl w:val="0"/>
+        </w:rPr>
+        <w:t xml:space="preserve"> (</w:t>
+      </w:r>
+      <w:r>
+        <w:rPr>
+          <w:rtl w:val="0"/>
+        </w:rPr>
+        <w:t xml:space="preserve">“</w:t>
+      </w:r>
+      <w:r>
+        <w:rPr>
+          <w:rFonts w:ascii="Cambria" w:cs="Cambria" w:eastAsia="Cambria" w:hAnsi="Cambria"/>
+          <w:rtl w:val="0"/>
+        </w:rPr>
+        <w:t xml:space="preserve">p</w:t>
+      </w:r>
+      <w:r>
+        <w:rPr>
+          <w:rtl w:val="0"/>
+        </w:rPr>
+        <w:t xml:space="preserve">ilot”)</w:t>
+      </w:r>
+      <w:r>
+        <w:rPr>
+          <w:rFonts w:ascii="Cambria" w:cs="Cambria" w:eastAsia="Cambria" w:hAnsi="Cambria"/>
+          <w:rtl w:val="0"/>
+        </w:rPr>
+        <w:t xml:space="preserve"> software for the acclaimed Beam remote presence robot</w:t>
       </w:r>
     </w:p>
     <w:p>
@@ -727,15 +744,12 @@
     <w:p>
       <w:pPr>
         <w:pStyle w:val="Heading5"/>
-        <w:rPr>
-          <w:rFonts w:ascii="Cambria" w:cs="Cambria" w:eastAsia="Cambria" w:hAnsi="Cambria"/>
-        </w:rPr>
+        <w:rPr/>
       </w:pPr>
       <w:bookmarkStart w:colFirst="0" w:colLast="0" w:name="_otnsxruqst0l" w:id="14"/>
       <w:bookmarkEnd w:id="14"/>
       <w:r>
         <w:rPr>
-          <w:rFonts w:ascii="Cambria" w:cs="Cambria" w:eastAsia="Cambria" w:hAnsi="Cambria"/>
           <w:rtl w:val="0"/>
         </w:rPr>
         <w:t xml:space="preserve">July 2012 - May 2013</w:t>
@@ -891,15 +905,12 @@
     <w:p>
       <w:pPr>
         <w:pStyle w:val="Heading5"/>
-        <w:rPr>
-          <w:rFonts w:ascii="Cambria" w:cs="Cambria" w:eastAsia="Cambria" w:hAnsi="Cambria"/>
-        </w:rPr>
+        <w:rPr/>
       </w:pPr>
       <w:bookmarkStart w:colFirst="0" w:colLast="0" w:name="_qlj0d1dcszgc" w:id="17"/>
       <w:bookmarkEnd w:id="17"/>
       <w:r>
         <w:rPr>
-          <w:rFonts w:ascii="Cambria" w:cs="Cambria" w:eastAsia="Cambria" w:hAnsi="Cambria"/>
           <w:rtl w:val="0"/>
         </w:rPr>
         <w:t xml:space="preserve">March 2011 - July 2012</w:t>
@@ -1098,32 +1109,15 @@
     <w:p>
       <w:pPr>
         <w:pStyle w:val="Heading5"/>
-        <w:rPr>
-          <w:rFonts w:ascii="Cambria" w:cs="Cambria" w:eastAsia="Cambria" w:hAnsi="Cambria"/>
-        </w:rPr>
+        <w:rPr/>
       </w:pPr>
       <w:bookmarkStart w:colFirst="0" w:colLast="0" w:name="_xkkm17ixr9w0" w:id="20"/>
       <w:bookmarkEnd w:id="20"/>
       <w:r>
         <w:rPr>
-          <w:rFonts w:ascii="Cambria" w:cs="Cambria" w:eastAsia="Cambria" w:hAnsi="Cambria"/>
-          <w:rtl w:val="0"/>
-        </w:rPr>
-        <w:t xml:space="preserve">September 2006 - October 2008</w:t>
-      </w:r>
-      <w:r>
-        <w:rPr>
-          <w:rFonts w:ascii="Cambria" w:cs="Cambria" w:eastAsia="Cambria" w:hAnsi="Cambria"/>
-          <w:rtl w:val="0"/>
-        </w:rPr>
-        <w:t xml:space="preserve">, </w:t>
-      </w:r>
-      <w:r>
-        <w:rPr>
-          <w:rFonts w:ascii="Cambria" w:cs="Cambria" w:eastAsia="Cambria" w:hAnsi="Cambria"/>
-          <w:rtl w:val="0"/>
-        </w:rPr>
-        <w:t xml:space="preserve">September 2009 - January 2011</w:t>
+          <w:rtl w:val="0"/>
+        </w:rPr>
+        <w:t xml:space="preserve">September 2006 - October 2008, September 2009 - January 2011</w:t>
         <w:br w:type="textWrapping"/>
         <w:t xml:space="preserve">Kingston, Ontario, Canada</w:t>
       </w:r>
@@ -1274,15 +1268,12 @@
     <w:p>
       <w:pPr>
         <w:pStyle w:val="Heading5"/>
-        <w:rPr>
-          <w:rFonts w:ascii="Cambria" w:cs="Cambria" w:eastAsia="Cambria" w:hAnsi="Cambria"/>
-        </w:rPr>
+        <w:rPr/>
       </w:pPr>
       <w:bookmarkStart w:colFirst="0" w:colLast="0" w:name="_glv1wraelwap" w:id="23"/>
       <w:bookmarkEnd w:id="23"/>
       <w:r>
         <w:rPr>
-          <w:rFonts w:ascii="Cambria" w:cs="Cambria" w:eastAsia="Cambria" w:hAnsi="Cambria"/>
           <w:rtl w:val="0"/>
         </w:rPr>
         <w:t xml:space="preserve">November 2008 - September 2009</w:t>
@@ -1392,15 +1383,12 @@
     <w:p>
       <w:pPr>
         <w:pStyle w:val="Heading5"/>
-        <w:rPr>
-          <w:rFonts w:ascii="Cambria" w:cs="Cambria" w:eastAsia="Cambria" w:hAnsi="Cambria"/>
-        </w:rPr>
+        <w:rPr/>
       </w:pPr>
       <w:bookmarkStart w:colFirst="0" w:colLast="0" w:name="_trgtop4nukm1" w:id="26"/>
       <w:bookmarkEnd w:id="26"/>
       <w:r>
         <w:rPr>
-          <w:rFonts w:ascii="Cambria" w:cs="Cambria" w:eastAsia="Cambria" w:hAnsi="Cambria"/>
           <w:rtl w:val="0"/>
         </w:rPr>
         <w:t xml:space="preserve">April 2002 - September 2006</w:t>
@@ -1535,15 +1523,12 @@
     <w:p>
       <w:pPr>
         <w:pStyle w:val="Heading5"/>
-        <w:rPr>
-          <w:rFonts w:ascii="Cambria" w:cs="Cambria" w:eastAsia="Cambria" w:hAnsi="Cambria"/>
-        </w:rPr>
+        <w:rPr/>
       </w:pPr>
       <w:bookmarkStart w:colFirst="0" w:colLast="0" w:name="_smlrniv7p9yd" w:id="29"/>
       <w:bookmarkEnd w:id="29"/>
       <w:r>
         <w:rPr>
-          <w:rFonts w:ascii="Cambria" w:cs="Cambria" w:eastAsia="Cambria" w:hAnsi="Cambria"/>
           <w:rtl w:val="0"/>
         </w:rPr>
         <w:t xml:space="preserve">September 1998 - April 2002</w:t>
@@ -1690,23 +1675,28 @@
       <w:bookmarkEnd w:id="31"/>
       <w:r>
         <w:rPr>
-          <w:rFonts w:ascii="Cambria" w:cs="Cambria" w:eastAsia="Cambria" w:hAnsi="Cambria"/>
           <w:rtl w:val="0"/>
         </w:rPr>
         <w:t xml:space="preserve">Om Language</w:t>
       </w:r>
+      <w:r>
+        <w:rPr>
+          <w:rtl w:val="0"/>
+        </w:rPr>
+      </w:r>
     </w:p>
     <w:p>
       <w:pPr>
         <w:pStyle w:val="Heading4"/>
-        <w:rPr/>
+        <w:rPr>
+          <w:u w:val="none"/>
+        </w:rPr>
       </w:pPr>
       <w:bookmarkStart w:colFirst="0" w:colLast="0" w:name="_xp6dp6be732a" w:id="32"/>
       <w:bookmarkEnd w:id="32"/>
       <w:hyperlink r:id="rId11">
         <w:r>
           <w:rPr>
-            <w:rFonts w:ascii="Cambria" w:cs="Cambria" w:eastAsia="Cambria" w:hAnsi="Cambria"/>
             <w:rtl w:val="0"/>
           </w:rPr>
           <w:t xml:space="preserve">https://github.com/sparist/om</w:t>
@@ -1754,6 +1744,7 @@
         <w:pStyle w:val="Heading4"/>
         <w:rPr>
           <w:rFonts w:ascii="Cambria" w:cs="Cambria" w:eastAsia="Cambria" w:hAnsi="Cambria"/>
+          <w:u w:val="none"/>
         </w:rPr>
       </w:pPr>
       <w:bookmarkStart w:colFirst="0" w:colLast="0" w:name="_1kgvn8kezisq" w:id="34"/>
@@ -1761,9 +1752,6 @@
       <w:hyperlink r:id="rId12">
         <w:r>
           <w:rPr>
-            <w:rFonts w:ascii="Cambria" w:cs="Cambria" w:eastAsia="Cambria" w:hAnsi="Cambria"/>
-            <w:color w:val="1155cc"/>
-            <w:u w:val="single"/>
             <w:rtl w:val="0"/>
           </w:rPr>
           <w:t xml:space="preserve">https://gitlab.com/impossibilium/om-tree</w:t>
@@ -1786,14 +1774,27 @@
           <w:rFonts w:ascii="Cambria" w:cs="Cambria" w:eastAsia="Cambria" w:hAnsi="Cambria"/>
           <w:rtl w:val="0"/>
         </w:rPr>
-        <w:t xml:space="preserve">Creator of the Om Tree, an efficient associative array implemented in modern, portable C17 as a binary compact prefix tree with novel optimizations that allow it to significantly outperform std::map on most operations. It was implemented for use by the forthcoming rewrite of the Om Language and has </w:t>
+        <w:t xml:space="preserve">Creator of the Om Tree, an efficient associative array implemented in modern, portable C17 as a binary compact prefix tree with novel optimizations that allow it to significantly outperform </w:t>
+      </w:r>
+      <w:r>
+        <w:rPr>
+          <w:rFonts w:ascii="Courier New" w:cs="Courier New" w:eastAsia="Courier New" w:hAnsi="Courier New"/>
+          <w:rtl w:val="0"/>
+        </w:rPr>
+        <w:t xml:space="preserve">std::map</w:t>
+      </w:r>
+      <w:r>
+        <w:rPr>
+          <w:rFonts w:ascii="Cambria" w:cs="Cambria" w:eastAsia="Cambria" w:hAnsi="Cambria"/>
+          <w:rtl w:val="0"/>
+        </w:rPr>
+        <w:t xml:space="preserve"> on most operations. It was implemented for use by the forthcoming rewrite of the Om Language and has </w:t>
       </w:r>
       <w:hyperlink r:id="rId13">
         <w:r>
           <w:rPr>
             <w:rFonts w:ascii="Cambria" w:cs="Cambria" w:eastAsia="Cambria" w:hAnsi="Cambria"/>
             <w:color w:val="1155cc"/>
-            <w:u w:val="single"/>
             <w:rtl w:val="0"/>
           </w:rPr>
           <w:t xml:space="preserve">100% line, function, and branch unit test coverage</w:t>
@@ -2984,10 +2985,9 @@
     <w:pPr>
       <w:keepNext w:val="1"/>
       <w:keepLines w:val="1"/>
-      <w:spacing w:before="200" w:lineRule="auto"/>
+      <w:spacing w:before="300" w:lineRule="auto"/>
     </w:pPr>
     <w:rPr>
-      <w:rFonts w:ascii="Cambria" w:cs="Cambria" w:eastAsia="Cambria" w:hAnsi="Cambria"/>
       <w:b w:val="1"/>
       <w:sz w:val="30"/>
       <w:szCs w:val="30"/>
@@ -3000,7 +3000,7 @@
     <w:pPr>
       <w:keepNext w:val="1"/>
       <w:keepLines w:val="1"/>
-      <w:spacing w:before="120" w:lineRule="auto"/>
+      <w:spacing w:before="160" w:lineRule="auto"/>
     </w:pPr>
     <w:rPr>
       <w:b w:val="1"/>
@@ -3015,6 +3015,7 @@
     <w:pPr>
       <w:keepNext w:val="1"/>
       <w:keepLines w:val="1"/>
+      <w:spacing w:after="20" w:lineRule="auto"/>
     </w:pPr>
     <w:rPr>
       <w:sz w:val="24"/>
@@ -3028,11 +3029,10 @@
     <w:pPr>
       <w:keepNext w:val="1"/>
       <w:keepLines w:val="1"/>
-      <w:spacing w:after="120" w:before="80" w:lineRule="auto"/>
+      <w:spacing w:after="80" w:before="40" w:lineRule="auto"/>
     </w:pPr>
     <w:rPr>
       <w:color w:val="1155cc"/>
-      <w:u w:val="single"/>
     </w:rPr>
   </w:style>
   <w:style w:type="paragraph" w:styleId="Heading5">
@@ -3042,10 +3042,9 @@
     <w:pPr>
       <w:keepNext w:val="1"/>
       <w:keepLines w:val="1"/>
-      <w:spacing w:after="100" w:before="40" w:lineRule="auto"/>
+      <w:spacing w:after="80" w:lineRule="auto"/>
     </w:pPr>
     <w:rPr>
-      <w:rFonts w:ascii="Cambria" w:cs="Cambria" w:eastAsia="Cambria" w:hAnsi="Cambria"/>
       <w:color w:val="666666"/>
       <w:sz w:val="18"/>
       <w:szCs w:val="18"/>
@@ -3077,7 +3076,6 @@
       <w:keepLines w:val="1"/>
     </w:pPr>
     <w:rPr>
-      <w:rFonts w:ascii="Cambria" w:cs="Cambria" w:eastAsia="Cambria" w:hAnsi="Cambria"/>
       <w:b w:val="1"/>
       <w:sz w:val="52"/>
       <w:szCs w:val="52"/>
@@ -3090,13 +3088,12 @@
     <w:pPr>
       <w:keepNext w:val="1"/>
       <w:keepLines w:val="1"/>
-      <w:spacing w:after="120" w:lineRule="auto"/>
+      <w:spacing w:after="40" w:lineRule="auto"/>
     </w:pPr>
     <w:rPr>
-      <w:rFonts w:ascii="Cambria" w:cs="Cambria" w:eastAsia="Cambria" w:hAnsi="Cambria"/>
       <w:b w:val="1"/>
-      <w:sz w:val="32"/>
-      <w:szCs w:val="32"/>
+      <w:sz w:val="36"/>
+      <w:szCs w:val="36"/>
     </w:rPr>
   </w:style>
 </w:styles>

</xml_diff>

<commit_message>
CV: Tweak text sizing/spacing
</commit_message>
<xml_diff>
--- a/cv/jason-erb.docx
+++ b/cv/jason-erb.docx
@@ -48,7 +48,10 @@
     <w:p>
       <w:pPr>
         <w:pStyle w:val="Heading5"/>
-        <w:rPr/>
+        <w:rPr>
+          <w:sz w:val="20"/>
+          <w:szCs w:val="20"/>
+        </w:rPr>
       </w:pPr>
       <w:bookmarkStart w:colFirst="0" w:colLast="0" w:name="_4euzrlxrrhmg" w:id="2"/>
       <w:bookmarkEnd w:id="2"/>
@@ -56,7 +59,7 @@
         <w:rPr>
           <w:rtl w:val="0"/>
         </w:rPr>
-        <w:t xml:space="preserve">98 Main Street | Kingston | ON | K7K 3Y8 | Canada | </w:t>
+        <w:t xml:space="preserve">98 Main Street | Kingston ON K7K 3Y8 | Canada | </w:t>
       </w:r>
       <w:hyperlink r:id="rId6">
         <w:r>
@@ -108,8 +111,8 @@
         <w:pStyle w:val="Heading1"/>
         <w:rPr>
           <w:rFonts w:ascii="Cambria" w:cs="Cambria" w:eastAsia="Cambria" w:hAnsi="Cambria"/>
-          <w:sz w:val="30"/>
-          <w:szCs w:val="30"/>
+          <w:sz w:val="32"/>
+          <w:szCs w:val="32"/>
         </w:rPr>
       </w:pPr>
       <w:bookmarkStart w:colFirst="0" w:colLast="0" w:name="_xohsl7l98u01" w:id="3"/>
@@ -219,6 +222,8 @@
         <w:pStyle w:val="Heading2"/>
         <w:rPr>
           <w:rFonts w:ascii="Cambria" w:cs="Cambria" w:eastAsia="Cambria" w:hAnsi="Cambria"/>
+          <w:sz w:val="24"/>
+          <w:szCs w:val="24"/>
         </w:rPr>
       </w:pPr>
       <w:bookmarkStart w:colFirst="0" w:colLast="0" w:name="_215flwdqnziy" w:id="6"/>
@@ -2985,12 +2990,12 @@
     <w:pPr>
       <w:keepNext w:val="1"/>
       <w:keepLines w:val="1"/>
-      <w:spacing w:before="300" w:lineRule="auto"/>
+      <w:spacing w:before="280" w:lineRule="auto"/>
     </w:pPr>
     <w:rPr>
       <w:b w:val="1"/>
-      <w:sz w:val="30"/>
-      <w:szCs w:val="30"/>
+      <w:sz w:val="32"/>
+      <w:szCs w:val="32"/>
     </w:rPr>
   </w:style>
   <w:style w:type="paragraph" w:styleId="Heading2">
@@ -3004,8 +3009,8 @@
     </w:pPr>
     <w:rPr>
       <w:b w:val="1"/>
-      <w:sz w:val="28"/>
-      <w:szCs w:val="28"/>
+      <w:sz w:val="24"/>
+      <w:szCs w:val="24"/>
     </w:rPr>
   </w:style>
   <w:style w:type="paragraph" w:styleId="Heading3">
@@ -3015,7 +3020,6 @@
     <w:pPr>
       <w:keepNext w:val="1"/>
       <w:keepLines w:val="1"/>
-      <w:spacing w:after="20" w:lineRule="auto"/>
     </w:pPr>
     <w:rPr>
       <w:sz w:val="24"/>
@@ -3029,7 +3033,7 @@
     <w:pPr>
       <w:keepNext w:val="1"/>
       <w:keepLines w:val="1"/>
-      <w:spacing w:after="80" w:before="40" w:lineRule="auto"/>
+      <w:spacing w:after="60" w:before="60" w:lineRule="auto"/>
     </w:pPr>
     <w:rPr>
       <w:color w:val="1155cc"/>
@@ -3046,8 +3050,6 @@
     </w:pPr>
     <w:rPr>
       <w:color w:val="666666"/>
-      <w:sz w:val="18"/>
-      <w:szCs w:val="18"/>
     </w:rPr>
   </w:style>
   <w:style w:type="paragraph" w:styleId="Heading6">
@@ -3088,7 +3090,6 @@
     <w:pPr>
       <w:keepNext w:val="1"/>
       <w:keepLines w:val="1"/>
-      <w:spacing w:after="40" w:lineRule="auto"/>
     </w:pPr>
     <w:rPr>
       <w:b w:val="1"/>

</xml_diff>

<commit_message>
CV: Tweak hyperlink style
</commit_message>
<xml_diff>
--- a/cv/jason-erb.docx
+++ b/cv/jason-erb.docx
@@ -51,6 +51,7 @@
         <w:rPr>
           <w:sz w:val="20"/>
           <w:szCs w:val="20"/>
+          <w:u w:val="single"/>
         </w:rPr>
       </w:pPr>
       <w:bookmarkStart w:colFirst="0" w:colLast="0" w:name="_4euzrlxrrhmg" w:id="2"/>
@@ -64,7 +65,7 @@
       <w:hyperlink r:id="rId6">
         <w:r>
           <w:rPr>
-            <w:color w:val="1155cc"/>
+            <w:u w:val="single"/>
             <w:rtl w:val="0"/>
           </w:rPr>
           <w:t xml:space="preserve">+1-343-333-4397</w:t>
@@ -79,7 +80,7 @@
       <w:hyperlink r:id="rId7">
         <w:r>
           <w:rPr>
-            <w:color w:val="1155cc"/>
+            <w:u w:val="single"/>
             <w:rtl w:val="0"/>
           </w:rPr>
           <w:t xml:space="preserve">jason-erb.com</w:t>
@@ -94,7 +95,7 @@
       <w:hyperlink r:id="rId8">
         <w:r>
           <w:rPr>
-            <w:color w:val="1155cc"/>
+            <w:u w:val="single"/>
             <w:rtl w:val="0"/>
           </w:rPr>
           <w:t xml:space="preserve">consulting@jason-erb.com</w:t>
@@ -146,7 +147,7 @@
         <w:r>
           <w:rPr>
             <w:rFonts w:ascii="Cambria" w:cs="Cambria" w:eastAsia="Cambria" w:hAnsi="Cambria"/>
-            <w:color w:val="1155cc"/>
+            <w:u w:val="single"/>
             <w:rtl w:val="0"/>
           </w:rPr>
           <w:t xml:space="preserve">Om programming language</w:t>
@@ -303,7 +304,7 @@
         <w:r>
           <w:rPr>
             <w:rFonts w:ascii="Cambria" w:cs="Cambria" w:eastAsia="Cambria" w:hAnsi="Cambria"/>
-            <w:color w:val="1155cc"/>
+            <w:u w:val="single"/>
             <w:rtl w:val="0"/>
           </w:rPr>
           <w:t xml:space="preserve">DCP Native</w:t>
@@ -1694,7 +1695,8 @@
       <w:pPr>
         <w:pStyle w:val="Heading4"/>
         <w:rPr>
-          <w:u w:val="none"/>
+          <w:color w:val="666666"/>
+          <w:u w:val="single"/>
         </w:rPr>
       </w:pPr>
       <w:bookmarkStart w:colFirst="0" w:colLast="0" w:name="_xp6dp6be732a" w:id="32"/>
@@ -1799,7 +1801,7 @@
         <w:r>
           <w:rPr>
             <w:rFonts w:ascii="Cambria" w:cs="Cambria" w:eastAsia="Cambria" w:hAnsi="Cambria"/>
-            <w:color w:val="1155cc"/>
+            <w:u w:val="single"/>
             <w:rtl w:val="0"/>
           </w:rPr>
           <w:t xml:space="preserve">100% line, function, and branch unit test coverage</w:t>
@@ -3036,7 +3038,8 @@
       <w:spacing w:after="60" w:before="60" w:lineRule="auto"/>
     </w:pPr>
     <w:rPr>
-      <w:color w:val="1155cc"/>
+      <w:color w:val="666666"/>
+      <w:u w:val="single"/>
     </w:rPr>
   </w:style>
   <w:style w:type="paragraph" w:styleId="Heading5">

</xml_diff>

<commit_message>
CV: Font size standardization
</commit_message>
<xml_diff>
--- a/cv/jason-erb.docx
+++ b/cv/jason-erb.docx
@@ -7,6 +7,8 @@
         <w:pStyle w:val="Title"/>
         <w:rPr>
           <w:rFonts w:ascii="Cambria" w:cs="Cambria" w:eastAsia="Cambria" w:hAnsi="Cambria"/>
+          <w:sz w:val="48"/>
+          <w:szCs w:val="48"/>
         </w:rPr>
       </w:pPr>
       <w:bookmarkStart w:colFirst="0" w:colLast="0" w:name="_z073fd23n2hm" w:id="0"/>
@@ -26,9 +28,11 @@
     <w:p>
       <w:pPr>
         <w:pStyle w:val="Subtitle"/>
-        <w:rPr>
-          <w:rFonts w:ascii="Cambria" w:cs="Cambria" w:eastAsia="Cambria" w:hAnsi="Cambria"/>
+        <w:spacing w:after="0" w:lineRule="auto"/>
+        <w:rPr>
           <w:color w:val="000000"/>
+          <w:sz w:val="28"/>
+          <w:szCs w:val="28"/>
         </w:rPr>
       </w:pPr>
       <w:bookmarkStart w:colFirst="0" w:colLast="0" w:name="_8l5d0fyr720d" w:id="1"/>
@@ -112,8 +116,8 @@
         <w:pStyle w:val="Heading1"/>
         <w:rPr>
           <w:rFonts w:ascii="Cambria" w:cs="Cambria" w:eastAsia="Cambria" w:hAnsi="Cambria"/>
-          <w:sz w:val="32"/>
-          <w:szCs w:val="32"/>
+          <w:sz w:val="28"/>
+          <w:szCs w:val="28"/>
         </w:rPr>
       </w:pPr>
       <w:bookmarkStart w:colFirst="0" w:colLast="0" w:name="_xohsl7l98u01" w:id="3"/>
@@ -132,13 +136,10 @@
     </w:p>
     <w:p>
       <w:pPr>
-        <w:rPr>
-          <w:rFonts w:ascii="Cambria" w:cs="Cambria" w:eastAsia="Cambria" w:hAnsi="Cambria"/>
-        </w:rPr>
-      </w:pPr>
-      <w:r>
-        <w:rPr>
-          <w:rFonts w:ascii="Cambria" w:cs="Cambria" w:eastAsia="Cambria" w:hAnsi="Cambria"/>
+        <w:rPr/>
+      </w:pPr>
+      <w:r>
+        <w:rPr>
           <w:rtl w:val="0"/>
         </w:rPr>
         <w:t xml:space="preserve">25+ years of professional experience delivering desktop/mobile/embedded/web software in a wide range of platforms/languages/technologies/domains, including robotics, geospatial analysis, brain-computer interfaces, and distributed computing. Creator of the </w:t>
@@ -146,7 +147,6 @@
       <w:hyperlink r:id="rId9">
         <w:r>
           <w:rPr>
-            <w:rFonts w:ascii="Cambria" w:cs="Cambria" w:eastAsia="Cambria" w:hAnsi="Cambria"/>
             <w:u w:val="single"/>
             <w:rtl w:val="0"/>
           </w:rPr>
@@ -155,7 +155,6 @@
       </w:hyperlink>
       <w:r>
         <w:rPr>
-          <w:rFonts w:ascii="Cambria" w:cs="Cambria" w:eastAsia="Cambria" w:hAnsi="Cambria"/>
           <w:rtl w:val="0"/>
         </w:rPr>
         <w:t xml:space="preserve">.</w:t>
@@ -184,14 +183,10 @@
     </w:p>
     <w:p>
       <w:pPr>
-        <w:ind w:left="0" w:firstLine="0"/>
-        <w:rPr>
-          <w:rFonts w:ascii="Cambria" w:cs="Cambria" w:eastAsia="Cambria" w:hAnsi="Cambria"/>
-        </w:rPr>
-      </w:pPr>
-      <w:r>
-        <w:rPr>
-          <w:rFonts w:ascii="Cambria" w:cs="Cambria" w:eastAsia="Cambria" w:hAnsi="Cambria"/>
+        <w:rPr/>
+      </w:pPr>
+      <w:r>
+        <w:rPr>
           <w:rtl w:val="0"/>
         </w:rPr>
         <w:t xml:space="preserve">Modern C++ (22+ years, along with STL, Boost, Qt/QtQuick/QML, and others), C, CMake/CPack/CTest, JavaScript, internationalization, creative problem solving and complexity elimination, elegant architecture/code/UI design, and fast proficiency in whatever is required to ship a high-quality product.</w:t>
@@ -247,15 +242,14 @@
         <w:rPr>
           <w:rFonts w:ascii="Cambria" w:cs="Cambria" w:eastAsia="Cambria" w:hAnsi="Cambria"/>
           <w:color w:val="000000"/>
-          <w:sz w:val="28"/>
-          <w:szCs w:val="28"/>
+          <w:sz w:val="24"/>
+          <w:szCs w:val="24"/>
         </w:rPr>
       </w:pPr>
       <w:bookmarkStart w:colFirst="0" w:colLast="0" w:name="_nckkjtgr4gyj" w:id="7"/>
       <w:bookmarkEnd w:id="7"/>
       <w:r>
         <w:rPr>
-          <w:rFonts w:ascii="Cambria" w:cs="Cambria" w:eastAsia="Cambria" w:hAnsi="Cambria"/>
           <w:rtl w:val="0"/>
         </w:rPr>
         <w:t xml:space="preserve">Senior Software Developer (Contract)</w:t>
@@ -289,13 +283,10 @@
           <w:numId w:val="4"/>
         </w:numPr>
         <w:ind w:left="720" w:hanging="360"/>
-        <w:rPr>
-          <w:rFonts w:ascii="Cambria" w:cs="Cambria" w:eastAsia="Cambria" w:hAnsi="Cambria"/>
-        </w:rPr>
-      </w:pPr>
-      <w:r>
-        <w:rPr>
-          <w:rFonts w:ascii="Cambria" w:cs="Cambria" w:eastAsia="Cambria" w:hAnsi="Cambria"/>
+        <w:rPr/>
+      </w:pPr>
+      <w:r>
+        <w:rPr>
           <w:rtl w:val="0"/>
         </w:rPr>
         <w:t xml:space="preserve">Architected, developed, and owned </w:t>
@@ -303,7 +294,6 @@
       <w:hyperlink r:id="rId10">
         <w:r>
           <w:rPr>
-            <w:rFonts w:ascii="Cambria" w:cs="Cambria" w:eastAsia="Cambria" w:hAnsi="Cambria"/>
             <w:u w:val="single"/>
             <w:rtl w:val="0"/>
           </w:rPr>
@@ -312,7 +302,6 @@
       </w:hyperlink>
       <w:r>
         <w:rPr>
-          <w:rFonts w:ascii="Cambria" w:cs="Cambria" w:eastAsia="Cambria" w:hAnsi="Cambria"/>
           <w:rtl w:val="0"/>
         </w:rPr>
         <w:t xml:space="preserve">, the native layer of the Distributive Compute Protocol, enabling users to install/configure/run workers for a distributed computer on x64/arm64 variants of Ubuntu, MacOS, Windows, and Docker (via multi-architecture image)</w:t>
@@ -325,13 +314,10 @@
           <w:numId w:val="4"/>
         </w:numPr>
         <w:ind w:left="720" w:hanging="360"/>
-        <w:rPr>
-          <w:rFonts w:ascii="Cambria" w:cs="Cambria" w:eastAsia="Cambria" w:hAnsi="Cambria"/>
-        </w:rPr>
-      </w:pPr>
-      <w:r>
-        <w:rPr>
-          <w:rFonts w:ascii="Cambria" w:cs="Cambria" w:eastAsia="Cambria" w:hAnsi="Cambria"/>
+        <w:rPr/>
+      </w:pPr>
+      <w:r>
+        <w:rPr>
           <w:rtl w:val="0"/>
         </w:rPr>
         <w:t xml:space="preserve">Designed and implemented a cross-platform, multithreaded, multiprocess, socket-based native V8-embedded JavaScript evaluation server with WebGPU capabilities</w:t>
@@ -344,13 +330,10 @@
           <w:numId w:val="4"/>
         </w:numPr>
         <w:ind w:left="720" w:hanging="360"/>
-        <w:rPr>
-          <w:rFonts w:ascii="Cambria" w:cs="Cambria" w:eastAsia="Cambria" w:hAnsi="Cambria"/>
-        </w:rPr>
-      </w:pPr>
-      <w:r>
-        <w:rPr>
-          <w:rFonts w:ascii="Cambria" w:cs="Cambria" w:eastAsia="Cambria" w:hAnsi="Cambria"/>
+        <w:rPr/>
+      </w:pPr>
+      <w:r>
+        <w:rPr>
           <w:rtl w:val="0"/>
         </w:rPr>
         <w:t xml:space="preserve">Created a screensaver that performed distributed work, along with a graphical configuration application</w:t>
@@ -363,13 +346,10 @@
           <w:numId w:val="4"/>
         </w:numPr>
         <w:ind w:left="720" w:hanging="360"/>
-        <w:rPr>
-          <w:rFonts w:ascii="Cambria" w:cs="Cambria" w:eastAsia="Cambria" w:hAnsi="Cambria"/>
-        </w:rPr>
-      </w:pPr>
-      <w:r>
-        <w:rPr>
-          <w:rFonts w:ascii="Cambria" w:cs="Cambria" w:eastAsia="Cambria" w:hAnsi="Cambria"/>
+        <w:rPr/>
+      </w:pPr>
+      <w:r>
+        <w:rPr>
           <w:rtl w:val="0"/>
         </w:rPr>
         <w:t xml:space="preserve">Managed DCP Native releases: implemented a CI process that built and deployed graphical installers and containers to alpha/beta/release channels for manual/automatic download on all platforms</w:t>
@@ -382,13 +362,10 @@
           <w:numId w:val="4"/>
         </w:numPr>
         <w:ind w:left="720" w:hanging="360"/>
-        <w:rPr>
-          <w:rFonts w:ascii="Cambria" w:cs="Cambria" w:eastAsia="Cambria" w:hAnsi="Cambria"/>
-        </w:rPr>
-      </w:pPr>
-      <w:r>
-        <w:rPr>
-          <w:rFonts w:ascii="Cambria" w:cs="Cambria" w:eastAsia="Cambria" w:hAnsi="Cambria"/>
+        <w:rPr/>
+      </w:pPr>
+      <w:r>
+        <w:rPr>
           <w:rtl w:val="0"/>
         </w:rPr>
         <w:t xml:space="preserve">Mentored junior developers, pair-programmed, and reviewed code</w:t>
@@ -404,7 +381,6 @@
       </w:pPr>
       <w:r>
         <w:rPr>
-          <w:rFonts w:ascii="Cambria" w:cs="Cambria" w:eastAsia="Cambria" w:hAnsi="Cambria"/>
           <w:b w:val="1"/>
           <w:rtl w:val="0"/>
         </w:rPr>
@@ -412,7 +388,6 @@
       </w:r>
       <w:r>
         <w:rPr>
-          <w:rFonts w:ascii="Cambria" w:cs="Cambria" w:eastAsia="Cambria" w:hAnsi="Cambria"/>
           <w:rtl w:val="0"/>
         </w:rPr>
         <w:t xml:space="preserve"> C++, CMake, CPack, CTest, Google V8, Google Dawn, Google Omaha, Node API, JavaScript, WiX Toolset, Win32 API, Bash, Batch Script, Sockets, Linux, Windows, MacOS, Docker, GitLab CI</w:t>
@@ -428,7 +403,6 @@
       </w:pPr>
       <w:r>
         <w:rPr>
-          <w:rFonts w:ascii="Cambria" w:cs="Cambria" w:eastAsia="Cambria" w:hAnsi="Cambria"/>
           <w:b w:val="1"/>
           <w:rtl w:val="0"/>
         </w:rPr>
@@ -436,7 +410,6 @@
       </w:r>
       <w:r>
         <w:rPr>
-          <w:rFonts w:ascii="Cambria" w:cs="Cambria" w:eastAsia="Cambria" w:hAnsi="Cambria"/>
           <w:rtl w:val="0"/>
         </w:rPr>
         <w:t xml:space="preserve"> Google Dawn, Google Omaha, Google V8, Uncrustify</w:t>
@@ -507,55 +480,13 @@
           <w:numId w:val="6"/>
         </w:numPr>
         <w:ind w:left="720" w:hanging="360"/>
-        <w:rPr>
-          <w:rFonts w:ascii="Cambria" w:cs="Cambria" w:eastAsia="Cambria" w:hAnsi="Cambria"/>
-        </w:rPr>
-      </w:pPr>
-      <w:r>
-        <w:rPr>
-          <w:rFonts w:ascii="Cambria" w:cs="Cambria" w:eastAsia="Cambria" w:hAnsi="Cambria"/>
-          <w:rtl w:val="0"/>
-        </w:rPr>
-        <w:t xml:space="preserve">As the first hire after spin-off from Willow Garage, worked on the team responsible for both the embedded and </w:t>
-      </w:r>
-      <w:r>
-        <w:rPr>
-          <w:rtl w:val="0"/>
-        </w:rPr>
-        <w:t xml:space="preserve">client</w:t>
-      </w:r>
-      <w:r>
-        <w:rPr>
-          <w:rFonts w:ascii="Cambria" w:cs="Cambria" w:eastAsia="Cambria" w:hAnsi="Cambria"/>
-          <w:rtl w:val="0"/>
-        </w:rPr>
-        <w:t xml:space="preserve"> (</w:t>
-      </w:r>
-      <w:r>
-        <w:rPr>
-          <w:rtl w:val="0"/>
-        </w:rPr>
-        <w:t xml:space="preserve">“</w:t>
-      </w:r>
-      <w:r>
-        <w:rPr>
-          <w:rFonts w:ascii="Cambria" w:cs="Cambria" w:eastAsia="Cambria" w:hAnsi="Cambria"/>
-          <w:rtl w:val="0"/>
-        </w:rPr>
-        <w:t xml:space="preserve">p</w:t>
-      </w:r>
-      <w:r>
-        <w:rPr>
-          <w:rtl w:val="0"/>
-        </w:rPr>
-        <w:t xml:space="preserve">ilot”)</w:t>
-      </w:r>
-      <w:r>
-        <w:rPr>
-          <w:rFonts w:ascii="Cambria" w:cs="Cambria" w:eastAsia="Cambria" w:hAnsi="Cambria"/>
-          <w:rtl w:val="0"/>
-        </w:rPr>
-        <w:t xml:space="preserve"> software for the acclaimed Beam remote presence robot</w:t>
+        <w:rPr/>
+      </w:pPr>
+      <w:r>
+        <w:rPr>
+          <w:rtl w:val="0"/>
+        </w:rPr>
+        <w:t xml:space="preserve">As the first hire after spin-off from Willow Garage, worked on the team responsible for both the embedded and client (“pilot”) software for the acclaimed Beam remote presence robot</w:t>
       </w:r>
     </w:p>
     <w:p>
@@ -565,13 +496,10 @@
           <w:numId w:val="6"/>
         </w:numPr>
         <w:ind w:left="720" w:hanging="360"/>
-        <w:rPr>
-          <w:rFonts w:ascii="Cambria" w:cs="Cambria" w:eastAsia="Cambria" w:hAnsi="Cambria"/>
-        </w:rPr>
-      </w:pPr>
-      <w:r>
-        <w:rPr>
-          <w:rFonts w:ascii="Cambria" w:cs="Cambria" w:eastAsia="Cambria" w:hAnsi="Cambria"/>
+        <w:rPr/>
+      </w:pPr>
+      <w:r>
+        <w:rPr>
           <w:rtl w:val="0"/>
         </w:rPr>
         <w:t xml:space="preserve">Played a key role in porting pilot software to iOS and Android, including successfully designing and implementing a mobile driving paradigm and UI that achieved both safety and usability</w:t>
@@ -584,13 +512,10 @@
           <w:numId w:val="6"/>
         </w:numPr>
         <w:ind w:left="720" w:hanging="360"/>
-        <w:rPr>
-          <w:rFonts w:ascii="Cambria" w:cs="Cambria" w:eastAsia="Cambria" w:hAnsi="Cambria"/>
-        </w:rPr>
-      </w:pPr>
-      <w:r>
-        <w:rPr>
-          <w:rFonts w:ascii="Cambria" w:cs="Cambria" w:eastAsia="Cambria" w:hAnsi="Cambria"/>
+        <w:rPr/>
+      </w:pPr>
+      <w:r>
+        <w:rPr>
           <w:rtl w:val="0"/>
         </w:rPr>
         <w:t xml:space="preserve">Took the lead in the addition of a high-definition point/tilt/zoom camera and laser pointer: delegated tasks, collaborated on the design, and wrote supporting code</w:t>
@@ -603,13 +528,10 @@
           <w:numId w:val="6"/>
         </w:numPr>
         <w:ind w:left="720" w:hanging="360"/>
-        <w:rPr>
-          <w:rFonts w:ascii="Cambria" w:cs="Cambria" w:eastAsia="Cambria" w:hAnsi="Cambria"/>
-        </w:rPr>
-      </w:pPr>
-      <w:r>
-        <w:rPr>
-          <w:rFonts w:ascii="Cambria" w:cs="Cambria" w:eastAsia="Cambria" w:hAnsi="Cambria"/>
+        <w:rPr/>
+      </w:pPr>
+      <w:r>
+        <w:rPr>
           <w:rtl w:val="0"/>
         </w:rPr>
         <w:t xml:space="preserve">Internationalized code (including RTL), instituted coding standards, and coordinated with translators</w:t>
@@ -622,13 +544,10 @@
           <w:numId w:val="6"/>
         </w:numPr>
         <w:ind w:left="720" w:hanging="360"/>
-        <w:rPr>
-          <w:rFonts w:ascii="Cambria" w:cs="Cambria" w:eastAsia="Cambria" w:hAnsi="Cambria"/>
-        </w:rPr>
-      </w:pPr>
-      <w:r>
-        <w:rPr>
-          <w:rFonts w:ascii="Cambria" w:cs="Cambria" w:eastAsia="Cambria" w:hAnsi="Cambria"/>
+        <w:rPr/>
+      </w:pPr>
+      <w:r>
+        <w:rPr>
           <w:rtl w:val="0"/>
         </w:rPr>
         <w:t xml:space="preserve">Designed and implemented a network diagnostics tool and accompanying UI, and took code ownership of the pseudo-TCP implementation and relay-related code</w:t>
@@ -641,13 +560,10 @@
           <w:numId w:val="6"/>
         </w:numPr>
         <w:ind w:left="720" w:hanging="360"/>
-        <w:rPr>
-          <w:rFonts w:ascii="Cambria" w:cs="Cambria" w:eastAsia="Cambria" w:hAnsi="Cambria"/>
-        </w:rPr>
-      </w:pPr>
-      <w:r>
-        <w:rPr>
-          <w:rFonts w:ascii="Cambria" w:cs="Cambria" w:eastAsia="Cambria" w:hAnsi="Cambria"/>
+        <w:rPr/>
+      </w:pPr>
+      <w:r>
+        <w:rPr>
           <w:rtl w:val="0"/>
         </w:rPr>
         <w:t xml:space="preserve">Fixed bugs, wrote unit tests, reviewed code, conducted job interviews, and did whatever else needed</w:t>
@@ -660,53 +576,39 @@
           <w:numId w:val="6"/>
         </w:numPr>
         <w:ind w:left="720" w:hanging="360"/>
-        <w:rPr>
-          <w:u w:val="none"/>
-        </w:rPr>
-      </w:pPr>
-      <w:r>
-        <w:rPr>
-          <w:rFonts w:ascii="Cambria" w:cs="Cambria" w:eastAsia="Cambria" w:hAnsi="Cambria"/>
+        <w:rPr/>
+      </w:pPr>
+      <w:r>
+        <w:rPr>
           <w:b w:val="1"/>
           <w:rtl w:val="0"/>
         </w:rPr>
-        <w:t xml:space="preserve">Used</w:t>
-      </w:r>
-      <w:r>
-        <w:rPr>
-          <w:rFonts w:ascii="Cambria" w:cs="Cambria" w:eastAsia="Cambria" w:hAnsi="Cambria"/>
+        <w:t xml:space="preserve">Used:</w:t>
+      </w:r>
+      <w:r>
+        <w:rPr>
+          <w:rtl w:val="0"/>
+        </w:rPr>
+        <w:t xml:space="preserve"> C++, CMake, Qt, QtQuick, QML, Python, Linux, Windows, MacOS, Android, iOS, Objective-C++</w:t>
+      </w:r>
+    </w:p>
+    <w:p>
+      <w:pPr>
+        <w:numPr>
+          <w:ilvl w:val="0"/>
+          <w:numId w:val="6"/>
+        </w:numPr>
+        <w:ind w:left="720" w:hanging="360"/>
+      </w:pPr>
+      <w:r>
+        <w:rPr>
           <w:b w:val="1"/>
           <w:rtl w:val="0"/>
         </w:rPr>
-        <w:t xml:space="preserve">:</w:t>
-      </w:r>
-      <w:r>
-        <w:rPr>
-          <w:rFonts w:ascii="Cambria" w:cs="Cambria" w:eastAsia="Cambria" w:hAnsi="Cambria"/>
-          <w:rtl w:val="0"/>
-        </w:rPr>
-        <w:t xml:space="preserve"> C++, CMake, Qt, QtQuick, QML, Python, Linux, Windows, MacOS, Android, iOS, Objective-C++</w:t>
-      </w:r>
-    </w:p>
-    <w:p>
-      <w:pPr>
-        <w:numPr>
-          <w:ilvl w:val="0"/>
-          <w:numId w:val="6"/>
-        </w:numPr>
-        <w:ind w:left="720" w:hanging="360"/>
-      </w:pPr>
-      <w:r>
-        <w:rPr>
-          <w:rFonts w:ascii="Cambria" w:cs="Cambria" w:eastAsia="Cambria" w:hAnsi="Cambria"/>
-          <w:b w:val="1"/>
-          <w:rtl w:val="0"/>
-        </w:rPr>
         <w:t xml:space="preserve">Contributed to:</w:t>
       </w:r>
       <w:r>
         <w:rPr>
-          <w:rFonts w:ascii="Cambria" w:cs="Cambria" w:eastAsia="Cambria" w:hAnsi="Cambria"/>
           <w:rtl w:val="0"/>
         </w:rPr>
         <w:t xml:space="preserve"> Qt</w:t>
@@ -770,13 +672,10 @@
           <w:numId w:val="3"/>
         </w:numPr>
         <w:ind w:left="720" w:hanging="360"/>
-        <w:rPr>
-          <w:rFonts w:ascii="Cambria" w:cs="Cambria" w:eastAsia="Cambria" w:hAnsi="Cambria"/>
-        </w:rPr>
-      </w:pPr>
-      <w:r>
-        <w:rPr>
-          <w:rFonts w:ascii="Cambria" w:cs="Cambria" w:eastAsia="Cambria" w:hAnsi="Cambria"/>
+        <w:rPr/>
+      </w:pPr>
+      <w:r>
+        <w:rPr>
           <w:rtl w:val="0"/>
         </w:rPr>
         <w:t xml:space="preserve">Worked on the software team developing an asset management web software suite</w:t>
@@ -789,13 +688,10 @@
           <w:numId w:val="3"/>
         </w:numPr>
         <w:ind w:left="720" w:hanging="360"/>
-        <w:rPr>
-          <w:rFonts w:ascii="Cambria" w:cs="Cambria" w:eastAsia="Cambria" w:hAnsi="Cambria"/>
-        </w:rPr>
-      </w:pPr>
-      <w:r>
-        <w:rPr>
-          <w:rFonts w:ascii="Cambria" w:cs="Cambria" w:eastAsia="Cambria" w:hAnsi="Cambria"/>
+        <w:rPr/>
+      </w:pPr>
+      <w:r>
+        <w:rPr>
           <w:rtl w:val="0"/>
         </w:rPr>
         <w:t xml:space="preserve">Internationalized the code, automated text extraction/substitution, and coordinated with translators</w:t>
@@ -808,13 +704,10 @@
           <w:numId w:val="3"/>
         </w:numPr>
         <w:ind w:left="720" w:hanging="360"/>
-        <w:rPr>
-          <w:rFonts w:ascii="Cambria" w:cs="Cambria" w:eastAsia="Cambria" w:hAnsi="Cambria"/>
-        </w:rPr>
-      </w:pPr>
-      <w:r>
-        <w:rPr>
-          <w:rFonts w:ascii="Cambria" w:cs="Cambria" w:eastAsia="Cambria" w:hAnsi="Cambria"/>
+        <w:rPr/>
+      </w:pPr>
+      <w:r>
+        <w:rPr>
           <w:rtl w:val="0"/>
         </w:rPr>
         <w:t xml:space="preserve">Redesigned and rewrote the core distributed scheduling architecture for device notifications</w:t>
@@ -827,13 +720,10 @@
           <w:numId w:val="3"/>
         </w:numPr>
         <w:ind w:left="720" w:hanging="360"/>
-        <w:rPr>
-          <w:rFonts w:ascii="Cambria" w:cs="Cambria" w:eastAsia="Cambria" w:hAnsi="Cambria"/>
-        </w:rPr>
-      </w:pPr>
-      <w:r>
-        <w:rPr>
-          <w:rFonts w:ascii="Cambria" w:cs="Cambria" w:eastAsia="Cambria" w:hAnsi="Cambria"/>
+        <w:rPr/>
+      </w:pPr>
+      <w:r>
+        <w:rPr>
           <w:rtl w:val="0"/>
         </w:rPr>
         <w:t xml:space="preserve">Designed and implemented a significant portion of the public REST API</w:t>
@@ -846,29 +736,17 @@
           <w:numId w:val="3"/>
         </w:numPr>
         <w:ind w:left="720" w:hanging="360"/>
-        <w:rPr>
-          <w:u w:val="none"/>
-        </w:rPr>
-      </w:pPr>
-      <w:r>
-        <w:rPr>
-          <w:rFonts w:ascii="Cambria" w:cs="Cambria" w:eastAsia="Cambria" w:hAnsi="Cambria"/>
+        <w:rPr/>
+      </w:pPr>
+      <w:r>
+        <w:rPr>
           <w:b w:val="1"/>
           <w:rtl w:val="0"/>
         </w:rPr>
-        <w:t xml:space="preserve">Used</w:t>
-      </w:r>
-      <w:r>
-        <w:rPr>
-          <w:rFonts w:ascii="Cambria" w:cs="Cambria" w:eastAsia="Cambria" w:hAnsi="Cambria"/>
-          <w:b w:val="1"/>
-          <w:rtl w:val="0"/>
-        </w:rPr>
-        <w:t xml:space="preserve">:</w:t>
-      </w:r>
-      <w:r>
-        <w:rPr>
-          <w:rFonts w:ascii="Cambria" w:cs="Cambria" w:eastAsia="Cambria" w:hAnsi="Cambria"/>
+        <w:t xml:space="preserve">Used:</w:t>
+      </w:r>
+      <w:r>
+        <w:rPr>
           <w:rtl w:val="0"/>
         </w:rPr>
         <w:t xml:space="preserve"> ASP, ASP.NET, C#, SQL, JavaScript, HTML, CSS, Windows</w:t>
@@ -931,13 +809,10 @@
           <w:numId w:val="10"/>
         </w:numPr>
         <w:ind w:left="720" w:hanging="360"/>
-        <w:rPr>
-          <w:rFonts w:ascii="Cambria" w:cs="Cambria" w:eastAsia="Cambria" w:hAnsi="Cambria"/>
-        </w:rPr>
-      </w:pPr>
-      <w:r>
-        <w:rPr>
-          <w:rFonts w:ascii="Cambria" w:cs="Cambria" w:eastAsia="Cambria" w:hAnsi="Cambria"/>
+        <w:rPr/>
+      </w:pPr>
+      <w:r>
+        <w:rPr>
           <w:rtl w:val="0"/>
         </w:rPr>
         <w:t xml:space="preserve">Constituted half of the software team developing embedded software for a touch-screen water-testing device, taking it through the first several production releases</w:t>
@@ -950,13 +825,10 @@
           <w:numId w:val="10"/>
         </w:numPr>
         <w:ind w:left="720" w:hanging="360"/>
-        <w:rPr>
-          <w:rFonts w:ascii="Cambria" w:cs="Cambria" w:eastAsia="Cambria" w:hAnsi="Cambria"/>
-        </w:rPr>
-      </w:pPr>
-      <w:r>
-        <w:rPr>
-          <w:rFonts w:ascii="Cambria" w:cs="Cambria" w:eastAsia="Cambria" w:hAnsi="Cambria"/>
+        <w:rPr/>
+      </w:pPr>
+      <w:r>
+        <w:rPr>
           <w:rtl w:val="0"/>
         </w:rPr>
         <w:t xml:space="preserve">Internationalized the code and automated text extraction/substitution</w:t>
@@ -969,13 +841,10 @@
           <w:numId w:val="10"/>
         </w:numPr>
         <w:ind w:left="720" w:hanging="360"/>
-        <w:rPr>
-          <w:rFonts w:ascii="Cambria" w:cs="Cambria" w:eastAsia="Cambria" w:hAnsi="Cambria"/>
-        </w:rPr>
-      </w:pPr>
-      <w:r>
-        <w:rPr>
-          <w:rFonts w:ascii="Cambria" w:cs="Cambria" w:eastAsia="Cambria" w:hAnsi="Cambria"/>
+        <w:rPr/>
+      </w:pPr>
+      <w:r>
+        <w:rPr>
           <w:rtl w:val="0"/>
         </w:rPr>
         <w:t xml:space="preserve">Implemented a touch-screen keyboard with configurable layouts (including Korean, requiring learning the Hangul alphabet and all combining character logic)</w:t>
@@ -988,13 +857,10 @@
           <w:numId w:val="10"/>
         </w:numPr>
         <w:ind w:left="720" w:hanging="360"/>
-        <w:rPr>
-          <w:rFonts w:ascii="Cambria" w:cs="Cambria" w:eastAsia="Cambria" w:hAnsi="Cambria"/>
-        </w:rPr>
-      </w:pPr>
-      <w:r>
-        <w:rPr>
-          <w:rFonts w:ascii="Cambria" w:cs="Cambria" w:eastAsia="Cambria" w:hAnsi="Cambria"/>
+        <w:rPr/>
+      </w:pPr>
+      <w:r>
+        <w:rPr>
           <w:rtl w:val="0"/>
         </w:rPr>
         <w:t xml:space="preserve">Added HTML reporting, implemented as XSLT transforms on XML data</w:t>
@@ -1007,13 +873,10 @@
           <w:numId w:val="10"/>
         </w:numPr>
         <w:ind w:left="720" w:hanging="360"/>
-        <w:rPr>
-          <w:rFonts w:ascii="Cambria" w:cs="Cambria" w:eastAsia="Cambria" w:hAnsi="Cambria"/>
-        </w:rPr>
-      </w:pPr>
-      <w:r>
-        <w:rPr>
-          <w:rFonts w:ascii="Cambria" w:cs="Cambria" w:eastAsia="Cambria" w:hAnsi="Cambria"/>
+        <w:rPr/>
+      </w:pPr>
+      <w:r>
+        <w:rPr>
           <w:rtl w:val="0"/>
         </w:rPr>
         <w:t xml:space="preserve">Fixed all resource leaks</w:t>
@@ -1026,53 +889,39 @@
           <w:numId w:val="10"/>
         </w:numPr>
         <w:ind w:left="720" w:hanging="360"/>
-        <w:rPr>
-          <w:u w:val="none"/>
-        </w:rPr>
-      </w:pPr>
-      <w:r>
-        <w:rPr>
-          <w:rFonts w:ascii="Cambria" w:cs="Cambria" w:eastAsia="Cambria" w:hAnsi="Cambria"/>
+        <w:rPr/>
+      </w:pPr>
+      <w:r>
+        <w:rPr>
           <w:b w:val="1"/>
           <w:rtl w:val="0"/>
         </w:rPr>
-        <w:t xml:space="preserve">Used</w:t>
-      </w:r>
-      <w:r>
-        <w:rPr>
-          <w:rFonts w:ascii="Cambria" w:cs="Cambria" w:eastAsia="Cambria" w:hAnsi="Cambria"/>
+        <w:t xml:space="preserve">Used:</w:t>
+      </w:r>
+      <w:r>
+        <w:rPr>
+          <w:rtl w:val="0"/>
+        </w:rPr>
+        <w:t xml:space="preserve"> C++, CMake, Boost, Python, XML, XSLT, HTML, CSS, wxWidgets, Linux</w:t>
+      </w:r>
+    </w:p>
+    <w:p>
+      <w:pPr>
+        <w:numPr>
+          <w:ilvl w:val="0"/>
+          <w:numId w:val="10"/>
+        </w:numPr>
+        <w:ind w:left="720" w:hanging="360"/>
+      </w:pPr>
+      <w:r>
+        <w:rPr>
           <w:b w:val="1"/>
           <w:rtl w:val="0"/>
         </w:rPr>
-        <w:t xml:space="preserve">:</w:t>
-      </w:r>
-      <w:r>
-        <w:rPr>
-          <w:rFonts w:ascii="Cambria" w:cs="Cambria" w:eastAsia="Cambria" w:hAnsi="Cambria"/>
-          <w:rtl w:val="0"/>
-        </w:rPr>
-        <w:t xml:space="preserve"> C++, CMake, Boost, Python, XML, XSLT, HTML, CSS, wxWidgets, Linux</w:t>
-      </w:r>
-    </w:p>
-    <w:p>
-      <w:pPr>
-        <w:numPr>
-          <w:ilvl w:val="0"/>
-          <w:numId w:val="10"/>
-        </w:numPr>
-        <w:ind w:left="720" w:hanging="360"/>
-      </w:pPr>
-      <w:r>
-        <w:rPr>
-          <w:rFonts w:ascii="Cambria" w:cs="Cambria" w:eastAsia="Cambria" w:hAnsi="Cambria"/>
-          <w:b w:val="1"/>
-          <w:rtl w:val="0"/>
-        </w:rPr>
         <w:t xml:space="preserve">Contributed to:</w:t>
       </w:r>
       <w:r>
         <w:rPr>
-          <w:rFonts w:ascii="Cambria" w:cs="Cambria" w:eastAsia="Cambria" w:hAnsi="Cambria"/>
           <w:rtl w:val="0"/>
         </w:rPr>
         <w:t xml:space="preserve"> Boost, CMake, wxWidgets</w:t>
@@ -1135,13 +984,10 @@
           <w:numId w:val="5"/>
         </w:numPr>
         <w:ind w:left="720" w:hanging="360"/>
-        <w:rPr>
-          <w:rFonts w:ascii="Cambria" w:cs="Cambria" w:eastAsia="Cambria" w:hAnsi="Cambria"/>
-        </w:rPr>
-      </w:pPr>
-      <w:r>
-        <w:rPr>
-          <w:rFonts w:ascii="Cambria" w:cs="Cambria" w:eastAsia="Cambria" w:hAnsi="Cambria"/>
+        <w:rPr/>
+      </w:pPr>
+      <w:r>
+        <w:rPr>
           <w:rtl w:val="0"/>
         </w:rPr>
         <w:t xml:space="preserve">Worked on the team developing a geospatial grid technology, browser, and SDK</w:t>
@@ -1154,13 +1000,10 @@
           <w:numId w:val="5"/>
         </w:numPr>
         <w:ind w:left="720" w:hanging="360"/>
-        <w:rPr>
-          <w:rFonts w:ascii="Cambria" w:cs="Cambria" w:eastAsia="Cambria" w:hAnsi="Cambria"/>
-        </w:rPr>
-      </w:pPr>
-      <w:r>
-        <w:rPr>
-          <w:rFonts w:ascii="Cambria" w:cs="Cambria" w:eastAsia="Cambria" w:hAnsi="Cambria"/>
+        <w:rPr/>
+      </w:pPr>
+      <w:r>
+        <w:rPr>
           <w:rtl w:val="0"/>
         </w:rPr>
         <w:t xml:space="preserve">Co-wrote the core of a peer-to-peer geospatial data sharing service</w:t>
@@ -1173,13 +1016,10 @@
           <w:numId w:val="5"/>
         </w:numPr>
         <w:ind w:left="720" w:hanging="360"/>
-        <w:rPr>
-          <w:rFonts w:ascii="Cambria" w:cs="Cambria" w:eastAsia="Cambria" w:hAnsi="Cambria"/>
-        </w:rPr>
-      </w:pPr>
-      <w:r>
-        <w:rPr>
-          <w:rFonts w:ascii="Cambria" w:cs="Cambria" w:eastAsia="Cambria" w:hAnsi="Cambria"/>
+        <w:rPr/>
+      </w:pPr>
+      <w:r>
+        <w:rPr>
           <w:rtl w:val="0"/>
         </w:rPr>
         <w:t xml:space="preserve">Fixed memory usage bugs when marshalling between managed and unmanaged code</w:t>
@@ -1192,13 +1032,10 @@
           <w:numId w:val="5"/>
         </w:numPr>
         <w:ind w:left="720" w:hanging="360"/>
-        <w:rPr>
-          <w:rFonts w:ascii="Cambria" w:cs="Cambria" w:eastAsia="Cambria" w:hAnsi="Cambria"/>
-        </w:rPr>
-      </w:pPr>
-      <w:r>
-        <w:rPr>
-          <w:rFonts w:ascii="Cambria" w:cs="Cambria" w:eastAsia="Cambria" w:hAnsi="Cambria"/>
+        <w:rPr/>
+      </w:pPr>
+      <w:r>
+        <w:rPr>
           <w:rtl w:val="0"/>
         </w:rPr>
         <w:t xml:space="preserve">Reduced large dataset import time from minutes to seconds, and added point feature dataset support</w:t>
@@ -1215,23 +1052,13 @@
       </w:pPr>
       <w:r>
         <w:rPr>
-          <w:rFonts w:ascii="Cambria" w:cs="Cambria" w:eastAsia="Cambria" w:hAnsi="Cambria"/>
           <w:b w:val="1"/>
           <w:rtl w:val="0"/>
         </w:rPr>
-        <w:t xml:space="preserve">Used</w:t>
-      </w:r>
-      <w:r>
-        <w:rPr>
-          <w:rFonts w:ascii="Cambria" w:cs="Cambria" w:eastAsia="Cambria" w:hAnsi="Cambria"/>
-          <w:b w:val="1"/>
-          <w:rtl w:val="0"/>
-        </w:rPr>
-        <w:t xml:space="preserve">:</w:t>
-      </w:r>
-      <w:r>
-        <w:rPr>
-          <w:rFonts w:ascii="Cambria" w:cs="Cambria" w:eastAsia="Cambria" w:hAnsi="Cambria"/>
+        <w:t xml:space="preserve">Used:</w:t>
+      </w:r>
+      <w:r>
+        <w:rPr>
           <w:rtl w:val="0"/>
         </w:rPr>
         <w:t xml:space="preserve"> C++, Boost, C#, SWIG, Windows</w:t>
@@ -1294,13 +1121,10 @@
           <w:numId w:val="9"/>
         </w:numPr>
         <w:ind w:left="720" w:hanging="360"/>
-        <w:rPr>
-          <w:rFonts w:ascii="Cambria" w:cs="Cambria" w:eastAsia="Cambria" w:hAnsi="Cambria"/>
-        </w:rPr>
-      </w:pPr>
-      <w:r>
-        <w:rPr>
-          <w:rFonts w:ascii="Cambria" w:cs="Cambria" w:eastAsia="Cambria" w:hAnsi="Cambria"/>
+        <w:rPr/>
+      </w:pPr>
+      <w:r>
+        <w:rPr>
           <w:rtl w:val="0"/>
         </w:rPr>
         <w:t xml:space="preserve">Architected and implemented a neurofeedback training software system</w:t>
@@ -1313,13 +1137,10 @@
           <w:numId w:val="9"/>
         </w:numPr>
         <w:ind w:left="720" w:hanging="360"/>
-        <w:rPr>
-          <w:rFonts w:ascii="Cambria" w:cs="Cambria" w:eastAsia="Cambria" w:hAnsi="Cambria"/>
-        </w:rPr>
-      </w:pPr>
-      <w:r>
-        <w:rPr>
-          <w:rFonts w:ascii="Cambria" w:cs="Cambria" w:eastAsia="Cambria" w:hAnsi="Cambria"/>
+        <w:rPr/>
+      </w:pPr>
+      <w:r>
+        <w:rPr>
           <w:rtl w:val="0"/>
         </w:rPr>
         <w:t xml:space="preserve">Developed networked games for the system, controlled by the brain via real-time EEG and EMG data</w:t>
@@ -1332,13 +1153,10 @@
           <w:numId w:val="9"/>
         </w:numPr>
         <w:ind w:left="720" w:hanging="360"/>
-        <w:rPr>
-          <w:u w:val="none"/>
-        </w:rPr>
-      </w:pPr>
-      <w:r>
-        <w:rPr>
-          <w:rFonts w:ascii="Cambria" w:cs="Cambria" w:eastAsia="Cambria" w:hAnsi="Cambria"/>
+        <w:rPr/>
+      </w:pPr>
+      <w:r>
+        <w:rPr>
           <w:b w:val="1"/>
           <w:rtl w:val="0"/>
         </w:rPr>
@@ -1346,7 +1164,6 @@
       </w:r>
       <w:r>
         <w:rPr>
-          <w:rFonts w:ascii="Cambria" w:cs="Cambria" w:eastAsia="Cambria" w:hAnsi="Cambria"/>
           <w:rtl w:val="0"/>
         </w:rPr>
         <w:t xml:space="preserve"> C++, Boost, TTL SDKs, MFC, C#, XNA, WCF, Lidgren, ActionScript, Windows, Xbox</w:t>
@@ -1409,13 +1226,10 @@
           <w:numId w:val="7"/>
         </w:numPr>
         <w:ind w:left="720" w:hanging="360"/>
-        <w:rPr>
-          <w:rFonts w:ascii="Cambria" w:cs="Cambria" w:eastAsia="Cambria" w:hAnsi="Cambria"/>
-        </w:rPr>
-      </w:pPr>
-      <w:r>
-        <w:rPr>
-          <w:rFonts w:ascii="Cambria" w:cs="Cambria" w:eastAsia="Cambria" w:hAnsi="Cambria"/>
+        <w:rPr/>
+      </w:pPr>
+      <w:r>
+        <w:rPr>
           <w:rtl w:val="0"/>
         </w:rPr>
         <w:t xml:space="preserve">Worked on the software team for a BI reporting product</w:t>
@@ -1428,13 +1242,10 @@
           <w:numId w:val="7"/>
         </w:numPr>
         <w:ind w:left="720" w:hanging="360"/>
-        <w:rPr>
-          <w:rFonts w:ascii="Cambria" w:cs="Cambria" w:eastAsia="Cambria" w:hAnsi="Cambria"/>
-        </w:rPr>
-      </w:pPr>
-      <w:r>
-        <w:rPr>
-          <w:rFonts w:ascii="Cambria" w:cs="Cambria" w:eastAsia="Cambria" w:hAnsi="Cambria"/>
+        <w:rPr/>
+      </w:pPr>
+      <w:r>
+        <w:rPr>
           <w:rtl w:val="0"/>
         </w:rPr>
         <w:t xml:space="preserve">Implemented a multi-dimensional OLAP reporting and interaction feature</w:t>
@@ -1447,13 +1258,10 @@
           <w:numId w:val="7"/>
         </w:numPr>
         <w:ind w:left="720" w:hanging="360"/>
-        <w:rPr>
-          <w:rFonts w:ascii="Cambria" w:cs="Cambria" w:eastAsia="Cambria" w:hAnsi="Cambria"/>
-        </w:rPr>
-      </w:pPr>
-      <w:r>
-        <w:rPr>
-          <w:rFonts w:ascii="Cambria" w:cs="Cambria" w:eastAsia="Cambria" w:hAnsi="Cambria"/>
+        <w:rPr/>
+      </w:pPr>
+      <w:r>
+        <w:rPr>
           <w:rtl w:val="0"/>
         </w:rPr>
         <w:t xml:space="preserve">Maintained a large part of the code, including user interface design and implementation</w:t>
@@ -1470,23 +1278,13 @@
       </w:pPr>
       <w:r>
         <w:rPr>
-          <w:rFonts w:ascii="Cambria" w:cs="Cambria" w:eastAsia="Cambria" w:hAnsi="Cambria"/>
           <w:b w:val="1"/>
           <w:rtl w:val="0"/>
         </w:rPr>
-        <w:t xml:space="preserve">Used</w:t>
-      </w:r>
-      <w:r>
-        <w:rPr>
-          <w:rFonts w:ascii="Cambria" w:cs="Cambria" w:eastAsia="Cambria" w:hAnsi="Cambria"/>
-          <w:b w:val="1"/>
-          <w:rtl w:val="0"/>
-        </w:rPr>
-        <w:t xml:space="preserve">:</w:t>
-      </w:r>
-      <w:r>
-        <w:rPr>
-          <w:rFonts w:ascii="Cambria" w:cs="Cambria" w:eastAsia="Cambria" w:hAnsi="Cambria"/>
+        <w:t xml:space="preserve">Used:</w:t>
+      </w:r>
+      <w:r>
+        <w:rPr>
           <w:rtl w:val="0"/>
         </w:rPr>
         <w:t xml:space="preserve"> C++, MFC, OLAP, Windows</w:t>
@@ -1523,7 +1321,7 @@
           <w:rFonts w:ascii="Cambria" w:cs="Cambria" w:eastAsia="Cambria" w:hAnsi="Cambria"/>
           <w:rtl w:val="0"/>
         </w:rPr>
-        <w:t xml:space="preserve">Software Developer (Team Lead), Product Development Manager, Software Tester</w:t>
+        <w:t xml:space="preserve">Software Developer (Team Lead), Product Development Manager</w:t>
       </w:r>
     </w:p>
     <w:p>
@@ -1549,13 +1347,10 @@
           <w:numId w:val="2"/>
         </w:numPr>
         <w:ind w:left="720" w:hanging="360"/>
-        <w:rPr>
-          <w:rFonts w:ascii="Cambria" w:cs="Cambria" w:eastAsia="Cambria" w:hAnsi="Cambria"/>
-        </w:rPr>
-      </w:pPr>
-      <w:r>
-        <w:rPr>
-          <w:rFonts w:ascii="Cambria" w:cs="Cambria" w:eastAsia="Cambria" w:hAnsi="Cambria"/>
+        <w:rPr/>
+      </w:pPr>
+      <w:r>
+        <w:rPr>
           <w:rtl w:val="0"/>
         </w:rPr>
         <w:t xml:space="preserve">Managed a team of developers: trained members, assigned tasks, instituted coding/usability standards, and oversaw application modifications</w:t>
@@ -1568,13 +1363,10 @@
           <w:numId w:val="2"/>
         </w:numPr>
         <w:ind w:left="720" w:hanging="360"/>
-        <w:rPr>
-          <w:rFonts w:ascii="Cambria" w:cs="Cambria" w:eastAsia="Cambria" w:hAnsi="Cambria"/>
-        </w:rPr>
-      </w:pPr>
-      <w:r>
-        <w:rPr>
-          <w:rFonts w:ascii="Cambria" w:cs="Cambria" w:eastAsia="Cambria" w:hAnsi="Cambria"/>
+        <w:rPr/>
+      </w:pPr>
+      <w:r>
+        <w:rPr>
           <w:rtl w:val="0"/>
         </w:rPr>
         <w:t xml:space="preserve">Designed and developed a commercial, web-based multi-dimensional data source browser and API</w:t>
@@ -1587,13 +1379,10 @@
           <w:numId w:val="2"/>
         </w:numPr>
         <w:ind w:left="720" w:hanging="360"/>
-        <w:rPr>
-          <w:rFonts w:ascii="Cambria" w:cs="Cambria" w:eastAsia="Cambria" w:hAnsi="Cambria"/>
-        </w:rPr>
-      </w:pPr>
-      <w:r>
-        <w:rPr>
-          <w:rFonts w:ascii="Cambria" w:cs="Cambria" w:eastAsia="Cambria" w:hAnsi="Cambria"/>
+        <w:rPr/>
+      </w:pPr>
+      <w:r>
+        <w:rPr>
           <w:rtl w:val="0"/>
         </w:rPr>
         <w:t xml:space="preserve">Built the database and web UI for an automated asset auditing and management application</w:t>
@@ -1606,13 +1395,10 @@
           <w:numId w:val="2"/>
         </w:numPr>
         <w:ind w:left="720" w:hanging="360"/>
-        <w:rPr>
-          <w:rFonts w:ascii="Cambria" w:cs="Cambria" w:eastAsia="Cambria" w:hAnsi="Cambria"/>
-        </w:rPr>
-      </w:pPr>
-      <w:r>
-        <w:rPr>
-          <w:rFonts w:ascii="Cambria" w:cs="Cambria" w:eastAsia="Cambria" w:hAnsi="Cambria"/>
+        <w:rPr/>
+      </w:pPr>
+      <w:r>
+        <w:rPr>
           <w:rtl w:val="0"/>
         </w:rPr>
         <w:t xml:space="preserve">Coded and tested applications for Hotel Dieu Hospital and the Ministry of Health and Long-Term Care</w:t>
@@ -1625,29 +1411,17 @@
           <w:numId w:val="2"/>
         </w:numPr>
         <w:ind w:left="720" w:hanging="360"/>
-        <w:rPr>
-          <w:u w:val="none"/>
-        </w:rPr>
-      </w:pPr>
-      <w:r>
-        <w:rPr>
-          <w:rFonts w:ascii="Cambria" w:cs="Cambria" w:eastAsia="Cambria" w:hAnsi="Cambria"/>
+        <w:rPr/>
+      </w:pPr>
+      <w:r>
+        <w:rPr>
           <w:b w:val="1"/>
           <w:rtl w:val="0"/>
         </w:rPr>
-        <w:t xml:space="preserve">Used</w:t>
-      </w:r>
-      <w:r>
-        <w:rPr>
-          <w:rFonts w:ascii="Cambria" w:cs="Cambria" w:eastAsia="Cambria" w:hAnsi="Cambria"/>
-          <w:b w:val="1"/>
-          <w:rtl w:val="0"/>
-        </w:rPr>
-        <w:t xml:space="preserve">:</w:t>
-      </w:r>
-      <w:r>
-        <w:rPr>
-          <w:rFonts w:ascii="Cambria" w:cs="Cambria" w:eastAsia="Cambria" w:hAnsi="Cambria"/>
+        <w:t xml:space="preserve">Used:</w:t>
+      </w:r>
+      <w:r>
+        <w:rPr>
           <w:rtl w:val="0"/>
         </w:rPr>
         <w:t xml:space="preserve"> SQL Server, Microsoft Analysis Services, OLAP, SQL, MDX, XML, ASP, JavaScript, HTML, CSS, Visual Basic, COM, XML, XSLT, Windows</w:t>
@@ -1717,13 +1491,10 @@
     </w:p>
     <w:p>
       <w:pPr>
-        <w:rPr>
-          <w:rFonts w:ascii="Cambria" w:cs="Cambria" w:eastAsia="Cambria" w:hAnsi="Cambria"/>
-        </w:rPr>
-      </w:pPr>
-      <w:r>
-        <w:rPr>
-          <w:rFonts w:ascii="Cambria" w:cs="Cambria" w:eastAsia="Cambria" w:hAnsi="Cambria"/>
+        <w:rPr/>
+      </w:pPr>
+      <w:r>
+        <w:rPr>
           <w:rtl w:val="0"/>
         </w:rPr>
         <w:t xml:space="preserve">Creator of the Om Language, an experimental high-level, concatenative, functional, homoiconic, embeddable programming language, implemented in C++, with minimal syntax (only three elements), prefix notation (whereby functions manipulate the remainder of the program itself), and novel "panmorphic" typing (allowing programming without data types). A full rewrite is currently in progress.</w:t>
@@ -1772,13 +1543,10 @@
     </w:p>
     <w:p>
       <w:pPr>
-        <w:rPr>
-          <w:rFonts w:ascii="Cambria" w:cs="Cambria" w:eastAsia="Cambria" w:hAnsi="Cambria"/>
-        </w:rPr>
-      </w:pPr>
-      <w:r>
-        <w:rPr>
-          <w:rFonts w:ascii="Cambria" w:cs="Cambria" w:eastAsia="Cambria" w:hAnsi="Cambria"/>
+        <w:rPr/>
+      </w:pPr>
+      <w:r>
+        <w:rPr>
           <w:rtl w:val="0"/>
         </w:rPr>
         <w:t xml:space="preserve">Creator of the Om Tree, an efficient associative array implemented in modern, portable C17 as a binary compact prefix tree with novel optimizations that allow it to significantly outperform </w:t>
@@ -1792,7 +1560,6 @@
       </w:r>
       <w:r>
         <w:rPr>
-          <w:rFonts w:ascii="Cambria" w:cs="Cambria" w:eastAsia="Cambria" w:hAnsi="Cambria"/>
           <w:rtl w:val="0"/>
         </w:rPr>
         <w:t xml:space="preserve"> on most operations. It was implemented for use by the forthcoming rewrite of the Om Language and has </w:t>
@@ -1800,7 +1567,6 @@
       <w:hyperlink r:id="rId13">
         <w:r>
           <w:rPr>
-            <w:rFonts w:ascii="Cambria" w:cs="Cambria" w:eastAsia="Cambria" w:hAnsi="Cambria"/>
             <w:u w:val="single"/>
             <w:rtl w:val="0"/>
           </w:rPr>
@@ -1809,15 +1575,9 @@
       </w:hyperlink>
       <w:r>
         <w:rPr>
-          <w:rFonts w:ascii="Cambria" w:cs="Cambria" w:eastAsia="Cambria" w:hAnsi="Cambria"/>
           <w:rtl w:val="0"/>
         </w:rPr>
         <w:t xml:space="preserve">.</w:t>
-      </w:r>
-      <w:r>
-        <w:rPr>
-          <w:rtl w:val="0"/>
-        </w:rPr>
       </w:r>
     </w:p>
     <w:sectPr>
@@ -2996,8 +2756,8 @@
     </w:pPr>
     <w:rPr>
       <w:b w:val="1"/>
-      <w:sz w:val="32"/>
-      <w:szCs w:val="32"/>
+      <w:sz w:val="28"/>
+      <w:szCs w:val="28"/>
     </w:rPr>
   </w:style>
   <w:style w:type="paragraph" w:styleId="Heading2">
@@ -3035,7 +2795,7 @@
     <w:pPr>
       <w:keepNext w:val="1"/>
       <w:keepLines w:val="1"/>
-      <w:spacing w:after="60" w:before="60" w:lineRule="auto"/>
+      <w:spacing w:after="60" w:before="40" w:lineRule="auto"/>
     </w:pPr>
     <w:rPr>
       <w:color w:val="666666"/>
@@ -3049,7 +2809,7 @@
     <w:pPr>
       <w:keepNext w:val="1"/>
       <w:keepLines w:val="1"/>
-      <w:spacing w:after="80" w:lineRule="auto"/>
+      <w:spacing w:after="100" w:lineRule="auto"/>
     </w:pPr>
     <w:rPr>
       <w:color w:val="666666"/>
@@ -3062,15 +2822,8 @@
     <w:pPr>
       <w:keepNext w:val="1"/>
       <w:keepLines w:val="1"/>
-      <w:pageBreakBefore w:val="0"/>
-      <w:spacing w:after="80" w:before="240" w:lineRule="auto"/>
     </w:pPr>
-    <w:rPr>
-      <w:i w:val="1"/>
-      <w:color w:val="666666"/>
-      <w:sz w:val="22"/>
-      <w:szCs w:val="22"/>
-    </w:rPr>
+    <w:rPr/>
   </w:style>
   <w:style w:type="paragraph" w:styleId="Title">
     <w:name w:val="Title"/>
@@ -3082,8 +2835,8 @@
     </w:pPr>
     <w:rPr>
       <w:b w:val="1"/>
-      <w:sz w:val="52"/>
-      <w:szCs w:val="52"/>
+      <w:sz w:val="48"/>
+      <w:szCs w:val="48"/>
     </w:rPr>
   </w:style>
   <w:style w:type="paragraph" w:styleId="Subtitle">
@@ -3096,8 +2849,8 @@
     </w:pPr>
     <w:rPr>
       <w:b w:val="1"/>
-      <w:sz w:val="36"/>
-      <w:szCs w:val="36"/>
+      <w:sz w:val="28"/>
+      <w:szCs w:val="28"/>
     </w:rPr>
   </w:style>
 </w:styles>

</xml_diff>

<commit_message>
CV: Split contact across 2 lines
</commit_message>
<xml_diff>
--- a/cv/jason-erb.docx
+++ b/cv/jason-erb.docx
@@ -79,7 +79,7 @@
         <w:rPr>
           <w:rtl w:val="0"/>
         </w:rPr>
-        <w:t xml:space="preserve"> | </w:t>
+        <w:br w:type="textWrapping"/>
       </w:r>
       <w:hyperlink r:id="rId7">
         <w:r>
@@ -274,6 +274,11 @@
         <w:t xml:space="preserve">August 2019 - September 2024</w:t>
         <w:br w:type="textWrapping"/>
         <w:t xml:space="preserve">Kingston, Ontario, Canada</w:t>
+      </w:r>
+      <w:r>
+        <w:rPr>
+          <w:rtl w:val="0"/>
+        </w:rPr>
       </w:r>
     </w:p>
     <w:p>
@@ -2846,6 +2851,7 @@
     <w:pPr>
       <w:keepNext w:val="1"/>
       <w:keepLines w:val="1"/>
+      <w:spacing w:after="60" w:lineRule="auto"/>
     </w:pPr>
     <w:rPr>
       <w:b w:val="1"/>

</xml_diff>

<commit_message>
CV: Move phone to 2nd contact line
</commit_message>
<xml_diff>
--- a/cv/jason-erb.docx
+++ b/cv/jason-erb.docx
@@ -64,24 +64,15 @@
         <w:rPr>
           <w:rtl w:val="0"/>
         </w:rPr>
-        <w:t xml:space="preserve">98 Main Street | Kingston ON K7K 3Y8 | Canada | </w:t>
+        <w:t xml:space="preserve">98 Main Street | Kingston ON K7K 3Y8 | Canada</w:t>
+      </w:r>
+      <w:r>
+        <w:rPr>
+          <w:rtl w:val="0"/>
+        </w:rPr>
+        <w:br w:type="textWrapping"/>
       </w:r>
       <w:hyperlink r:id="rId6">
-        <w:r>
-          <w:rPr>
-            <w:u w:val="single"/>
-            <w:rtl w:val="0"/>
-          </w:rPr>
-          <w:t xml:space="preserve">+1-343-333-4397</w:t>
-        </w:r>
-      </w:hyperlink>
-      <w:r>
-        <w:rPr>
-          <w:rtl w:val="0"/>
-        </w:rPr>
-        <w:br w:type="textWrapping"/>
-      </w:r>
-      <w:hyperlink r:id="rId7">
         <w:r>
           <w:rPr>
             <w:u w:val="single"/>
@@ -96,13 +87,28 @@
         </w:rPr>
         <w:t xml:space="preserve"> | </w:t>
       </w:r>
+      <w:hyperlink r:id="rId7">
+        <w:r>
+          <w:rPr>
+            <w:u w:val="single"/>
+            <w:rtl w:val="0"/>
+          </w:rPr>
+          <w:t xml:space="preserve">consulting@jason-erb.com</w:t>
+        </w:r>
+      </w:hyperlink>
+      <w:r>
+        <w:rPr>
+          <w:rtl w:val="0"/>
+        </w:rPr>
+        <w:t xml:space="preserve"> | </w:t>
+      </w:r>
       <w:hyperlink r:id="rId8">
         <w:r>
           <w:rPr>
             <w:u w:val="single"/>
             <w:rtl w:val="0"/>
           </w:rPr>
-          <w:t xml:space="preserve">consulting@jason-erb.com</w:t>
+          <w:t xml:space="preserve">+1-343-333-4397</w:t>
         </w:r>
       </w:hyperlink>
       <w:r>

</xml_diff>

<commit_message>
CV: Tweak some wording
</commit_message>
<xml_diff>
--- a/cv/jason-erb.docx
+++ b/cv/jason-erb.docx
@@ -643,7 +643,7 @@
         <w:rPr>
           <w:rtl w:val="0"/>
         </w:rPr>
-        <w:t xml:space="preserve">As the first hire after spin-off from Willow Garage, worked on the team responsible for both the embedded and client (“pilot”) software for the acclaimed Beam remote presence robot.</w:t>
+        <w:t xml:space="preserve">As the first developer hired after spin-off from Willow Garage, worked on the team responsible for both the embedded and client (“pilot”) software for the acclaimed Beam remote presence robot.</w:t>
       </w:r>
     </w:p>
     <w:p>
@@ -675,7 +675,7 @@
         <w:rPr>
           <w:rtl w:val="0"/>
         </w:rPr>
-        <w:t xml:space="preserve">Took the lead in the addition of a high-definition point/tilt/zoom camera and laser pointer: delegated tasks, collaborated on the design, and wrote supporting code.</w:t>
+        <w:t xml:space="preserve">Took the lead in the addition of a high-definition point/tilt/zoom camera and laser pointer: delegated tasks, collaborated on the design, and wrote code.</w:t>
       </w:r>
     </w:p>
     <w:p>
@@ -691,7 +691,7 @@
         <w:rPr>
           <w:rtl w:val="0"/>
         </w:rPr>
-        <w:t xml:space="preserve">Internationalized code (including RTL), instituted coding standards, and coordinated with translators.</w:t>
+        <w:t xml:space="preserve">Internationalized code (including RTL support), instituted i18n best practices, and oversaw translations.</w:t>
       </w:r>
     </w:p>
     <w:p>
@@ -869,7 +869,7 @@
         <w:rPr>
           <w:rtl w:val="0"/>
         </w:rPr>
-        <w:t xml:space="preserve">Internationalized code, automated text extraction/substitution, and coordinated with translators.</w:t>
+        <w:t xml:space="preserve">Internationalized code, automated text extraction/substitution, and oversaw translations.</w:t>
       </w:r>
     </w:p>
     <w:p>
@@ -1069,7 +1069,7 @@
         <w:rPr>
           <w:rtl w:val="0"/>
         </w:rPr>
-        <w:t xml:space="preserve">Internationalized the code, automated text extraction/substitution, and added Korean support to the touch-screen keyboard (requiring me to learn the Hangul alphabet and all combining character logic).</w:t>
+        <w:t xml:space="preserve">Internationalized code, automated text extraction/substitution, and added Korean support to the touch-screen keyboard (requiring me to learn the Hangul alphabet and all combining character logic).</w:t>
       </w:r>
     </w:p>
     <w:p>

</xml_diff>

<commit_message>
Update CV: ACTION WORDS
</commit_message>
<xml_diff>
--- a/cv/jason-erb.docx
+++ b/cv/jason-erb.docx
@@ -244,7 +244,7 @@
         <w:rPr>
           <w:rtl w:val="0"/>
         </w:rPr>
-        <w:t xml:space="preserve">Modern C++ (22+ years, along with STL, Boost, Qt/QtQuick/QML, and others), C, CMake/CPack/CTest, JavaScript, internationalization, creative problem solving and complexity elimination, elegant architecture/code/UI design, and fast proficiency in whatever is required to ship a high-quality product.</w:t>
+        <w:t xml:space="preserve">Modern C++ (22+ years, along with STL, Boost, Qt/QtQuick/QML, and others), C, CMake/CPack/CTest, JavaScript, internationalization, creative problem solving and complexity reduction, elegant architecture/code/UI design, and fast proficiency in whatever is required to ship a high-quality product.</w:t>
       </w:r>
     </w:p>
     <w:p>
@@ -439,7 +439,7 @@
         <w:rPr>
           <w:rtl w:val="0"/>
         </w:rPr>
-        <w:t xml:space="preserve">Designed and implemented a cross-platform, multithreaded, multiprocess, socket-based native V8-embedded JavaScript evaluation server with WebGPU capabilities.</w:t>
+        <w:t xml:space="preserve">Created a cross-platform, multithreaded, multiprocess, socket-based native V8-embedded JavaScript evaluation server with WebGPU capabilities.</w:t>
       </w:r>
     </w:p>
     <w:p>
@@ -455,7 +455,7 @@
         <w:rPr>
           <w:rtl w:val="0"/>
         </w:rPr>
-        <w:t xml:space="preserve">Created a screensaver to perform distributed work, along with a graphical configuration application.</w:t>
+        <w:t xml:space="preserve">Devised a screensaver to perform distributed work, along with a graphical configuration application.</w:t>
       </w:r>
     </w:p>
     <w:p>
@@ -643,7 +643,7 @@
         <w:rPr>
           <w:rtl w:val="0"/>
         </w:rPr>
-        <w:t xml:space="preserve">As the first developer hired after spin-off from Willow Garage, worked on the team responsible for both the embedded and client (“pilot”) software for the acclaimed Beam remote presence robot.</w:t>
+        <w:t xml:space="preserve">As the first developer hired after spin-off from Willow Garage, joined the team responsible for both the embedded and client (“pilot”) software for the acclaimed Beam remote presence robot.</w:t>
       </w:r>
     </w:p>
     <w:p>
@@ -701,13 +701,28 @@
           <w:numId w:val="5"/>
         </w:numPr>
         <w:ind w:left="720" w:hanging="360"/>
-        <w:rPr/>
-      </w:pPr>
-      <w:r>
-        <w:rPr>
-          <w:rtl w:val="0"/>
-        </w:rPr>
-        <w:t xml:space="preserve">Designed and implemented a network diagnostics tool and accompanying UI, and took code ownership of the pseudo-TCP implementation and relay-related code.</w:t>
+      </w:pPr>
+      <w:r>
+        <w:rPr>
+          <w:rtl w:val="0"/>
+        </w:rPr>
+        <w:t xml:space="preserve">Authored a network diagnostics tool and accompanying UI.</w:t>
+      </w:r>
+    </w:p>
+    <w:p>
+      <w:pPr>
+        <w:numPr>
+          <w:ilvl w:val="0"/>
+          <w:numId w:val="5"/>
+        </w:numPr>
+        <w:ind w:left="720" w:hanging="360"/>
+        <w:rPr/>
+      </w:pPr>
+      <w:r>
+        <w:rPr>
+          <w:rtl w:val="0"/>
+        </w:rPr>
+        <w:t xml:space="preserve">Assumed ownership of pseudo-TCP implementation and relay-related code.</w:t>
       </w:r>
     </w:p>
     <w:p>
@@ -901,7 +916,7 @@
         <w:rPr>
           <w:rtl w:val="0"/>
         </w:rPr>
-        <w:t xml:space="preserve">Designed and implemented much of the public REST API.</w:t>
+        <w:t xml:space="preserve">Authored much of the public REST API.</w:t>
       </w:r>
     </w:p>
     <w:p>
@@ -1233,7 +1248,13 @@
         <w:rPr>
           <w:rtl w:val="0"/>
         </w:rPr>
-        <w:t xml:space="preserve">Worked on a team developing a geospatial grid technology, browser, and SDK.</w:t>
+        <w:t xml:space="preserve">Helped develop</w:t>
+      </w:r>
+      <w:r>
+        <w:rPr>
+          <w:rtl w:val="0"/>
+        </w:rPr>
+        <w:t xml:space="preserve"> a geospatial grid technology, browser, and SDK.</w:t>
       </w:r>
     </w:p>
     <w:p>
@@ -1411,23 +1432,7 @@
         <w:rPr>
           <w:rtl w:val="0"/>
         </w:rPr>
-        <w:t xml:space="preserve">Architected and implemented a neurofeedback training software system.</w:t>
-      </w:r>
-    </w:p>
-    <w:p>
-      <w:pPr>
-        <w:numPr>
-          <w:ilvl w:val="0"/>
-          <w:numId w:val="7"/>
-        </w:numPr>
-        <w:ind w:left="720" w:hanging="360"/>
-        <w:rPr/>
-      </w:pPr>
-      <w:r>
-        <w:rPr>
-          <w:rtl w:val="0"/>
-        </w:rPr>
-        <w:t xml:space="preserve">Developed networked games for the system, controlled by the brain via real-time EEG and EMG data.</w:t>
+        <w:t xml:space="preserve">Created a neurofeedback training software system, and developed networked games for the system that were controlled by the brain via real-time EEG and EMG data.</w:t>
       </w:r>
     </w:p>
     <w:p>
@@ -1557,7 +1562,7 @@
         <w:rPr>
           <w:rtl w:val="0"/>
         </w:rPr>
-        <w:t xml:space="preserve">Worked on the software team for a BI reporting product.</w:t>
+        <w:t xml:space="preserve">Maintained a large part of the code for a BI reporting product, including UI design and implementation.</w:t>
       </w:r>
     </w:p>
     <w:p>
@@ -1574,22 +1579,6 @@
           <w:rtl w:val="0"/>
         </w:rPr>
         <w:t xml:space="preserve">Implemented a multi-dimensional OLAP reporting and interaction feature.</w:t>
-      </w:r>
-    </w:p>
-    <w:p>
-      <w:pPr>
-        <w:numPr>
-          <w:ilvl w:val="0"/>
-          <w:numId w:val="6"/>
-        </w:numPr>
-        <w:ind w:left="720" w:hanging="360"/>
-        <w:rPr/>
-      </w:pPr>
-      <w:r>
-        <w:rPr>
-          <w:rtl w:val="0"/>
-        </w:rPr>
-        <w:t xml:space="preserve">Maintained a large part of the code, including user interface design and implementation.</w:t>
       </w:r>
     </w:p>
     <w:p>
@@ -1735,7 +1724,7 @@
         <w:rPr>
           <w:rtl w:val="0"/>
         </w:rPr>
-        <w:t xml:space="preserve">Designed and developed a commercial, web-based multi-dimensional data source browser and API.</w:t>
+        <w:t xml:space="preserve">Produced a commercial, web-based multi-dimensional data source browser and API.</w:t>
       </w:r>
     </w:p>
     <w:p>
@@ -1751,7 +1740,7 @@
         <w:rPr>
           <w:rtl w:val="0"/>
         </w:rPr>
-        <w:t xml:space="preserve">Built the database and web UI for an automated asset auditing and management application.</w:t>
+        <w:t xml:space="preserve">Architected the database and web UI for an automated asset auditing and management application.</w:t>
       </w:r>
     </w:p>
     <w:p>
@@ -1767,7 +1756,7 @@
         <w:rPr>
           <w:rtl w:val="0"/>
         </w:rPr>
-        <w:t xml:space="preserve">Coded and tested applications for Hotel Dieu Hospital and the Ministry of Health and Long-Term Care.</w:t>
+        <w:t xml:space="preserve">Wrote and tested applications for Hotel Dieu Hospital and the Ministry of Health and Long-Term Care.</w:t>
       </w:r>
     </w:p>
     <w:p>

</xml_diff>

<commit_message>
CV: More wording improvements
</commit_message>
<xml_diff>
--- a/cv/jason-erb.docx
+++ b/cv/jason-erb.docx
@@ -233,7 +233,7 @@
         <w:rPr>
           <w:rtl w:val="0"/>
         </w:rPr>
-        <w:t xml:space="preserve">SPECIALTIES</w:t>
+        <w:t xml:space="preserve">SKILLS</w:t>
       </w:r>
     </w:p>
     <w:p>
@@ -471,7 +471,7 @@
         <w:rPr>
           <w:rtl w:val="0"/>
         </w:rPr>
-        <w:t xml:space="preserve">Managed releases: implemented a CI process that built graphical installers/containers and deployed to alpha/beta/release channels for manual/automatic download on all platforms.</w:t>
+        <w:t xml:space="preserve">Managed releases: established a CI process that built graphical installers/containers and deployed to alpha/beta/release channels for manual/automatic download on all platforms.</w:t>
       </w:r>
     </w:p>
     <w:p>
@@ -659,7 +659,7 @@
         <w:rPr>
           <w:rtl w:val="0"/>
         </w:rPr>
-        <w:t xml:space="preserve">Played a key role in porting pilot software to iOS and Android, including successfully designing and implementing a mobile driving paradigm and UI that achieved both safety and usability.</w:t>
+        <w:t xml:space="preserve">Played a key role in porting pilot software to iOS and Android, including successfully realizing a mobile driving model and UI that achieved both safety and usability.</w:t>
       </w:r>
     </w:p>
     <w:p>
@@ -900,7 +900,7 @@
         <w:rPr>
           <w:rtl w:val="0"/>
         </w:rPr>
-        <w:t xml:space="preserve">Redesigned and rewrote the distributed scheduling architecture for device notifications.</w:t>
+        <w:t xml:space="preserve">Redesigned and rewrote a distributed scheduling architecture for device notifications.</w:t>
       </w:r>
     </w:p>
     <w:p>
@@ -1084,7 +1084,7 @@
         <w:rPr>
           <w:rtl w:val="0"/>
         </w:rPr>
-        <w:t xml:space="preserve">Internationalized code, automated text extraction/substitution, and added Korean support to the touch-screen keyboard (requiring me to learn the Hangul alphabet and all combining character logic).</w:t>
+        <w:t xml:space="preserve">Internationalized code, automated text extraction/substitution, and added Korean support to the touch-screen keyboard (requiring a crash course on the Hangul alphabet and combining character logic).</w:t>
       </w:r>
     </w:p>
     <w:p>
@@ -1100,7 +1100,7 @@
         <w:rPr>
           <w:rtl w:val="0"/>
         </w:rPr>
-        <w:t xml:space="preserve">Added HTML reporting, implemented as XSLT transforms on XML data.</w:t>
+        <w:t xml:space="preserve">Provided HTML reporting via XSLT transforms on XML data.</w:t>
       </w:r>
     </w:p>
     <w:p>
@@ -1432,7 +1432,23 @@
         <w:rPr>
           <w:rtl w:val="0"/>
         </w:rPr>
-        <w:t xml:space="preserve">Created a neurofeedback training software system, and developed networked games for the system that were controlled by the brain via real-time EEG and EMG data.</w:t>
+        <w:t xml:space="preserve">Created the BrainModder neurofeedback training software system.</w:t>
+      </w:r>
+    </w:p>
+    <w:p>
+      <w:pPr>
+        <w:numPr>
+          <w:ilvl w:val="0"/>
+          <w:numId w:val="7"/>
+        </w:numPr>
+        <w:ind w:left="720" w:hanging="360"/>
+        <w:rPr/>
+      </w:pPr>
+      <w:r>
+        <w:rPr>
+          <w:rtl w:val="0"/>
+        </w:rPr>
+        <w:t xml:space="preserve">Developed networked games for BrainModder, controlled by the brain via real-time EEG and EMG data.</w:t>
       </w:r>
     </w:p>
     <w:p>
@@ -1562,7 +1578,7 @@
         <w:rPr>
           <w:rtl w:val="0"/>
         </w:rPr>
-        <w:t xml:space="preserve">Maintained a large part of the code for a BI reporting product, including UI design and implementation.</w:t>
+        <w:t xml:space="preserve">Maintained much of the code for a BI reporting product.</w:t>
       </w:r>
     </w:p>
     <w:p>
@@ -1578,7 +1594,7 @@
         <w:rPr>
           <w:rtl w:val="0"/>
         </w:rPr>
-        <w:t xml:space="preserve">Implemented a multi-dimensional OLAP reporting and interaction feature.</w:t>
+        <w:t xml:space="preserve">Completed a multi-dimensional OLAP reporting and interaction feature.</w:t>
       </w:r>
     </w:p>
     <w:p>
@@ -1708,7 +1724,7 @@
         <w:rPr>
           <w:rtl w:val="0"/>
         </w:rPr>
-        <w:t xml:space="preserve">Managed a team of developers: trained, delegated, instituted standards, and reviewed code.</w:t>
+        <w:t xml:space="preserve">Directed a team of developers: trained, delegated, instituted standards, and reviewed code.</w:t>
       </w:r>
     </w:p>
     <w:p>
@@ -1740,7 +1756,7 @@
         <w:rPr>
           <w:rtl w:val="0"/>
         </w:rPr>
-        <w:t xml:space="preserve">Architected the database and web UI for an automated asset auditing and management application.</w:t>
+        <w:t xml:space="preserve">Architected the database and web UI for an asset auditing/management application.</w:t>
       </w:r>
     </w:p>
     <w:p>
@@ -1837,7 +1853,7 @@
         <w:rPr>
           <w:rtl w:val="0"/>
         </w:rPr>
-        <w:t xml:space="preserve">Creator of the Om Language, an experimental high-level, concatenative, functional, homoiconic, embeddable programming language, written in C++, with minimal syntax (only three elements), prefix notation (whereby functions manipulate the remainder of the program itself), and a single “program” data type.</w:t>
+        <w:t xml:space="preserve">Creator of the Om Language, an experimental high-level, concatenative, functional, homoiconic programming language, written in C++, with minimal syntax (only three elements), prefix notation (whereby functions manipulate the remainder of the program itself), and a single “program” data type. A rewrite is in progress.</w:t>
       </w:r>
     </w:p>
     <w:p>
@@ -1903,7 +1919,7 @@
         <w:rPr>
           <w:rtl w:val="0"/>
         </w:rPr>
-        <w:t xml:space="preserve">Creator of the Om Tree, an efficient associative array implemented in modern, portable C17 as a binary compact prefix tree with novel optimizations that allow it to significantly outperform </w:t>
+        <w:t xml:space="preserve">Creator of the Om Tree, an efficient associative array written in modern, portable C17 as a binary compact prefix tree with novel optimizations that allow it to significantly outperform </w:t>
       </w:r>
       <w:r>
         <w:rPr>
@@ -1916,7 +1932,7 @@
         <w:rPr>
           <w:rtl w:val="0"/>
         </w:rPr>
-        <w:t xml:space="preserve"> on most operations. It was implemented for use in a forthcoming rewrite of the Om Language and has </w:t>
+        <w:t xml:space="preserve"> on most operations. It has </w:t>
       </w:r>
       <w:hyperlink r:id="rId13">
         <w:r>
@@ -1931,7 +1947,12 @@
         <w:rPr>
           <w:rtl w:val="0"/>
         </w:rPr>
-        <w:t xml:space="preserve">.</w:t>
+        <w:t xml:space="preserve"> and will be featured in the next version of the Om Language.</w:t>
+      </w:r>
+      <w:r>
+        <w:rPr>
+          <w:rtl w:val="0"/>
+        </w:rPr>
       </w:r>
     </w:p>
     <w:sectPr>

</xml_diff>

<commit_message>
CV: More tweaks, add markdown
</commit_message>
<xml_diff>
--- a/cv/jason-erb.docx
+++ b/cv/jason-erb.docx
@@ -4,7 +4,7 @@
   <w:body>
     <w:p>
       <w:pPr>
-        <w:pStyle w:val="Title"/>
+        <w:pStyle w:val="Heading1"/>
         <w:rPr>
           <w:color w:val="666666"/>
           <w:sz w:val="36"/>
@@ -53,10 +53,8 @@
     </w:p>
     <w:p>
       <w:pPr>
-        <w:pStyle w:val="Subtitle"/>
-        <w:rPr>
-          <w:u w:val="single"/>
-        </w:rPr>
+        <w:pStyle w:val="Heading2"/>
+        <w:rPr/>
       </w:pPr>
       <w:bookmarkStart w:colFirst="0" w:colLast="0" w:name="_4euzrlxrrhmg" w:id="1"/>
       <w:bookmarkEnd w:id="1"/>
@@ -73,20 +71,7 @@
         <w:rPr>
           <w:rtl w:val="0"/>
         </w:rPr>
-        <w:t xml:space="preserve"> </w:t>
-      </w:r>
-      <w:r>
-        <w:rPr>
-          <w:color w:val="b7b7b7"/>
-          <w:rtl w:val="0"/>
-        </w:rPr>
-        <w:t xml:space="preserve">|</w:t>
-      </w:r>
-      <w:r>
-        <w:rPr>
-          <w:rtl w:val="0"/>
-        </w:rPr>
-        <w:t xml:space="preserve"> </w:t>
+        <w:t xml:space="preserve"> | </w:t>
       </w:r>
       <w:hyperlink r:id="rId7">
         <w:r>
@@ -101,20 +86,7 @@
         <w:rPr>
           <w:rtl w:val="0"/>
         </w:rPr>
-        <w:t xml:space="preserve"> </w:t>
-      </w:r>
-      <w:r>
-        <w:rPr>
-          <w:color w:val="b7b7b7"/>
-          <w:rtl w:val="0"/>
-        </w:rPr>
-        <w:t xml:space="preserve">|</w:t>
-      </w:r>
-      <w:r>
-        <w:rPr>
-          <w:rtl w:val="0"/>
-        </w:rPr>
-        <w:t xml:space="preserve"> </w:t>
+        <w:t xml:space="preserve"> | </w:t>
       </w:r>
       <w:hyperlink r:id="rId8">
         <w:r>
@@ -129,57 +101,7 @@
         <w:rPr>
           <w:rtl w:val="0"/>
         </w:rPr>
-        <w:t xml:space="preserve"> </w:t>
-      </w:r>
-      <w:r>
-        <w:rPr>
-          <w:color w:val="b7b7b7"/>
-          <w:rtl w:val="0"/>
-        </w:rPr>
-        <w:t xml:space="preserve">|</w:t>
-      </w:r>
-      <w:r>
-        <w:rPr>
-          <w:rtl w:val="0"/>
-        </w:rPr>
-        <w:t xml:space="preserve"> </w:t>
-      </w:r>
-      <w:r>
-        <w:rPr>
-          <w:rtl w:val="0"/>
-        </w:rPr>
-        <w:t xml:space="preserve">98 Main Street </w:t>
-      </w:r>
-      <w:r>
-        <w:rPr>
-          <w:color w:val="b7b7b7"/>
-          <w:rtl w:val="0"/>
-        </w:rPr>
-        <w:t xml:space="preserve">|</w:t>
-      </w:r>
-      <w:r>
-        <w:rPr>
-          <w:rtl w:val="0"/>
-        </w:rPr>
-        <w:t xml:space="preserve"> Kingston ON K7K 3Y8 </w:t>
-      </w:r>
-      <w:r>
-        <w:rPr>
-          <w:color w:val="b7b7b7"/>
-          <w:rtl w:val="0"/>
-        </w:rPr>
-        <w:t xml:space="preserve">|</w:t>
-      </w:r>
-      <w:r>
-        <w:rPr>
-          <w:rtl w:val="0"/>
-        </w:rPr>
-        <w:t xml:space="preserve"> Canada</w:t>
-      </w:r>
-      <w:r>
-        <w:rPr>
-          <w:rtl w:val="0"/>
-        </w:rPr>
+        <w:t xml:space="preserve"> | 98 Main Street | Kingston ON K7K 3Y8 | Canada</w:t>
       </w:r>
     </w:p>
     <w:p>
@@ -288,7 +210,6 @@
       <w:r>
         <w:rPr>
           <w:b w:val="0"/>
-          <w:color w:val="b7b7b7"/>
           <w:rtl w:val="0"/>
         </w:rPr>
         <w:t xml:space="preserve">|</w:t>
@@ -302,12 +223,16 @@
       </w:r>
       <w:r>
         <w:rPr>
-          <w:color w:val="666666"/>
           <w:sz w:val="20"/>
           <w:szCs w:val="20"/>
           <w:rtl w:val="0"/>
         </w:rPr>
         <w:t xml:space="preserve">Kingston, Ontario, Canada</w:t>
+      </w:r>
+      <w:r>
+        <w:rPr>
+          <w:rtl w:val="0"/>
+        </w:rPr>
       </w:r>
     </w:p>
     <w:p>
@@ -1662,7 +1587,6 @@
       </w:r>
       <w:r>
         <w:rPr>
-          <w:color w:val="b7b7b7"/>
           <w:rtl w:val="0"/>
         </w:rPr>
         <w:t xml:space="preserve">|</w:t>
@@ -1675,7 +1599,6 @@
       </w:r>
       <w:r>
         <w:rPr>
-          <w:color w:val="666666"/>
           <w:sz w:val="20"/>
           <w:szCs w:val="20"/>
           <w:rtl w:val="0"/>
@@ -2928,7 +2851,7 @@
     <w:pPr>
       <w:keepNext w:val="1"/>
       <w:keepLines w:val="1"/>
-      <w:spacing w:before="240" w:lineRule="auto"/>
+      <w:spacing w:before="260" w:lineRule="auto"/>
     </w:pPr>
     <w:rPr>
       <w:b w:val="1"/>
@@ -2943,7 +2866,7 @@
     <w:pPr>
       <w:keepNext w:val="1"/>
       <w:keepLines w:val="1"/>
-      <w:spacing w:before="120" w:lineRule="auto"/>
+      <w:spacing w:before="100" w:lineRule="auto"/>
     </w:pPr>
     <w:rPr>
       <w:b w:val="1"/>
@@ -2958,7 +2881,7 @@
     <w:pPr>
       <w:keepNext w:val="1"/>
       <w:keepLines w:val="1"/>
-      <w:spacing w:after="60" w:lineRule="auto"/>
+      <w:spacing w:after="40" w:lineRule="auto"/>
     </w:pPr>
     <w:rPr>
       <w:sz w:val="24"/>
@@ -2999,7 +2922,7 @@
       <w:spacing w:after="100" w:lineRule="auto"/>
     </w:pPr>
     <w:rPr>
-      <w:color w:val="666666"/>
+      <w:color w:val="1155cc"/>
     </w:rPr>
   </w:style>
 </w:styles>

</xml_diff>

<commit_message>
CV: Fix formatting glitches
</commit_message>
<xml_diff>
--- a/cv/jason-erb.docx
+++ b/cv/jason-erb.docx
@@ -71,7 +71,20 @@
         <w:rPr>
           <w:rtl w:val="0"/>
         </w:rPr>
-        <w:t xml:space="preserve"> | </w:t>
+        <w:t xml:space="preserve"> </w:t>
+      </w:r>
+      <w:r>
+        <w:rPr>
+          <w:color w:val="b7b7b7"/>
+          <w:rtl w:val="0"/>
+        </w:rPr>
+        <w:t xml:space="preserve">|</w:t>
+      </w:r>
+      <w:r>
+        <w:rPr>
+          <w:rtl w:val="0"/>
+        </w:rPr>
+        <w:t xml:space="preserve"> </w:t>
       </w:r>
       <w:hyperlink r:id="rId7">
         <w:r>
@@ -86,7 +99,20 @@
         <w:rPr>
           <w:rtl w:val="0"/>
         </w:rPr>
-        <w:t xml:space="preserve"> | </w:t>
+        <w:t xml:space="preserve"> </w:t>
+      </w:r>
+      <w:r>
+        <w:rPr>
+          <w:color w:val="b7b7b7"/>
+          <w:rtl w:val="0"/>
+        </w:rPr>
+        <w:t xml:space="preserve">|</w:t>
+      </w:r>
+      <w:r>
+        <w:rPr>
+          <w:rtl w:val="0"/>
+        </w:rPr>
+        <w:t xml:space="preserve"> </w:t>
       </w:r>
       <w:hyperlink r:id="rId8">
         <w:r>
@@ -101,7 +127,46 @@
         <w:rPr>
           <w:rtl w:val="0"/>
         </w:rPr>
-        <w:t xml:space="preserve"> | 98 Main Street | Kingston ON K7K 3Y8 | Canada</w:t>
+        <w:t xml:space="preserve"> </w:t>
+      </w:r>
+      <w:r>
+        <w:rPr>
+          <w:color w:val="b7b7b7"/>
+          <w:rtl w:val="0"/>
+        </w:rPr>
+        <w:t xml:space="preserve">|</w:t>
+      </w:r>
+      <w:r>
+        <w:rPr>
+          <w:rtl w:val="0"/>
+        </w:rPr>
+        <w:t xml:space="preserve"> 98 Main Street </w:t>
+      </w:r>
+      <w:r>
+        <w:rPr>
+          <w:color w:val="b7b7b7"/>
+          <w:rtl w:val="0"/>
+        </w:rPr>
+        <w:t xml:space="preserve">|</w:t>
+      </w:r>
+      <w:r>
+        <w:rPr>
+          <w:rtl w:val="0"/>
+        </w:rPr>
+        <w:t xml:space="preserve"> Kingston ON K7K 3Y8 </w:t>
+      </w:r>
+      <w:r>
+        <w:rPr>
+          <w:color w:val="b7b7b7"/>
+          <w:rtl w:val="0"/>
+        </w:rPr>
+        <w:t xml:space="preserve">|</w:t>
+      </w:r>
+      <w:r>
+        <w:rPr>
+          <w:rtl w:val="0"/>
+        </w:rPr>
+        <w:t xml:space="preserve"> Canada</w:t>
       </w:r>
     </w:p>
     <w:p>
@@ -210,6 +275,7 @@
       <w:r>
         <w:rPr>
           <w:b w:val="0"/>
+          <w:color w:val="b7b7b7"/>
           <w:rtl w:val="0"/>
         </w:rPr>
         <w:t xml:space="preserve">|</w:t>
@@ -223,16 +289,12 @@
       </w:r>
       <w:r>
         <w:rPr>
+          <w:color w:val="666666"/>
           <w:sz w:val="20"/>
           <w:szCs w:val="20"/>
           <w:rtl w:val="0"/>
         </w:rPr>
         <w:t xml:space="preserve">Kingston, Ontario, Canada</w:t>
-      </w:r>
-      <w:r>
-        <w:rPr>
-          <w:rtl w:val="0"/>
-        </w:rPr>
       </w:r>
     </w:p>
     <w:p>

</xml_diff>

<commit_message>
CV: Add LinkedIn, tweak wording
</commit_message>
<xml_diff>
--- a/cv/jason-erb.docx
+++ b/cv/jason-erb.docx
@@ -59,13 +59,26 @@
       </w:pPr>
       <w:bookmarkStart w:colFirst="0" w:colLast="0" w:name="_4euzrlxrrhmg" w:id="1"/>
       <w:bookmarkEnd w:id="1"/>
+      <w:r>
+        <w:rPr>
+          <w:rtl w:val="0"/>
+        </w:rPr>
+        <w:t xml:space="preserve">Kingston ON CA </w:t>
+      </w:r>
+      <w:r>
+        <w:rPr>
+          <w:color w:val="b7b7b7"/>
+          <w:rtl w:val="0"/>
+        </w:rPr>
+        <w:t xml:space="preserve">| </w:t>
+      </w:r>
       <w:hyperlink r:id="rId6">
         <w:r>
           <w:rPr>
             <w:u w:val="single"/>
             <w:rtl w:val="0"/>
           </w:rPr>
-          <w:t xml:space="preserve">jason-erb.com</w:t>
+          <w:t xml:space="preserve">+1-343-333-4397</w:t>
         </w:r>
       </w:hyperlink>
       <w:r>
@@ -79,13 +92,7 @@
           <w:color w:val="b7b7b7"/>
           <w:rtl w:val="0"/>
         </w:rPr>
-        <w:t xml:space="preserve">|</w:t>
-      </w:r>
-      <w:r>
-        <w:rPr>
-          <w:rtl w:val="0"/>
-        </w:rPr>
-        <w:t xml:space="preserve"> </w:t>
+        <w:t xml:space="preserve">| </w:t>
       </w:r>
       <w:hyperlink r:id="rId7">
         <w:r>
@@ -107,13 +114,7 @@
           <w:color w:val="b7b7b7"/>
           <w:rtl w:val="0"/>
         </w:rPr>
-        <w:t xml:space="preserve">|</w:t>
-      </w:r>
-      <w:r>
-        <w:rPr>
-          <w:rtl w:val="0"/>
-        </w:rPr>
-        <w:t xml:space="preserve"> </w:t>
+        <w:t xml:space="preserve">| </w:t>
       </w:r>
       <w:hyperlink r:id="rId8">
         <w:r>
@@ -121,7 +122,7 @@
             <w:u w:val="single"/>
             <w:rtl w:val="0"/>
           </w:rPr>
-          <w:t xml:space="preserve">+1-343-333-4397</w:t>
+          <w:t xml:space="preserve">jason-erb.com</w:t>
         </w:r>
       </w:hyperlink>
       <w:r>
@@ -141,33 +142,21 @@
         <w:rPr>
           <w:rtl w:val="0"/>
         </w:rPr>
-        <w:t xml:space="preserve"> 98 Main Street </w:t>
-      </w:r>
-      <w:r>
-        <w:rPr>
-          <w:color w:val="b7b7b7"/>
-          <w:rtl w:val="0"/>
-        </w:rPr>
-        <w:t xml:space="preserve">|</w:t>
-      </w:r>
-      <w:r>
-        <w:rPr>
-          <w:rtl w:val="0"/>
-        </w:rPr>
-        <w:t xml:space="preserve"> Kingston ON K7K 3Y8 </w:t>
-      </w:r>
-      <w:r>
-        <w:rPr>
-          <w:color w:val="b7b7b7"/>
-          <w:rtl w:val="0"/>
-        </w:rPr>
-        <w:t xml:space="preserve">|</w:t>
-      </w:r>
-      <w:r>
-        <w:rPr>
-          <w:rtl w:val="0"/>
-        </w:rPr>
-        <w:t xml:space="preserve"> Canada</w:t>
+        <w:t xml:space="preserve"> </w:t>
+      </w:r>
+      <w:hyperlink r:id="rId9">
+        <w:r>
+          <w:rPr>
+            <w:u w:val="single"/>
+            <w:rtl w:val="0"/>
+          </w:rPr>
+          <w:t xml:space="preserve">linkedin.com/in/jason-erb</w:t>
+        </w:r>
+      </w:hyperlink>
+      <w:r>
+        <w:rPr>
+          <w:rtl w:val="0"/>
+        </w:rPr>
       </w:r>
     </w:p>
     <w:p>
@@ -194,7 +183,7 @@
         </w:rPr>
         <w:t xml:space="preserve">25+ years of professional experience delivering desktop/mobile/embedded/web software in a wide range of platforms/languages/technologies/domains, including robotics, geospatial analysis, brain-computer interfaces, and distributed computing. Creator of the </w:t>
       </w:r>
-      <w:hyperlink r:id="rId9">
+      <w:hyperlink r:id="rId10">
         <w:r>
           <w:rPr>
             <w:u w:val="single"/>
@@ -398,7 +387,7 @@
         </w:rPr>
         <w:t xml:space="preserve">Architected, developed, and owned </w:t>
       </w:r>
-      <w:hyperlink r:id="rId10">
+      <w:hyperlink r:id="rId11">
         <w:r>
           <w:rPr>
             <w:u w:val="single"/>
@@ -679,7 +668,7 @@
         <w:rPr>
           <w:rtl w:val="0"/>
         </w:rPr>
-        <w:t xml:space="preserve">Internationalized code (including RTL support), instituted i18n best practices, and oversaw translations.</w:t>
+        <w:t xml:space="preserve">Internationalized code (including RTL support), instituted i18n best practices, and oversaw localization.</w:t>
       </w:r>
     </w:p>
     <w:p>
@@ -872,7 +861,7 @@
         <w:rPr>
           <w:rtl w:val="0"/>
         </w:rPr>
-        <w:t xml:space="preserve">Internationalized code, automated text extraction/substitution, and oversaw translations.</w:t>
+        <w:t xml:space="preserve">Internationalized code, automated text extraction/substitution, and oversaw localization.</w:t>
       </w:r>
     </w:p>
     <w:p>
@@ -1742,7 +1731,7 @@
         <w:rPr>
           <w:rtl w:val="0"/>
         </w:rPr>
-        <w:t xml:space="preserve">Architected the database and web UI for an asset auditing/management application.</w:t>
+        <w:t xml:space="preserve">Architected the database and web UI for an asset auditing and management application.</w:t>
       </w:r>
     </w:p>
     <w:p>
@@ -1813,7 +1802,7 @@
         </w:rPr>
         <w:t xml:space="preserve"> </w:t>
       </w:r>
-      <w:hyperlink r:id="rId11">
+      <w:hyperlink r:id="rId12">
         <w:r>
           <w:rPr>
             <w:color w:val="666666"/>
@@ -1839,7 +1828,7 @@
         <w:rPr>
           <w:rtl w:val="0"/>
         </w:rPr>
-        <w:t xml:space="preserve">Creator of the Om Language, an experimental high-level, concatenative, functional, homoiconic programming language, written in C++, with minimal syntax (only three elements), prefix notation (whereby functions manipulate the remainder of the program itself), and a single “program” data type. A rewrite is in progress.</w:t>
+        <w:t xml:space="preserve">Creator of the Om Language, an experimental high-level, concatenative, functional, homoiconic programming language, written in C++, with minimal syntax (only three elements), prefix notation (whereby functions manipulate the remainder of the program itself), and a single “program” data type.</w:t>
       </w:r>
     </w:p>
     <w:p>
@@ -1879,7 +1868,7 @@
         </w:rPr>
         <w:t xml:space="preserve"> </w:t>
       </w:r>
-      <w:hyperlink r:id="rId12">
+      <w:hyperlink r:id="rId13">
         <w:r>
           <w:rPr>
             <w:color w:val="666666"/>
@@ -1905,22 +1894,9 @@
         <w:rPr>
           <w:rtl w:val="0"/>
         </w:rPr>
-        <w:t xml:space="preserve">Creator of the Om Tree, an efficient associative array written in modern, portable C17 as a binary compact prefix tree with novel optimizations that allow it to significantly outperform </w:t>
-      </w:r>
-      <w:r>
-        <w:rPr>
-          <w:rFonts w:ascii="Courier New" w:cs="Courier New" w:eastAsia="Courier New" w:hAnsi="Courier New"/>
-          <w:rtl w:val="0"/>
-        </w:rPr>
-        <w:t xml:space="preserve">std::map</w:t>
-      </w:r>
-      <w:r>
-        <w:rPr>
-          <w:rtl w:val="0"/>
-        </w:rPr>
-        <w:t xml:space="preserve"> on most operations. It has </w:t>
-      </w:r>
-      <w:hyperlink r:id="rId13">
+        <w:t xml:space="preserve">Creator of the Om Tree, an efficient and robust (with </w:t>
+      </w:r>
+      <w:hyperlink r:id="rId14">
         <w:r>
           <w:rPr>
             <w:u w:val="single"/>
@@ -1933,12 +1909,20 @@
         <w:rPr>
           <w:rtl w:val="0"/>
         </w:rPr>
-        <w:t xml:space="preserve"> and will be featured in the next version of the Om Language.</w:t>
-      </w:r>
-      <w:r>
-        <w:rPr>
-          <w:rtl w:val="0"/>
-        </w:rPr>
+        <w:t xml:space="preserve">) associative array written in modern, portable C17 as a binary compact prefix tree with novel optimizations that allow it to significantly outperform </w:t>
+      </w:r>
+      <w:r>
+        <w:rPr>
+          <w:rFonts w:ascii="Courier New" w:cs="Courier New" w:eastAsia="Courier New" w:hAnsi="Courier New"/>
+          <w:rtl w:val="0"/>
+        </w:rPr>
+        <w:t xml:space="preserve">std::map</w:t>
+      </w:r>
+      <w:r>
+        <w:rPr>
+          <w:rtl w:val="0"/>
+        </w:rPr>
+        <w:t xml:space="preserve"> on most operations.</w:t>
       </w:r>
     </w:p>
     <w:sectPr>

</xml_diff>

<commit_message>
Remove periods from bullets
</commit_message>
<xml_diff>
--- a/cv/jason-erb.docx
+++ b/cv/jason-erb.docx
@@ -400,7 +400,7 @@
         <w:rPr>
           <w:rtl w:val="0"/>
         </w:rPr>
-        <w:t xml:space="preserve">, the native layer of the Distributive Compute Protocol, enabling users to install/configure/run workers for a distributed computer on x64/arm64 variants of Ubuntu, MacOS, Windows, and Docker (via multi-architecture image).</w:t>
+        <w:t xml:space="preserve">, the native layer of the Distributive Compute Protocol, enabling users to install/configure/run workers for a distributed computer on x64/arm64 variants of Ubuntu, MacOS, Windows, and Docker (via multi-architecture image)</w:t>
       </w:r>
     </w:p>
     <w:p>
@@ -416,7 +416,7 @@
         <w:rPr>
           <w:rtl w:val="0"/>
         </w:rPr>
-        <w:t xml:space="preserve">Created a cross-platform, multithreaded, multiprocess, socket-based native V8-embedded JavaScript evaluation server with WebGPU capabilities.</w:t>
+        <w:t xml:space="preserve">Created a cross-platform, multithreaded, multiprocess, socket-based native V8-embedded JavaScript evaluation server with WebGPU capabilities</w:t>
       </w:r>
     </w:p>
     <w:p>
@@ -432,7 +432,7 @@
         <w:rPr>
           <w:rtl w:val="0"/>
         </w:rPr>
-        <w:t xml:space="preserve">Made a screensaver that performed distributed work, along with a graphical configuration application.</w:t>
+        <w:t xml:space="preserve">Made a screensaver that performed distributed work, along with a graphical configuration application</w:t>
       </w:r>
     </w:p>
     <w:p>
@@ -448,7 +448,7 @@
         <w:rPr>
           <w:rtl w:val="0"/>
         </w:rPr>
-        <w:t xml:space="preserve">Managed releases: established a CI process that built graphical installers/containers and deployed to alpha/beta/release channels for manual/automatic download on all platforms.</w:t>
+        <w:t xml:space="preserve">Managed releases: established a CI process that built graphical installers/containers and deployed to alpha/beta/release channels for manual/automatic download on all platforms</w:t>
       </w:r>
     </w:p>
     <w:p>
@@ -464,7 +464,7 @@
         <w:rPr>
           <w:rtl w:val="0"/>
         </w:rPr>
-        <w:t xml:space="preserve">Mentored junior developers, pair-programmed, and reviewed code.</w:t>
+        <w:t xml:space="preserve">Mentored junior developers, pair-programmed, and reviewed code</w:t>
       </w:r>
     </w:p>
     <w:p>
@@ -620,7 +620,7 @@
         <w:rPr>
           <w:rtl w:val="0"/>
         </w:rPr>
-        <w:t xml:space="preserve">As the first developer hired after spin-off from Willow Garage, joined the team responsible for both the embedded and client (“pilot”) software for the acclaimed Beam remote presence robot.</w:t>
+        <w:t xml:space="preserve">As the first developer hired after spin-off from Willow Garage, joined the team responsible for both the embedded and client (“pilot”) software for the acclaimed Beam remote presence robot</w:t>
       </w:r>
     </w:p>
     <w:p>
@@ -636,7 +636,7 @@
         <w:rPr>
           <w:rtl w:val="0"/>
         </w:rPr>
-        <w:t xml:space="preserve">Played a key role in porting pilot software to iOS and Android, including successfully realizing a mobile driving model and UI that achieved both safety and usability.</w:t>
+        <w:t xml:space="preserve">Played a key role in porting pilot software to iOS and Android, including successfully realizing a mobile driving model and UI that achieved both safety and usability</w:t>
       </w:r>
     </w:p>
     <w:p>
@@ -652,7 +652,7 @@
         <w:rPr>
           <w:rtl w:val="0"/>
         </w:rPr>
-        <w:t xml:space="preserve">Took the lead in the addition of a high-definition point/tilt/zoom camera and laser pointer: delegated tasks, collaborated on the design, and contributed code.</w:t>
+        <w:t xml:space="preserve">Took the lead in the addition of a high-definition point/tilt/zoom camera and laser pointer: delegated tasks, collaborated on the design, and contributed code</w:t>
       </w:r>
     </w:p>
     <w:p>
@@ -668,7 +668,7 @@
         <w:rPr>
           <w:rtl w:val="0"/>
         </w:rPr>
-        <w:t xml:space="preserve">Internationalized code (including RTL support), instituted i18n best practices, and oversaw localization.</w:t>
+        <w:t xml:space="preserve">Internationalized code (including RTL support), instituted i18n best practices, and oversaw localization</w:t>
       </w:r>
     </w:p>
     <w:p>
@@ -683,7 +683,7 @@
         <w:rPr>
           <w:rtl w:val="0"/>
         </w:rPr>
-        <w:t xml:space="preserve">Authored a network diagnostics tool and UI.</w:t>
+        <w:t xml:space="preserve">Authored a network diagnostics tool and UI</w:t>
       </w:r>
     </w:p>
     <w:p>
@@ -699,7 +699,7 @@
         <w:rPr>
           <w:rtl w:val="0"/>
         </w:rPr>
-        <w:t xml:space="preserve">Assumed ownership of the pseudo-TCP implementation and relay-related code.</w:t>
+        <w:t xml:space="preserve">Assumed ownership of the pseudo-TCP implementation and relay-related code</w:t>
       </w:r>
     </w:p>
     <w:p>
@@ -715,7 +715,7 @@
         <w:rPr>
           <w:rtl w:val="0"/>
         </w:rPr>
-        <w:t xml:space="preserve">Fixed bugs, wrote unit tests, reviewed code, and conducted technical job interviews.</w:t>
+        <w:t xml:space="preserve">Fixed bugs, wrote unit tests, reviewed code, and conducted technical job interviews</w:t>
       </w:r>
     </w:p>
     <w:p>
@@ -845,7 +845,7 @@
         <w:rPr>
           <w:rtl w:val="0"/>
         </w:rPr>
-        <w:t xml:space="preserve">Fixed and improved an asset management web software product.</w:t>
+        <w:t xml:space="preserve">Fixed and improved an asset management web software product</w:t>
       </w:r>
     </w:p>
     <w:p>
@@ -861,7 +861,7 @@
         <w:rPr>
           <w:rtl w:val="0"/>
         </w:rPr>
-        <w:t xml:space="preserve">Internationalized code, automated text extraction/substitution, and oversaw localization.</w:t>
+        <w:t xml:space="preserve">Internationalized code, automated text extraction/substitution, and oversaw localization</w:t>
       </w:r>
     </w:p>
     <w:p>
@@ -877,7 +877,7 @@
         <w:rPr>
           <w:rtl w:val="0"/>
         </w:rPr>
-        <w:t xml:space="preserve">Redesigned and rewrote a distributed scheduling architecture for device notifications.</w:t>
+        <w:t xml:space="preserve">Redesigned and rewrote a distributed scheduling architecture for device notifications</w:t>
       </w:r>
     </w:p>
     <w:p>
@@ -893,7 +893,7 @@
         <w:rPr>
           <w:rtl w:val="0"/>
         </w:rPr>
-        <w:t xml:space="preserve">Contributed to the design and delivery of a public REST API.</w:t>
+        <w:t xml:space="preserve">Contributed to the design and delivery of a public REST API</w:t>
       </w:r>
     </w:p>
     <w:p>
@@ -1045,7 +1045,7 @@
         <w:rPr>
           <w:rtl w:val="0"/>
         </w:rPr>
-        <w:t xml:space="preserve">Constituted half of the embedded software team for a touch-screen water-testing device, taking it through its first several production releases.</w:t>
+        <w:t xml:space="preserve">Constituted half of the embedded software team for a touch-screen water-testing device, taking it through its first several production releases</w:t>
       </w:r>
     </w:p>
     <w:p>
@@ -1061,7 +1061,7 @@
         <w:rPr>
           <w:rtl w:val="0"/>
         </w:rPr>
-        <w:t xml:space="preserve">Internationalized code, automated text extraction/substitution, and added Korean support to the touch-screen keyboard (requiring a crash course on the Hangul alphabet and combining character logic).</w:t>
+        <w:t xml:space="preserve">Internationalized code, automated text extraction/substitution, and added Korean support to the touch-screen keyboard (requiring a crash course on the Hangul alphabet and combining character logic)</w:t>
       </w:r>
     </w:p>
     <w:p>
@@ -1077,7 +1077,7 @@
         <w:rPr>
           <w:rtl w:val="0"/>
         </w:rPr>
-        <w:t xml:space="preserve">Enabled HTML reporting by writing XSLT transforms for XML data.</w:t>
+        <w:t xml:space="preserve">Enabled HTML reporting by writing XSLT transforms for XML data</w:t>
       </w:r>
     </w:p>
     <w:p>
@@ -1093,7 +1093,7 @@
         <w:rPr>
           <w:rtl w:val="0"/>
         </w:rPr>
-        <w:t xml:space="preserve">Fixed all resource leaks.</w:t>
+        <w:t xml:space="preserve">Fixed all resource leaks</w:t>
       </w:r>
     </w:p>
     <w:p>
@@ -1231,7 +1231,7 @@
         <w:rPr>
           <w:rtl w:val="0"/>
         </w:rPr>
-        <w:t xml:space="preserve"> a geospatial grid technology, browser, and SDK.</w:t>
+        <w:t xml:space="preserve"> a geospatial grid technology, browser, and SDK</w:t>
       </w:r>
     </w:p>
     <w:p>
@@ -1247,7 +1247,7 @@
         <w:rPr>
           <w:rtl w:val="0"/>
         </w:rPr>
-        <w:t xml:space="preserve">Co-wrote the core of a peer-to-peer geospatial data sharing service.</w:t>
+        <w:t xml:space="preserve">Co-wrote the core of a peer-to-peer geospatial data sharing service</w:t>
       </w:r>
     </w:p>
     <w:p>
@@ -1263,7 +1263,7 @@
         <w:rPr>
           <w:rtl w:val="0"/>
         </w:rPr>
-        <w:t xml:space="preserve">Fixed memory usage bugs when marshalling between managed and unmanaged code.</w:t>
+        <w:t xml:space="preserve">Fixed memory usage bugs when marshalling between managed and unmanaged code</w:t>
       </w:r>
     </w:p>
     <w:p>
@@ -1279,7 +1279,7 @@
         <w:rPr>
           <w:rtl w:val="0"/>
         </w:rPr>
-        <w:t xml:space="preserve">Reduced large dataset import time from minutes to seconds, and added point feature dataset support.</w:t>
+        <w:t xml:space="preserve">Reduced large dataset import time from minutes to seconds, and added point feature dataset support</w:t>
       </w:r>
     </w:p>
     <w:p>
@@ -1409,7 +1409,7 @@
         <w:rPr>
           <w:rtl w:val="0"/>
         </w:rPr>
-        <w:t xml:space="preserve">Created the BrainModder neurofeedback training software system.</w:t>
+        <w:t xml:space="preserve">Created the BrainModder neurofeedback training software system</w:t>
       </w:r>
     </w:p>
     <w:p>
@@ -1425,7 +1425,7 @@
         <w:rPr>
           <w:rtl w:val="0"/>
         </w:rPr>
-        <w:t xml:space="preserve">Developed networked games for BrainModder, controlled by the brain via real-time EEG and EMG data.</w:t>
+        <w:t xml:space="preserve">Developed networked games for BrainModder, controlled by the brain via real-time EEG and EMG data</w:t>
       </w:r>
     </w:p>
     <w:p>
@@ -1555,7 +1555,7 @@
         <w:rPr>
           <w:rtl w:val="0"/>
         </w:rPr>
-        <w:t xml:space="preserve">Maintained code for a BI reporting product.</w:t>
+        <w:t xml:space="preserve">Maintained code for a BI reporting product</w:t>
       </w:r>
     </w:p>
     <w:p>
@@ -1571,7 +1571,7 @@
         <w:rPr>
           <w:rtl w:val="0"/>
         </w:rPr>
-        <w:t xml:space="preserve">Completed a multi-dimensional OLAP reporting and interaction feature.</w:t>
+        <w:t xml:space="preserve">Completed a multi-dimensional OLAP reporting and interaction feature</w:t>
       </w:r>
     </w:p>
     <w:p>
@@ -1699,7 +1699,7 @@
         <w:rPr>
           <w:rtl w:val="0"/>
         </w:rPr>
-        <w:t xml:space="preserve">Directed a team of developers: trained, delegated, instituted standards, and reviewed code.</w:t>
+        <w:t xml:space="preserve">Directed a team of developers: trained, delegated, instituted standards, and reviewed code</w:t>
       </w:r>
     </w:p>
     <w:p>
@@ -1715,7 +1715,7 @@
         <w:rPr>
           <w:rtl w:val="0"/>
         </w:rPr>
-        <w:t xml:space="preserve">Produced a commercial, web-based multi-dimensional data source browser and API.</w:t>
+        <w:t xml:space="preserve">Produced a commercial, web-based multi-dimensional data source browser and API</w:t>
       </w:r>
     </w:p>
     <w:p>
@@ -1731,7 +1731,7 @@
         <w:rPr>
           <w:rtl w:val="0"/>
         </w:rPr>
-        <w:t xml:space="preserve">Architected the database and web UI for an asset auditing and management application.</w:t>
+        <w:t xml:space="preserve">Architected the database and web UI for an asset auditing and management application</w:t>
       </w:r>
     </w:p>
     <w:p>
@@ -1747,7 +1747,7 @@
         <w:rPr>
           <w:rtl w:val="0"/>
         </w:rPr>
-        <w:t xml:space="preserve">Wrote and tested applications for Hotel Dieu Hospital and the Ministry of Health and Long-Term Care.</w:t>
+        <w:t xml:space="preserve">Wrote and tested applications for Hotel Dieu Hospital and the Ministry of Health and Long-Term Care</w:t>
       </w:r>
     </w:p>
     <w:p>

</xml_diff>

<commit_message>
CV: Fix incorrect text colour
</commit_message>
<xml_diff>
--- a/cv/jason-erb.docx
+++ b/cv/jason-erb.docx
@@ -1694,7 +1694,9 @@
     <w:p>
       <w:pPr>
         <w:pStyle w:val="Heading5"/>
-        <w:rPr/>
+        <w:rPr>
+          <w:color w:val="666666"/>
+        </w:rPr>
       </w:pPr>
       <w:bookmarkStart w:colFirst="0" w:colLast="0" w:name="_iper5f4uqlpl" w:id="20"/>
       <w:bookmarkEnd w:id="20"/>
@@ -1718,6 +1720,7 @@
       </w:r>
       <w:r>
         <w:rPr>
+          <w:color w:val="666666"/>
           <w:sz w:val="20"/>
           <w:szCs w:val="20"/>
           <w:rtl w:val="0"/>

</xml_diff>

<commit_message>
CV: Bold job titles
</commit_message>
<xml_diff>
--- a/cv/jason-erb.docx
+++ b/cv/jason-erb.docx
@@ -339,6 +339,7 @@
       <w:bookmarkEnd w:id="6"/>
       <w:r>
         <w:rPr>
+          <w:b w:val="1"/>
           <w:rtl w:val="0"/>
         </w:rPr>
         <w:t xml:space="preserve">Senior Software Developer (Contract)</w:t>
@@ -582,9 +583,16 @@
       <w:bookmarkEnd w:id="8"/>
       <w:r>
         <w:rPr>
-          <w:rtl w:val="0"/>
-        </w:rPr>
-        <w:t xml:space="preserve">Senior Software Developer (Contract) </w:t>
+          <w:b w:val="1"/>
+          <w:rtl w:val="0"/>
+        </w:rPr>
+        <w:t xml:space="preserve">Senior Software Developer (Contract)</w:t>
+      </w:r>
+      <w:r>
+        <w:rPr>
+          <w:rtl w:val="0"/>
+        </w:rPr>
+        <w:t xml:space="preserve"> </w:t>
       </w:r>
       <w:r>
         <w:rPr>
@@ -838,9 +846,16 @@
       <w:bookmarkEnd w:id="10"/>
       <w:r>
         <w:rPr>
-          <w:rtl w:val="0"/>
-        </w:rPr>
-        <w:t xml:space="preserve">Senior Software Developer </w:t>
+          <w:b w:val="1"/>
+          <w:rtl w:val="0"/>
+        </w:rPr>
+        <w:t xml:space="preserve">Senior Software Developer</w:t>
+      </w:r>
+      <w:r>
+        <w:rPr>
+          <w:rtl w:val="0"/>
+        </w:rPr>
+        <w:t xml:space="preserve"> </w:t>
       </w:r>
       <w:r>
         <w:rPr>
@@ -1025,9 +1040,16 @@
       <w:bookmarkEnd w:id="12"/>
       <w:r>
         <w:rPr>
-          <w:rtl w:val="0"/>
-        </w:rPr>
-        <w:t xml:space="preserve">Software Developer </w:t>
+          <w:b w:val="1"/>
+          <w:rtl w:val="0"/>
+        </w:rPr>
+        <w:t xml:space="preserve">Software Developer</w:t>
+      </w:r>
+      <w:r>
+        <w:rPr>
+          <w:rtl w:val="0"/>
+        </w:rPr>
+        <w:t xml:space="preserve"> </w:t>
       </w:r>
       <w:r>
         <w:rPr>
@@ -1236,9 +1258,16 @@
       <w:bookmarkEnd w:id="14"/>
       <w:r>
         <w:rPr>
-          <w:rtl w:val="0"/>
-        </w:rPr>
-        <w:t xml:space="preserve">Software Developer </w:t>
+          <w:b w:val="1"/>
+          <w:rtl w:val="0"/>
+        </w:rPr>
+        <w:t xml:space="preserve">Software Developer</w:t>
+      </w:r>
+      <w:r>
+        <w:rPr>
+          <w:rtl w:val="0"/>
+        </w:rPr>
+        <w:t xml:space="preserve"> </w:t>
       </w:r>
       <w:r>
         <w:rPr>
@@ -1429,9 +1458,16 @@
       <w:bookmarkEnd w:id="16"/>
       <w:r>
         <w:rPr>
-          <w:rtl w:val="0"/>
-        </w:rPr>
-        <w:t xml:space="preserve">Senior Software Developer </w:t>
+          <w:b w:val="1"/>
+          <w:rtl w:val="0"/>
+        </w:rPr>
+        <w:t xml:space="preserve">Senior Software Developer</w:t>
+      </w:r>
+      <w:r>
+        <w:rPr>
+          <w:rtl w:val="0"/>
+        </w:rPr>
+        <w:t xml:space="preserve"> </w:t>
       </w:r>
       <w:r>
         <w:rPr>
@@ -1584,9 +1620,16 @@
       <w:bookmarkEnd w:id="18"/>
       <w:r>
         <w:rPr>
-          <w:rtl w:val="0"/>
-        </w:rPr>
-        <w:t xml:space="preserve">Software Developer </w:t>
+          <w:b w:val="1"/>
+          <w:rtl w:val="0"/>
+        </w:rPr>
+        <w:t xml:space="preserve">Software Developer</w:t>
+      </w:r>
+      <w:r>
+        <w:rPr>
+          <w:rtl w:val="0"/>
+        </w:rPr>
+        <w:t xml:space="preserve"> </w:t>
       </w:r>
       <w:r>
         <w:rPr>
@@ -1743,9 +1786,16 @@
       <w:bookmarkEnd w:id="20"/>
       <w:r>
         <w:rPr>
-          <w:rtl w:val="0"/>
-        </w:rPr>
-        <w:t xml:space="preserve">Software Developer (Team Lead), Product Development Manager </w:t>
+          <w:b w:val="1"/>
+          <w:rtl w:val="0"/>
+        </w:rPr>
+        <w:t xml:space="preserve">Software Developer (Team Lead), Product Development Manager</w:t>
+      </w:r>
+      <w:r>
+        <w:rPr>
+          <w:rtl w:val="0"/>
+        </w:rPr>
+        <w:t xml:space="preserve"> </w:t>
       </w:r>
       <w:r>
         <w:rPr>

</xml_diff>

<commit_message>
CV: Contact styling tweak
</commit_message>
<xml_diff>
--- a/cv/jason-erb.docx
+++ b/cv/jason-erb.docx
@@ -55,27 +55,38 @@
     <w:p>
       <w:pPr>
         <w:pStyle w:val="Heading2"/>
-        <w:spacing w:after="340" w:lineRule="auto"/>
-        <w:rPr/>
+        <w:rPr>
+          <w:color w:val="000000"/>
+          <w:sz w:val="20"/>
+          <w:szCs w:val="20"/>
+        </w:rPr>
       </w:pPr>
       <w:bookmarkStart w:colFirst="0" w:colLast="0" w:name="_4euzrlxrrhmg" w:id="1"/>
       <w:bookmarkEnd w:id="1"/>
       <w:r>
         <w:rPr>
-          <w:rtl w:val="0"/>
-        </w:rPr>
-        <w:t xml:space="preserve">Kingston ON CA </w:t>
-      </w:r>
-      <w:r>
-        <w:rPr>
-          <w:color w:val="b7b7b7"/>
-          <w:rtl w:val="0"/>
-        </w:rPr>
-        <w:t xml:space="preserve">| </w:t>
+          <w:color w:val="000000"/>
+          <w:sz w:val="20"/>
+          <w:szCs w:val="20"/>
+          <w:rtl w:val="0"/>
+        </w:rPr>
+        <w:t xml:space="preserve">Kingston ON CA</w:t>
+      </w:r>
+      <w:r>
+        <w:rPr>
+          <w:color w:val="000000"/>
+          <w:sz w:val="20"/>
+          <w:szCs w:val="20"/>
+          <w:rtl w:val="0"/>
+        </w:rPr>
+        <w:t xml:space="preserve"> | </w:t>
       </w:r>
       <w:hyperlink r:id="rId6">
         <w:r>
           <w:rPr>
+            <w:color w:val="000000"/>
+            <w:sz w:val="20"/>
+            <w:szCs w:val="20"/>
             <w:u w:val="single"/>
             <w:rtl w:val="0"/>
           </w:rPr>
@@ -84,20 +95,19 @@
       </w:hyperlink>
       <w:r>
         <w:rPr>
-          <w:rtl w:val="0"/>
-        </w:rPr>
-        <w:t xml:space="preserve"> </w:t>
-      </w:r>
-      <w:r>
-        <w:rPr>
-          <w:color w:val="b7b7b7"/>
-          <w:rtl w:val="0"/>
-        </w:rPr>
-        <w:t xml:space="preserve">| </w:t>
+          <w:color w:val="000000"/>
+          <w:sz w:val="20"/>
+          <w:szCs w:val="20"/>
+          <w:rtl w:val="0"/>
+        </w:rPr>
+        <w:t xml:space="preserve"> | </w:t>
       </w:r>
       <w:hyperlink r:id="rId7">
         <w:r>
           <w:rPr>
+            <w:color w:val="000000"/>
+            <w:sz w:val="20"/>
+            <w:szCs w:val="20"/>
             <w:u w:val="single"/>
             <w:rtl w:val="0"/>
           </w:rPr>
@@ -106,20 +116,19 @@
       </w:hyperlink>
       <w:r>
         <w:rPr>
-          <w:rtl w:val="0"/>
-        </w:rPr>
-        <w:t xml:space="preserve"> </w:t>
-      </w:r>
-      <w:r>
-        <w:rPr>
-          <w:color w:val="b7b7b7"/>
-          <w:rtl w:val="0"/>
-        </w:rPr>
-        <w:t xml:space="preserve">| </w:t>
+          <w:color w:val="000000"/>
+          <w:sz w:val="20"/>
+          <w:szCs w:val="20"/>
+          <w:rtl w:val="0"/>
+        </w:rPr>
+        <w:t xml:space="preserve"> | </w:t>
       </w:r>
       <w:hyperlink r:id="rId8">
         <w:r>
           <w:rPr>
+            <w:color w:val="000000"/>
+            <w:sz w:val="20"/>
+            <w:szCs w:val="20"/>
             <w:u w:val="single"/>
             <w:rtl w:val="0"/>
           </w:rPr>
@@ -128,26 +137,19 @@
       </w:hyperlink>
       <w:r>
         <w:rPr>
-          <w:rtl w:val="0"/>
-        </w:rPr>
-        <w:t xml:space="preserve"> </w:t>
-      </w:r>
-      <w:r>
-        <w:rPr>
-          <w:color w:val="b7b7b7"/>
-          <w:rtl w:val="0"/>
-        </w:rPr>
-        <w:t xml:space="preserve">|</w:t>
-      </w:r>
-      <w:r>
-        <w:rPr>
-          <w:rtl w:val="0"/>
-        </w:rPr>
-        <w:t xml:space="preserve"> </w:t>
+          <w:color w:val="000000"/>
+          <w:sz w:val="20"/>
+          <w:szCs w:val="20"/>
+          <w:rtl w:val="0"/>
+        </w:rPr>
+        <w:t xml:space="preserve"> | </w:t>
       </w:r>
       <w:hyperlink r:id="rId9">
         <w:r>
           <w:rPr>
+            <w:color w:val="000000"/>
+            <w:sz w:val="20"/>
+            <w:szCs w:val="20"/>
             <w:u w:val="single"/>
             <w:rtl w:val="0"/>
           </w:rPr>
@@ -329,11 +331,7 @@
     <w:p>
       <w:pPr>
         <w:pStyle w:val="Heading5"/>
-        <w:rPr>
-          <w:color w:val="666666"/>
-          <w:sz w:val="16"/>
-          <w:szCs w:val="16"/>
-        </w:rPr>
+        <w:rPr/>
       </w:pPr>
       <w:bookmarkStart w:colFirst="0" w:colLast="0" w:name="_nckkjtgr4gyj" w:id="6"/>
       <w:bookmarkEnd w:id="6"/>
@@ -383,7 +381,7 @@
           <w:ilvl w:val="0"/>
           <w:numId w:val="3"/>
         </w:numPr>
-        <w:ind w:left="566.9291338582675" w:hanging="360.0000000000001"/>
+        <w:ind w:left="637.7952755905513" w:hanging="359.9999999999999"/>
       </w:pPr>
       <w:r>
         <w:rPr>
@@ -405,7 +403,7 @@
           <w:ilvl w:val="0"/>
           <w:numId w:val="3"/>
         </w:numPr>
-        <w:ind w:left="566.9291338582675" w:hanging="360.0000000000001"/>
+        <w:ind w:left="637.7952755905513" w:hanging="359.9999999999999"/>
         <w:rPr/>
       </w:pPr>
       <w:r>
@@ -428,7 +426,7 @@
           <w:ilvl w:val="0"/>
           <w:numId w:val="3"/>
         </w:numPr>
-        <w:ind w:left="566.9291338582675" w:hanging="360.0000000000001"/>
+        <w:ind w:left="637.7952755905513" w:hanging="359.9999999999999"/>
         <w:rPr/>
       </w:pPr>
       <w:r>
@@ -459,7 +457,7 @@
           <w:ilvl w:val="0"/>
           <w:numId w:val="3"/>
         </w:numPr>
-        <w:ind w:left="566.9291338582675" w:hanging="360.0000000000001"/>
+        <w:ind w:left="637.7952755905513" w:hanging="359.9999999999999"/>
         <w:rPr/>
       </w:pPr>
       <w:r>
@@ -475,7 +473,7 @@
           <w:ilvl w:val="0"/>
           <w:numId w:val="3"/>
         </w:numPr>
-        <w:ind w:left="566.9291338582675" w:hanging="360.0000000000001"/>
+        <w:ind w:left="637.7952755905513" w:hanging="359.9999999999999"/>
         <w:rPr/>
       </w:pPr>
       <w:r>
@@ -491,7 +489,7 @@
           <w:ilvl w:val="0"/>
           <w:numId w:val="3"/>
         </w:numPr>
-        <w:ind w:left="566.9291338582675" w:hanging="360.0000000000001"/>
+        <w:ind w:left="637.7952755905513" w:hanging="359.9999999999999"/>
         <w:rPr/>
       </w:pPr>
       <w:r>
@@ -507,7 +505,7 @@
           <w:ilvl w:val="0"/>
           <w:numId w:val="3"/>
         </w:numPr>
-        <w:ind w:left="566.9291338582675" w:hanging="360.0000000000001"/>
+        <w:ind w:left="637.7952755905513" w:hanging="359.9999999999999"/>
         <w:rPr/>
       </w:pPr>
       <w:r>
@@ -627,7 +625,7 @@
           <w:ilvl w:val="0"/>
           <w:numId w:val="5"/>
         </w:numPr>
-        <w:ind w:left="566.9291338582675" w:hanging="360.0000000000001"/>
+        <w:ind w:left="637.7952755905513" w:hanging="359.9999999999999"/>
       </w:pPr>
       <w:r>
         <w:rPr>
@@ -655,7 +653,7 @@
           <w:ilvl w:val="0"/>
           <w:numId w:val="5"/>
         </w:numPr>
-        <w:ind w:left="566.9291338582675" w:hanging="360.0000000000001"/>
+        <w:ind w:left="637.7952755905513" w:hanging="359.9999999999999"/>
         <w:rPr/>
       </w:pPr>
       <w:r>
@@ -678,7 +676,7 @@
           <w:ilvl w:val="0"/>
           <w:numId w:val="5"/>
         </w:numPr>
-        <w:ind w:left="566.9291338582675" w:hanging="360.0000000000001"/>
+        <w:ind w:left="637.7952755905513" w:hanging="359.9999999999999"/>
         <w:rPr/>
       </w:pPr>
       <w:r>
@@ -694,7 +692,7 @@
           <w:ilvl w:val="0"/>
           <w:numId w:val="5"/>
         </w:numPr>
-        <w:ind w:left="566.9291338582675" w:hanging="360.0000000000001"/>
+        <w:ind w:left="637.7952755905513" w:hanging="359.9999999999999"/>
         <w:rPr/>
       </w:pPr>
       <w:r>
@@ -710,7 +708,7 @@
           <w:ilvl w:val="0"/>
           <w:numId w:val="5"/>
         </w:numPr>
-        <w:ind w:left="566.9291338582675" w:hanging="360.0000000000001"/>
+        <w:ind w:left="637.7952755905513" w:hanging="359.9999999999999"/>
         <w:rPr/>
       </w:pPr>
       <w:r>
@@ -726,7 +724,7 @@
           <w:ilvl w:val="0"/>
           <w:numId w:val="5"/>
         </w:numPr>
-        <w:ind w:left="566.9291338582675" w:hanging="360.0000000000001"/>
+        <w:ind w:left="637.7952755905513" w:hanging="359.9999999999999"/>
         <w:rPr/>
       </w:pPr>
       <w:r>
@@ -742,7 +740,7 @@
           <w:ilvl w:val="0"/>
           <w:numId w:val="5"/>
         </w:numPr>
-        <w:ind w:left="566.9291338582675" w:hanging="360.0000000000001"/>
+        <w:ind w:left="637.7952755905513" w:hanging="359.9999999999999"/>
       </w:pPr>
       <w:r>
         <w:rPr>
@@ -757,7 +755,7 @@
           <w:ilvl w:val="0"/>
           <w:numId w:val="5"/>
         </w:numPr>
-        <w:ind w:left="566.9291338582675" w:hanging="360.0000000000001"/>
+        <w:ind w:left="637.7952755905513" w:hanging="359.9999999999999"/>
         <w:rPr/>
       </w:pPr>
       <w:r>
@@ -773,7 +771,7 @@
           <w:ilvl w:val="0"/>
           <w:numId w:val="5"/>
         </w:numPr>
-        <w:ind w:left="566.9291338582675" w:hanging="360.0000000000001"/>
+        <w:ind w:left="637.7952755905513" w:hanging="359.9999999999999"/>
         <w:rPr/>
       </w:pPr>
       <w:r>
@@ -890,7 +888,7 @@
           <w:ilvl w:val="0"/>
           <w:numId w:val="2"/>
         </w:numPr>
-        <w:ind w:left="566.9291338582675" w:hanging="360.0000000000001"/>
+        <w:ind w:left="637.7952755905513" w:hanging="359.9999999999999"/>
         <w:rPr/>
       </w:pPr>
       <w:r>
@@ -919,7 +917,7 @@
           <w:ilvl w:val="0"/>
           <w:numId w:val="2"/>
         </w:numPr>
-        <w:ind w:left="566.9291338582675" w:hanging="360.0000000000001"/>
+        <w:ind w:left="637.7952755905513" w:hanging="359.9999999999999"/>
         <w:rPr/>
       </w:pPr>
       <w:r>
@@ -935,7 +933,7 @@
           <w:ilvl w:val="0"/>
           <w:numId w:val="2"/>
         </w:numPr>
-        <w:ind w:left="566.9291338582675" w:hanging="360.0000000000001"/>
+        <w:ind w:left="637.7952755905513" w:hanging="359.9999999999999"/>
         <w:rPr/>
       </w:pPr>
       <w:r>
@@ -951,7 +949,7 @@
           <w:ilvl w:val="0"/>
           <w:numId w:val="2"/>
         </w:numPr>
-        <w:ind w:left="566.9291338582675" w:hanging="360.0000000000001"/>
+        <w:ind w:left="637.7952755905513" w:hanging="359.9999999999999"/>
         <w:rPr/>
       </w:pPr>
       <w:r>
@@ -967,7 +965,7 @@
           <w:ilvl w:val="0"/>
           <w:numId w:val="2"/>
         </w:numPr>
-        <w:ind w:left="566.9291338582675" w:hanging="360.0000000000001"/>
+        <w:ind w:left="637.7952755905513" w:hanging="359.9999999999999"/>
         <w:rPr/>
       </w:pPr>
       <w:r>
@@ -1084,7 +1082,7 @@
           <w:ilvl w:val="0"/>
           <w:numId w:val="8"/>
         </w:numPr>
-        <w:ind w:left="566.9291338582675" w:hanging="360.0000000000001"/>
+        <w:ind w:left="637.7952755905513" w:hanging="359.9999999999999"/>
       </w:pPr>
       <w:r>
         <w:rPr>
@@ -1112,7 +1110,7 @@
           <w:ilvl w:val="0"/>
           <w:numId w:val="8"/>
         </w:numPr>
-        <w:ind w:left="566.9291338582675" w:hanging="360.0000000000001"/>
+        <w:ind w:left="637.7952755905513" w:hanging="359.9999999999999"/>
         <w:rPr/>
       </w:pPr>
       <w:r>
@@ -1135,7 +1133,7 @@
           <w:ilvl w:val="0"/>
           <w:numId w:val="8"/>
         </w:numPr>
-        <w:ind w:left="566.9291338582675" w:hanging="360.0000000000001"/>
+        <w:ind w:left="637.7952755905513" w:hanging="359.9999999999999"/>
         <w:rPr/>
       </w:pPr>
       <w:r>
@@ -1151,7 +1149,7 @@
           <w:ilvl w:val="0"/>
           <w:numId w:val="8"/>
         </w:numPr>
-        <w:ind w:left="566.9291338582675" w:hanging="360.0000000000001"/>
+        <w:ind w:left="637.7952755905513" w:hanging="359.9999999999999"/>
         <w:rPr/>
       </w:pPr>
       <w:r>
@@ -1167,7 +1165,7 @@
           <w:ilvl w:val="0"/>
           <w:numId w:val="8"/>
         </w:numPr>
-        <w:ind w:left="566.9291338582675" w:hanging="360.0000000000001"/>
+        <w:ind w:left="637.7952755905513" w:hanging="359.9999999999999"/>
         <w:rPr/>
       </w:pPr>
       <w:r>
@@ -1183,7 +1181,7 @@
           <w:ilvl w:val="0"/>
           <w:numId w:val="8"/>
         </w:numPr>
-        <w:ind w:left="566.9291338582675" w:hanging="360.0000000000001"/>
+        <w:ind w:left="637.7952755905513" w:hanging="359.9999999999999"/>
         <w:rPr/>
       </w:pPr>
       <w:r>
@@ -1302,7 +1300,7 @@
           <w:ilvl w:val="0"/>
           <w:numId w:val="4"/>
         </w:numPr>
-        <w:ind w:left="566.9291338582675" w:hanging="360.0000000000001"/>
+        <w:ind w:left="637.7952755905513" w:hanging="359.9999999999999"/>
         <w:rPr/>
       </w:pPr>
       <w:r>
@@ -1331,7 +1329,7 @@
           <w:ilvl w:val="0"/>
           <w:numId w:val="4"/>
         </w:numPr>
-        <w:ind w:left="566.9291338582675" w:hanging="360.0000000000001"/>
+        <w:ind w:left="637.7952755905513" w:hanging="359.9999999999999"/>
         <w:rPr/>
       </w:pPr>
       <w:r>
@@ -1353,7 +1351,7 @@
           <w:ilvl w:val="0"/>
           <w:numId w:val="4"/>
         </w:numPr>
-        <w:ind w:left="566.9291338582675" w:hanging="360.0000000000001"/>
+        <w:ind w:left="637.7952755905513" w:hanging="359.9999999999999"/>
         <w:rPr/>
       </w:pPr>
       <w:r>
@@ -1369,7 +1367,7 @@
           <w:ilvl w:val="0"/>
           <w:numId w:val="4"/>
         </w:numPr>
-        <w:ind w:left="566.9291338582675" w:hanging="360.0000000000001"/>
+        <w:ind w:left="637.7952755905513" w:hanging="359.9999999999999"/>
         <w:rPr/>
       </w:pPr>
       <w:r>
@@ -1385,7 +1383,7 @@
           <w:ilvl w:val="0"/>
           <w:numId w:val="4"/>
         </w:numPr>
-        <w:ind w:left="566.9291338582675" w:hanging="360.0000000000001"/>
+        <w:ind w:left="637.7952755905513" w:hanging="359.9999999999999"/>
         <w:rPr/>
       </w:pPr>
       <w:r>
@@ -1502,7 +1500,7 @@
           <w:ilvl w:val="0"/>
           <w:numId w:val="7"/>
         </w:numPr>
-        <w:ind w:left="566.9291338582675" w:hanging="360.0000000000001"/>
+        <w:ind w:left="637.7952755905513" w:hanging="359.9999999999999"/>
         <w:rPr/>
       </w:pPr>
       <w:r>
@@ -1531,7 +1529,7 @@
           <w:ilvl w:val="0"/>
           <w:numId w:val="7"/>
         </w:numPr>
-        <w:ind w:left="566.9291338582675" w:hanging="360.0000000000001"/>
+        <w:ind w:left="637.7952755905513" w:hanging="359.9999999999999"/>
         <w:rPr/>
       </w:pPr>
       <w:r>
@@ -1547,7 +1545,7 @@
           <w:ilvl w:val="0"/>
           <w:numId w:val="7"/>
         </w:numPr>
-        <w:ind w:left="566.9291338582675" w:hanging="360.0000000000001"/>
+        <w:ind w:left="637.7952755905513" w:hanging="359.9999999999999"/>
         <w:rPr/>
       </w:pPr>
       <w:r>
@@ -1664,7 +1662,7 @@
           <w:ilvl w:val="0"/>
           <w:numId w:val="6"/>
         </w:numPr>
-        <w:ind w:left="566.9291338582675" w:hanging="360.0000000000001"/>
+        <w:ind w:left="637.7952755905513" w:hanging="359.9999999999999"/>
         <w:rPr/>
       </w:pPr>
       <w:r>
@@ -1693,7 +1691,7 @@
           <w:ilvl w:val="0"/>
           <w:numId w:val="6"/>
         </w:numPr>
-        <w:ind w:left="566.9291338582675" w:hanging="360.0000000000001"/>
+        <w:ind w:left="637.7952755905513" w:hanging="359.9999999999999"/>
         <w:rPr/>
       </w:pPr>
       <w:r>
@@ -1709,7 +1707,7 @@
           <w:ilvl w:val="0"/>
           <w:numId w:val="6"/>
         </w:numPr>
-        <w:ind w:left="566.9291338582675" w:hanging="360.0000000000001"/>
+        <w:ind w:left="637.7952755905513" w:hanging="359.9999999999999"/>
         <w:rPr/>
       </w:pPr>
       <w:r>
@@ -1825,7 +1823,7 @@
           <w:ilvl w:val="0"/>
           <w:numId w:val="1"/>
         </w:numPr>
-        <w:ind w:left="566.9291338582675" w:hanging="360.0000000000001"/>
+        <w:ind w:left="637.7952755905513" w:hanging="359.9999999999999"/>
         <w:rPr/>
       </w:pPr>
       <w:r>
@@ -1854,7 +1852,7 @@
           <w:ilvl w:val="0"/>
           <w:numId w:val="1"/>
         </w:numPr>
-        <w:ind w:left="566.9291338582675" w:hanging="360.0000000000001"/>
+        <w:ind w:left="637.7952755905513" w:hanging="359.9999999999999"/>
         <w:rPr/>
       </w:pPr>
       <w:r>
@@ -1870,7 +1868,7 @@
           <w:ilvl w:val="0"/>
           <w:numId w:val="1"/>
         </w:numPr>
-        <w:ind w:left="566.9291338582675" w:hanging="360.0000000000001"/>
+        <w:ind w:left="637.7952755905513" w:hanging="359.9999999999999"/>
         <w:rPr/>
       </w:pPr>
       <w:r>
@@ -1886,7 +1884,7 @@
           <w:ilvl w:val="0"/>
           <w:numId w:val="1"/>
         </w:numPr>
-        <w:ind w:left="566.9291338582675" w:hanging="360.0000000000001"/>
+        <w:ind w:left="637.7952755905513" w:hanging="359.9999999999999"/>
         <w:rPr/>
       </w:pPr>
       <w:r>
@@ -1902,7 +1900,7 @@
           <w:ilvl w:val="0"/>
           <w:numId w:val="1"/>
         </w:numPr>
-        <w:ind w:left="566.9291338582675" w:hanging="360.0000000000001"/>
+        <w:ind w:left="637.7952755905513" w:hanging="359.9999999999999"/>
         <w:rPr/>
       </w:pPr>
       <w:r>
@@ -3053,10 +3051,12 @@
     <w:pPr>
       <w:keepNext w:val="1"/>
       <w:keepLines w:val="1"/>
-      <w:spacing w:after="100" w:lineRule="auto"/>
+      <w:spacing w:after="340" w:lineRule="auto"/>
     </w:pPr>
     <w:rPr>
       <w:color w:val="666666"/>
+      <w:sz w:val="18"/>
+      <w:szCs w:val="18"/>
     </w:rPr>
   </w:style>
   <w:style w:type="paragraph" w:styleId="Heading3">

</xml_diff>

<commit_message>
CV: Streamline styling, use consistent location format
</commit_message>
<xml_diff>
--- a/cv/jason-erb.docx
+++ b/cv/jason-erb.docx
@@ -7,9 +7,6 @@
         <w:pStyle w:val="Heading1"/>
         <w:rPr>
           <w:b w:val="0"/>
-          <w:color w:val="666666"/>
-          <w:sz w:val="38"/>
-          <w:szCs w:val="38"/>
         </w:rPr>
       </w:pPr>
       <w:bookmarkStart w:colFirst="0" w:colLast="0" w:name="_z073fd23n2hm" w:id="0"/>
@@ -44,9 +41,6 @@
       <w:r>
         <w:rPr>
           <w:b w:val="0"/>
-          <w:color w:val="666666"/>
-          <w:sz w:val="38"/>
-          <w:szCs w:val="38"/>
           <w:rtl w:val="0"/>
         </w:rPr>
         <w:t xml:space="preserve">Senior Software Developer &amp; Architect</w:t>
@@ -55,6 +49,7 @@
     <w:p>
       <w:pPr>
         <w:pStyle w:val="Heading2"/>
+        <w:spacing w:after="300" w:lineRule="auto"/>
         <w:rPr>
           <w:color w:val="000000"/>
           <w:sz w:val="20"/>
@@ -283,9 +278,6 @@
         <w:pStyle w:val="Heading4"/>
         <w:rPr>
           <w:b w:val="0"/>
-          <w:color w:val="666666"/>
-          <w:sz w:val="22"/>
-          <w:szCs w:val="22"/>
         </w:rPr>
       </w:pPr>
       <w:bookmarkStart w:colFirst="0" w:colLast="0" w:name="_215flwdqnziy" w:id="5"/>
@@ -301,70 +293,50 @@
           <w:b w:val="0"/>
           <w:rtl w:val="0"/>
         </w:rPr>
-        <w:t xml:space="preserve"> </w:t>
-      </w:r>
-      <w:r>
-        <w:rPr>
-          <w:b w:val="0"/>
-          <w:rtl w:val="0"/>
-        </w:rPr>
-        <w:t xml:space="preserve">|</w:t>
-      </w:r>
-      <w:r>
-        <w:rPr>
-          <w:b w:val="0"/>
-          <w:rtl w:val="0"/>
-        </w:rPr>
-        <w:t xml:space="preserve"> </w:t>
-      </w:r>
-      <w:r>
-        <w:rPr>
-          <w:b w:val="0"/>
-          <w:color w:val="666666"/>
-          <w:sz w:val="22"/>
-          <w:szCs w:val="22"/>
-          <w:rtl w:val="0"/>
-        </w:rPr>
-        <w:t xml:space="preserve">Kingston, Ontario, Canada</w:t>
+        <w:t xml:space="preserve"> | Kingston ON CA</w:t>
       </w:r>
     </w:p>
     <w:p>
       <w:pPr>
         <w:pStyle w:val="Heading5"/>
-        <w:rPr/>
+        <w:rPr>
+          <w:b w:val="0"/>
+          <w:sz w:val="20"/>
+          <w:szCs w:val="20"/>
+        </w:rPr>
       </w:pPr>
       <w:bookmarkStart w:colFirst="0" w:colLast="0" w:name="_nckkjtgr4gyj" w:id="6"/>
       <w:bookmarkEnd w:id="6"/>
       <w:r>
         <w:rPr>
-          <w:b w:val="1"/>
           <w:rtl w:val="0"/>
         </w:rPr>
         <w:t xml:space="preserve">Senior Software Developer (Contract)</w:t>
       </w:r>
       <w:r>
         <w:rPr>
+          <w:b w:val="0"/>
           <w:rtl w:val="0"/>
         </w:rPr>
         <w:t xml:space="preserve"> </w:t>
       </w:r>
       <w:r>
         <w:rPr>
+          <w:b w:val="0"/>
           <w:rtl w:val="0"/>
         </w:rPr>
         <w:t xml:space="preserve">|</w:t>
       </w:r>
       <w:r>
         <w:rPr>
+          <w:b w:val="0"/>
           <w:rtl w:val="0"/>
         </w:rPr>
         <w:t xml:space="preserve"> </w:t>
       </w:r>
       <w:r>
         <w:rPr>
-          <w:color w:val="666666"/>
-          <w:sz w:val="20"/>
-          <w:szCs w:val="20"/>
+          <w:b w:val="0"/>
           <w:rtl w:val="0"/>
         </w:rPr>
         <w:t xml:space="preserve">August 2019 - September 2024</w:t>
@@ -382,6 +354,7 @@
           <w:numId w:val="3"/>
         </w:numPr>
         <w:ind w:left="637.7952755905513" w:hanging="359.9999999999999"/>
+        <w:rPr/>
       </w:pPr>
       <w:r>
         <w:rPr>
@@ -520,9 +493,6 @@
         <w:pStyle w:val="Heading4"/>
         <w:rPr>
           <w:b w:val="0"/>
-          <w:color w:val="666666"/>
-          <w:sz w:val="26"/>
-          <w:szCs w:val="26"/>
         </w:rPr>
       </w:pPr>
       <w:bookmarkStart w:colFirst="0" w:colLast="0" w:name="_2gix9zgpke96" w:id="7"/>
@@ -538,53 +508,47 @@
           <w:b w:val="0"/>
           <w:rtl w:val="0"/>
         </w:rPr>
-        <w:t xml:space="preserve"> </w:t>
-      </w:r>
-      <w:r>
-        <w:rPr>
-          <w:b w:val="0"/>
-          <w:rtl w:val="0"/>
-        </w:rPr>
-        <w:t xml:space="preserve">|</w:t>
-      </w:r>
-      <w:r>
-        <w:rPr>
-          <w:b w:val="0"/>
-          <w:rtl w:val="0"/>
-        </w:rPr>
-        <w:t xml:space="preserve"> </w:t>
-      </w:r>
-      <w:r>
-        <w:rPr>
-          <w:b w:val="0"/>
-          <w:color w:val="666666"/>
-          <w:sz w:val="22"/>
-          <w:szCs w:val="22"/>
-          <w:rtl w:val="0"/>
-        </w:rPr>
-        <w:t xml:space="preserve">Palo Alto, California, United States (Remote)</w:t>
-      </w:r>
-      <w:r>
-        <w:rPr>
-          <w:rtl w:val="0"/>
-        </w:rPr>
+        <w:t xml:space="preserve"> | Palo Alto CA US (Remote)</w:t>
       </w:r>
     </w:p>
     <w:p>
       <w:pPr>
         <w:pStyle w:val="Heading5"/>
         <w:rPr>
-          <w:color w:val="666666"/>
+          <w:b w:val="0"/>
         </w:rPr>
       </w:pPr>
       <w:bookmarkStart w:colFirst="0" w:colLast="0" w:name="_9bucb2wjmhr" w:id="8"/>
       <w:bookmarkEnd w:id="8"/>
       <w:r>
         <w:rPr>
+          <w:rtl w:val="0"/>
+        </w:rPr>
+        <w:t xml:space="preserve">Senior Software Developer (Contract)</w:t>
+      </w:r>
+      <w:r>
+        <w:rPr>
+          <w:b w:val="0"/>
+          <w:rtl w:val="0"/>
+        </w:rPr>
+        <w:t xml:space="preserve"> | May 2013 - January 2020</w:t>
+      </w:r>
+    </w:p>
+    <w:p>
+      <w:pPr>
+        <w:numPr>
+          <w:ilvl w:val="0"/>
+          <w:numId w:val="5"/>
+        </w:numPr>
+        <w:ind w:left="637.7952755905513" w:hanging="359.9999999999999"/>
+        <w:rPr/>
+      </w:pPr>
+      <w:r>
+        <w:rPr>
           <w:b w:val="1"/>
           <w:rtl w:val="0"/>
         </w:rPr>
-        <w:t xml:space="preserve">Senior Software Developer (Contract)</w:t>
+        <w:t xml:space="preserve">Technologies:</w:t>
       </w:r>
       <w:r>
         <w:rPr>
@@ -596,27 +560,7 @@
         <w:rPr>
           <w:rtl w:val="0"/>
         </w:rPr>
-        <w:t xml:space="preserve">|</w:t>
-      </w:r>
-      <w:r>
-        <w:rPr>
-          <w:rtl w:val="0"/>
-        </w:rPr>
-        <w:t xml:space="preserve"> </w:t>
-      </w:r>
-      <w:r>
-        <w:rPr>
-          <w:color w:val="666666"/>
-          <w:sz w:val="20"/>
-          <w:szCs w:val="20"/>
-          <w:rtl w:val="0"/>
-        </w:rPr>
-        <w:t xml:space="preserve">May 2013 - January 2020</w:t>
-      </w:r>
-      <w:r>
-        <w:rPr>
-          <w:rtl w:val="0"/>
-        </w:rPr>
+        <w:t xml:space="preserve">C++, CMake, Qt, QtQuick, QML, Python, Linux, Windows, MacOS, Android, iOS, Objective-C++, Git</w:t>
       </w:r>
     </w:p>
     <w:p>
@@ -626,25 +570,20 @@
           <w:numId w:val="5"/>
         </w:numPr>
         <w:ind w:left="637.7952755905513" w:hanging="359.9999999999999"/>
+        <w:rPr/>
       </w:pPr>
       <w:r>
         <w:rPr>
           <w:b w:val="1"/>
           <w:rtl w:val="0"/>
         </w:rPr>
-        <w:t xml:space="preserve">Technologies:</w:t>
-      </w:r>
-      <w:r>
-        <w:rPr>
-          <w:rtl w:val="0"/>
-        </w:rPr>
-        <w:t xml:space="preserve"> </w:t>
-      </w:r>
-      <w:r>
-        <w:rPr>
-          <w:rtl w:val="0"/>
-        </w:rPr>
-        <w:t xml:space="preserve">C++, CMake, Qt, QtQuick, QML, Python, Linux, Windows, MacOS, Android, iOS, Objective-C++, Git</w:t>
+        <w:t xml:space="preserve">Contributions:</w:t>
+      </w:r>
+      <w:r>
+        <w:rPr>
+          <w:rtl w:val="0"/>
+        </w:rPr>
+        <w:t xml:space="preserve"> Qt</w:t>
       </w:r>
     </w:p>
     <w:p>
@@ -658,16 +597,9 @@
       </w:pPr>
       <w:r>
         <w:rPr>
-          <w:b w:val="1"/>
-          <w:rtl w:val="0"/>
-        </w:rPr>
-        <w:t xml:space="preserve">Contributions:</w:t>
-      </w:r>
-      <w:r>
-        <w:rPr>
-          <w:rtl w:val="0"/>
-        </w:rPr>
-        <w:t xml:space="preserve"> Qt</w:t>
+          <w:rtl w:val="0"/>
+        </w:rPr>
+        <w:t xml:space="preserve">As the first developer hired after spin-off from Willow Garage, joined the team responsible for both the embedded and client (“pilot”) software for the acclaimed Beam remote presence robot</w:t>
       </w:r>
     </w:p>
     <w:p>
@@ -683,7 +615,7 @@
         <w:rPr>
           <w:rtl w:val="0"/>
         </w:rPr>
-        <w:t xml:space="preserve">As the first developer hired after spin-off from Willow Garage, joined the team responsible for both the embedded and client (“pilot”) software for the acclaimed Beam remote presence robot</w:t>
+        <w:t xml:space="preserve">Ported pilot software to iOS and Android; successfully devised a mobile driving model and UI that achieved both safety and usability</w:t>
       </w:r>
     </w:p>
     <w:p>
@@ -699,7 +631,7 @@
         <w:rPr>
           <w:rtl w:val="0"/>
         </w:rPr>
-        <w:t xml:space="preserve">Ported pilot software to iOS and Android; successfully devised a mobile driving model and UI that achieved both safety and usability</w:t>
+        <w:t xml:space="preserve">Led the addition of a high-definition point/tilt/zoom camera and laser pointer: delegated tasks, collaborated on the design, and contributed code</w:t>
       </w:r>
     </w:p>
     <w:p>
@@ -715,7 +647,7 @@
         <w:rPr>
           <w:rtl w:val="0"/>
         </w:rPr>
-        <w:t xml:space="preserve">Led the addition of a high-definition point/tilt/zoom camera and laser pointer: delegated tasks, collaborated on the design, and contributed code</w:t>
+        <w:t xml:space="preserve">Internationalized code (including RTL support), instituted i18n best practices, and oversaw localization</w:t>
       </w:r>
     </w:p>
     <w:p>
@@ -731,7 +663,7 @@
         <w:rPr>
           <w:rtl w:val="0"/>
         </w:rPr>
-        <w:t xml:space="preserve">Internationalized code (including RTL support), instituted i18n best practices, and oversaw localization</w:t>
+        <w:t xml:space="preserve">Authored a network diagnostics tool and UI for troubleshooting call quality issues</w:t>
       </w:r>
     </w:p>
     <w:p>
@@ -741,12 +673,13 @@
           <w:numId w:val="5"/>
         </w:numPr>
         <w:ind w:left="637.7952755905513" w:hanging="359.9999999999999"/>
-      </w:pPr>
-      <w:r>
-        <w:rPr>
-          <w:rtl w:val="0"/>
-        </w:rPr>
-        <w:t xml:space="preserve">Authored a network diagnostics tool and UI for troubleshooting call quality issues</w:t>
+        <w:rPr/>
+      </w:pPr>
+      <w:r>
+        <w:rPr>
+          <w:rtl w:val="0"/>
+        </w:rPr>
+        <w:t xml:space="preserve">Assumed ownership of the pseudo-TCP implementation and relay-related code</w:t>
       </w:r>
     </w:p>
     <w:p>
@@ -762,22 +695,6 @@
         <w:rPr>
           <w:rtl w:val="0"/>
         </w:rPr>
-        <w:t xml:space="preserve">Assumed ownership of the pseudo-TCP implementation and relay-related code</w:t>
-      </w:r>
-    </w:p>
-    <w:p>
-      <w:pPr>
-        <w:numPr>
-          <w:ilvl w:val="0"/>
-          <w:numId w:val="5"/>
-        </w:numPr>
-        <w:ind w:left="637.7952755905513" w:hanging="359.9999999999999"/>
-        <w:rPr/>
-      </w:pPr>
-      <w:r>
-        <w:rPr>
-          <w:rtl w:val="0"/>
-        </w:rPr>
         <w:t xml:space="preserve">Fixed bugs, wrote unit tests, reviewed code, and conducted technical job interviews</w:t>
       </w:r>
     </w:p>
@@ -786,8 +703,6 @@
         <w:pStyle w:val="Heading4"/>
         <w:rPr>
           <w:b w:val="0"/>
-          <w:sz w:val="26"/>
-          <w:szCs w:val="26"/>
         </w:rPr>
       </w:pPr>
       <w:bookmarkStart w:colFirst="0" w:colLast="0" w:name="_bjj7dluqj8fz" w:id="9"/>
@@ -803,51 +718,47 @@
           <w:b w:val="0"/>
           <w:rtl w:val="0"/>
         </w:rPr>
-        <w:t xml:space="preserve"> </w:t>
-      </w:r>
-      <w:r>
-        <w:rPr>
-          <w:b w:val="0"/>
-          <w:rtl w:val="0"/>
-        </w:rPr>
-        <w:t xml:space="preserve">|</w:t>
-      </w:r>
-      <w:r>
-        <w:rPr>
-          <w:b w:val="0"/>
-          <w:rtl w:val="0"/>
-        </w:rPr>
-        <w:t xml:space="preserve"> </w:t>
-      </w:r>
-      <w:r>
-        <w:rPr>
-          <w:b w:val="0"/>
-          <w:color w:val="666666"/>
-          <w:sz w:val="22"/>
-          <w:szCs w:val="22"/>
-          <w:rtl w:val="0"/>
-        </w:rPr>
-        <w:t xml:space="preserve">Kingston, Ontario, Canada</w:t>
-      </w:r>
-      <w:r>
-        <w:rPr>
-          <w:rtl w:val="0"/>
-        </w:rPr>
+        <w:t xml:space="preserve"> | Kingston ON CA</w:t>
       </w:r>
     </w:p>
     <w:p>
       <w:pPr>
         <w:pStyle w:val="Heading5"/>
-        <w:rPr/>
+        <w:rPr>
+          <w:b w:val="0"/>
+        </w:rPr>
       </w:pPr>
       <w:bookmarkStart w:colFirst="0" w:colLast="0" w:name="_sbwomaeibp0t" w:id="10"/>
       <w:bookmarkEnd w:id="10"/>
       <w:r>
         <w:rPr>
+          <w:rtl w:val="0"/>
+        </w:rPr>
+        <w:t xml:space="preserve">Senior Software Developer</w:t>
+      </w:r>
+      <w:r>
+        <w:rPr>
+          <w:b w:val="0"/>
+          <w:rtl w:val="0"/>
+        </w:rPr>
+        <w:t xml:space="preserve"> | July 2012 - May 2013</w:t>
+      </w:r>
+    </w:p>
+    <w:p>
+      <w:pPr>
+        <w:numPr>
+          <w:ilvl w:val="0"/>
+          <w:numId w:val="2"/>
+        </w:numPr>
+        <w:ind w:left="637.7952755905513" w:hanging="359.9999999999999"/>
+        <w:rPr/>
+      </w:pPr>
+      <w:r>
+        <w:rPr>
           <w:b w:val="1"/>
           <w:rtl w:val="0"/>
         </w:rPr>
-        <w:t xml:space="preserve">Senior Software Developer</w:t>
+        <w:t xml:space="preserve">Technologies:</w:t>
       </w:r>
       <w:r>
         <w:rPr>
@@ -859,27 +770,7 @@
         <w:rPr>
           <w:rtl w:val="0"/>
         </w:rPr>
-        <w:t xml:space="preserve">|</w:t>
-      </w:r>
-      <w:r>
-        <w:rPr>
-          <w:rtl w:val="0"/>
-        </w:rPr>
-        <w:t xml:space="preserve"> </w:t>
-      </w:r>
-      <w:r>
-        <w:rPr>
-          <w:color w:val="666666"/>
-          <w:sz w:val="20"/>
-          <w:szCs w:val="20"/>
-          <w:rtl w:val="0"/>
-        </w:rPr>
-        <w:t xml:space="preserve">July 2012 - May 2013</w:t>
-      </w:r>
-      <w:r>
-        <w:rPr>
-          <w:rtl w:val="0"/>
-        </w:rPr>
+        <w:t xml:space="preserve">ASP, ASP.NET, C#, SQL, JavaScript, HTML, CSS, Windows</w:t>
       </w:r>
     </w:p>
     <w:p>
@@ -893,22 +784,9 @@
       </w:pPr>
       <w:r>
         <w:rPr>
-          <w:b w:val="1"/>
-          <w:rtl w:val="0"/>
-        </w:rPr>
-        <w:t xml:space="preserve">Technologies:</w:t>
-      </w:r>
-      <w:r>
-        <w:rPr>
-          <w:rtl w:val="0"/>
-        </w:rPr>
-        <w:t xml:space="preserve"> </w:t>
-      </w:r>
-      <w:r>
-        <w:rPr>
-          <w:rtl w:val="0"/>
-        </w:rPr>
-        <w:t xml:space="preserve">ASP, ASP.NET, C#, SQL, JavaScript, HTML, CSS, Windows</w:t>
+          <w:rtl w:val="0"/>
+        </w:rPr>
+        <w:t xml:space="preserve">Fixed and improved the core asset management web software product</w:t>
       </w:r>
     </w:p>
     <w:p>
@@ -924,7 +802,7 @@
         <w:rPr>
           <w:rtl w:val="0"/>
         </w:rPr>
-        <w:t xml:space="preserve">Fixed and improved the core asset management web software product</w:t>
+        <w:t xml:space="preserve">Internationalized code, automated text extraction and substitution, and oversaw localization</w:t>
       </w:r>
     </w:p>
     <w:p>
@@ -940,7 +818,7 @@
         <w:rPr>
           <w:rtl w:val="0"/>
         </w:rPr>
-        <w:t xml:space="preserve">Internationalized code, automated text extraction and substitution, and oversaw localization</w:t>
+        <w:t xml:space="preserve">Redesigned and rewrote a distributed scheduling architecture for improved device notifications</w:t>
       </w:r>
     </w:p>
     <w:p>
@@ -956,22 +834,6 @@
         <w:rPr>
           <w:rtl w:val="0"/>
         </w:rPr>
-        <w:t xml:space="preserve">Redesigned and rewrote a distributed scheduling architecture for improved device notifications</w:t>
-      </w:r>
-    </w:p>
-    <w:p>
-      <w:pPr>
-        <w:numPr>
-          <w:ilvl w:val="0"/>
-          <w:numId w:val="2"/>
-        </w:numPr>
-        <w:ind w:left="637.7952755905513" w:hanging="359.9999999999999"/>
-        <w:rPr/>
-      </w:pPr>
-      <w:r>
-        <w:rPr>
-          <w:rtl w:val="0"/>
-        </w:rPr>
         <w:t xml:space="preserve">Contributed to the design and delivery of a clean public REST API</w:t>
       </w:r>
     </w:p>
@@ -980,8 +842,6 @@
         <w:pStyle w:val="Heading4"/>
         <w:rPr>
           <w:b w:val="0"/>
-          <w:sz w:val="26"/>
-          <w:szCs w:val="26"/>
         </w:rPr>
       </w:pPr>
       <w:bookmarkStart w:colFirst="0" w:colLast="0" w:name="_3yozocz9vhc9" w:id="11"/>
@@ -997,51 +857,47 @@
           <w:b w:val="0"/>
           <w:rtl w:val="0"/>
         </w:rPr>
-        <w:t xml:space="preserve"> </w:t>
-      </w:r>
-      <w:r>
-        <w:rPr>
-          <w:b w:val="0"/>
-          <w:rtl w:val="0"/>
-        </w:rPr>
-        <w:t xml:space="preserve">|</w:t>
-      </w:r>
-      <w:r>
-        <w:rPr>
-          <w:b w:val="0"/>
-          <w:rtl w:val="0"/>
-        </w:rPr>
-        <w:t xml:space="preserve"> </w:t>
-      </w:r>
-      <w:r>
-        <w:rPr>
-          <w:b w:val="0"/>
-          <w:color w:val="666666"/>
-          <w:sz w:val="22"/>
-          <w:szCs w:val="22"/>
-          <w:rtl w:val="0"/>
-        </w:rPr>
-        <w:t xml:space="preserve">Kingston, Ontario, Canada</w:t>
-      </w:r>
-      <w:r>
-        <w:rPr>
-          <w:rtl w:val="0"/>
-        </w:rPr>
+        <w:t xml:space="preserve"> | Kingston ON CA</w:t>
       </w:r>
     </w:p>
     <w:p>
       <w:pPr>
         <w:pStyle w:val="Heading5"/>
-        <w:rPr/>
+        <w:rPr>
+          <w:b w:val="0"/>
+        </w:rPr>
       </w:pPr>
       <w:bookmarkStart w:colFirst="0" w:colLast="0" w:name="_2z39hzurm72q" w:id="12"/>
       <w:bookmarkEnd w:id="12"/>
       <w:r>
         <w:rPr>
+          <w:rtl w:val="0"/>
+        </w:rPr>
+        <w:t xml:space="preserve">Software Developer</w:t>
+      </w:r>
+      <w:r>
+        <w:rPr>
+          <w:b w:val="0"/>
+          <w:rtl w:val="0"/>
+        </w:rPr>
+        <w:t xml:space="preserve"> | March 2011 - July 2012</w:t>
+      </w:r>
+    </w:p>
+    <w:p>
+      <w:pPr>
+        <w:numPr>
+          <w:ilvl w:val="0"/>
+          <w:numId w:val="8"/>
+        </w:numPr>
+        <w:ind w:left="637.7952755905513" w:hanging="359.9999999999999"/>
+        <w:rPr/>
+      </w:pPr>
+      <w:r>
+        <w:rPr>
           <w:b w:val="1"/>
           <w:rtl w:val="0"/>
         </w:rPr>
-        <w:t xml:space="preserve">Software Developer</w:t>
+        <w:t xml:space="preserve">Technologies:</w:t>
       </w:r>
       <w:r>
         <w:rPr>
@@ -1053,27 +909,7 @@
         <w:rPr>
           <w:rtl w:val="0"/>
         </w:rPr>
-        <w:t xml:space="preserve">|</w:t>
-      </w:r>
-      <w:r>
-        <w:rPr>
-          <w:rtl w:val="0"/>
-        </w:rPr>
-        <w:t xml:space="preserve"> </w:t>
-      </w:r>
-      <w:r>
-        <w:rPr>
-          <w:color w:val="666666"/>
-          <w:sz w:val="20"/>
-          <w:szCs w:val="20"/>
-          <w:rtl w:val="0"/>
-        </w:rPr>
-        <w:t xml:space="preserve">March 2011 - July 2012</w:t>
-      </w:r>
-      <w:r>
-        <w:rPr>
-          <w:rtl w:val="0"/>
-        </w:rPr>
+        <w:t xml:space="preserve">C++, CMake, Boost, Python, XML, XSLT, HTML, CSS, wxWidgets, Linux</w:t>
       </w:r>
     </w:p>
     <w:p>
@@ -1083,25 +919,20 @@
           <w:numId w:val="8"/>
         </w:numPr>
         <w:ind w:left="637.7952755905513" w:hanging="359.9999999999999"/>
+        <w:rPr/>
       </w:pPr>
       <w:r>
         <w:rPr>
           <w:b w:val="1"/>
           <w:rtl w:val="0"/>
         </w:rPr>
-        <w:t xml:space="preserve">Technologies:</w:t>
-      </w:r>
-      <w:r>
-        <w:rPr>
-          <w:rtl w:val="0"/>
-        </w:rPr>
-        <w:t xml:space="preserve"> </w:t>
-      </w:r>
-      <w:r>
-        <w:rPr>
-          <w:rtl w:val="0"/>
-        </w:rPr>
-        <w:t xml:space="preserve">C++, CMake, Boost, Python, XML, XSLT, HTML, CSS, wxWidgets, Linux</w:t>
+        <w:t xml:space="preserve">Contributions:</w:t>
+      </w:r>
+      <w:r>
+        <w:rPr>
+          <w:rtl w:val="0"/>
+        </w:rPr>
+        <w:t xml:space="preserve"> Boost, CMake, wxWidgets</w:t>
       </w:r>
     </w:p>
     <w:p>
@@ -1115,16 +946,9 @@
       </w:pPr>
       <w:r>
         <w:rPr>
-          <w:b w:val="1"/>
-          <w:rtl w:val="0"/>
-        </w:rPr>
-        <w:t xml:space="preserve">Contributions:</w:t>
-      </w:r>
-      <w:r>
-        <w:rPr>
-          <w:rtl w:val="0"/>
-        </w:rPr>
-        <w:t xml:space="preserve"> Boost, CMake, wxWidgets</w:t>
+          <w:rtl w:val="0"/>
+        </w:rPr>
+        <w:t xml:space="preserve">Constituted half of the embedded software team for a touch-screen water-testing device, taking it through its first several production releases</w:t>
       </w:r>
     </w:p>
     <w:p>
@@ -1140,7 +964,7 @@
         <w:rPr>
           <w:rtl w:val="0"/>
         </w:rPr>
-        <w:t xml:space="preserve">Constituted half of the embedded software team for a touch-screen water-testing device, taking it through its first several production releases</w:t>
+        <w:t xml:space="preserve">Internationalized code, automated text extraction and substitution, and added Korean support to the touch-screen keyboard (requiring a crash course on the Hangul alphabet and combining character logic)</w:t>
       </w:r>
     </w:p>
     <w:p>
@@ -1156,7 +980,7 @@
         <w:rPr>
           <w:rtl w:val="0"/>
         </w:rPr>
-        <w:t xml:space="preserve">Internationalized code, automated text extraction and substitution, and added Korean support to the touch-screen keyboard (requiring a crash course on the Hangul alphabet and combining character logic)</w:t>
+        <w:t xml:space="preserve">Enabled HTML usage reporting by writing XSLT transforms for XML data</w:t>
       </w:r>
     </w:p>
     <w:p>
@@ -1172,22 +996,6 @@
         <w:rPr>
           <w:rtl w:val="0"/>
         </w:rPr>
-        <w:t xml:space="preserve">Enabled HTML usage reporting by writing XSLT transforms for XML data</w:t>
-      </w:r>
-    </w:p>
-    <w:p>
-      <w:pPr>
-        <w:numPr>
-          <w:ilvl w:val="0"/>
-          <w:numId w:val="8"/>
-        </w:numPr>
-        <w:ind w:left="637.7952755905513" w:hanging="359.9999999999999"/>
-        <w:rPr/>
-      </w:pPr>
-      <w:r>
-        <w:rPr>
-          <w:rtl w:val="0"/>
-        </w:rPr>
         <w:t xml:space="preserve">Robustified the software by fixing all resource leaks</w:t>
       </w:r>
     </w:p>
@@ -1196,8 +1004,6 @@
         <w:pStyle w:val="Heading4"/>
         <w:rPr>
           <w:b w:val="0"/>
-          <w:sz w:val="26"/>
-          <w:szCs w:val="26"/>
         </w:rPr>
       </w:pPr>
       <w:bookmarkStart w:colFirst="0" w:colLast="0" w:name="_3vua42tn9soi" w:id="13"/>
@@ -1213,53 +1019,47 @@
           <w:b w:val="0"/>
           <w:rtl w:val="0"/>
         </w:rPr>
-        <w:t xml:space="preserve"> </w:t>
-      </w:r>
-      <w:r>
-        <w:rPr>
-          <w:b w:val="0"/>
-          <w:rtl w:val="0"/>
-        </w:rPr>
-        <w:t xml:space="preserve">|</w:t>
-      </w:r>
-      <w:r>
-        <w:rPr>
-          <w:b w:val="0"/>
-          <w:rtl w:val="0"/>
-        </w:rPr>
-        <w:t xml:space="preserve"> </w:t>
-      </w:r>
-      <w:r>
-        <w:rPr>
-          <w:b w:val="0"/>
-          <w:color w:val="666666"/>
-          <w:sz w:val="22"/>
-          <w:szCs w:val="22"/>
-          <w:rtl w:val="0"/>
-        </w:rPr>
-        <w:t xml:space="preserve">Kingston, Ontario, Canada</w:t>
-      </w:r>
-      <w:r>
-        <w:rPr>
-          <w:rtl w:val="0"/>
-        </w:rPr>
+        <w:t xml:space="preserve"> | Kingston ON CA</w:t>
       </w:r>
     </w:p>
     <w:p>
       <w:pPr>
         <w:pStyle w:val="Heading5"/>
         <w:rPr>
-          <w:color w:val="666666"/>
+          <w:b w:val="0"/>
         </w:rPr>
       </w:pPr>
       <w:bookmarkStart w:colFirst="0" w:colLast="0" w:name="_kf0bt6cqzatb" w:id="14"/>
       <w:bookmarkEnd w:id="14"/>
       <w:r>
         <w:rPr>
+          <w:rtl w:val="0"/>
+        </w:rPr>
+        <w:t xml:space="preserve">Software Developer</w:t>
+      </w:r>
+      <w:r>
+        <w:rPr>
+          <w:b w:val="0"/>
+          <w:rtl w:val="0"/>
+        </w:rPr>
+        <w:t xml:space="preserve"> | September 2006 - October 2008, September 2009 - January 2011</w:t>
+      </w:r>
+    </w:p>
+    <w:p>
+      <w:pPr>
+        <w:numPr>
+          <w:ilvl w:val="0"/>
+          <w:numId w:val="4"/>
+        </w:numPr>
+        <w:ind w:left="637.7952755905513" w:hanging="359.9999999999999"/>
+        <w:rPr/>
+      </w:pPr>
+      <w:r>
+        <w:rPr>
           <w:b w:val="1"/>
           <w:rtl w:val="0"/>
         </w:rPr>
-        <w:t xml:space="preserve">Software Developer</w:t>
+        <w:t xml:space="preserve">Technologies:</w:t>
       </w:r>
       <w:r>
         <w:rPr>
@@ -1271,27 +1071,7 @@
         <w:rPr>
           <w:rtl w:val="0"/>
         </w:rPr>
-        <w:t xml:space="preserve">|</w:t>
-      </w:r>
-      <w:r>
-        <w:rPr>
-          <w:rtl w:val="0"/>
-        </w:rPr>
-        <w:t xml:space="preserve"> </w:t>
-      </w:r>
-      <w:r>
-        <w:rPr>
-          <w:color w:val="666666"/>
-          <w:sz w:val="20"/>
-          <w:szCs w:val="20"/>
-          <w:rtl w:val="0"/>
-        </w:rPr>
-        <w:t xml:space="preserve">September 2006 - October 2008, September 2009 - January 2011</w:t>
-      </w:r>
-      <w:r>
-        <w:rPr>
-          <w:rtl w:val="0"/>
-        </w:rPr>
+        <w:t xml:space="preserve">C++, Boost, C#, SWIG, Windows</w:t>
       </w:r>
     </w:p>
     <w:p>
@@ -1305,22 +1085,15 @@
       </w:pPr>
       <w:r>
         <w:rPr>
-          <w:b w:val="1"/>
-          <w:rtl w:val="0"/>
-        </w:rPr>
-        <w:t xml:space="preserve">Technologies:</w:t>
-      </w:r>
-      <w:r>
-        <w:rPr>
-          <w:rtl w:val="0"/>
-        </w:rPr>
-        <w:t xml:space="preserve"> </w:t>
-      </w:r>
-      <w:r>
-        <w:rPr>
-          <w:rtl w:val="0"/>
-        </w:rPr>
-        <w:t xml:space="preserve">C++, Boost, C#, SWIG, Windows</w:t>
+          <w:rtl w:val="0"/>
+        </w:rPr>
+        <w:t xml:space="preserve">Helped develop</w:t>
+      </w:r>
+      <w:r>
+        <w:rPr>
+          <w:rtl w:val="0"/>
+        </w:rPr>
+        <w:t xml:space="preserve"> a geospatial grid technology, browser, and SDK</w:t>
       </w:r>
     </w:p>
     <w:p>
@@ -1336,13 +1109,7 @@
         <w:rPr>
           <w:rtl w:val="0"/>
         </w:rPr>
-        <w:t xml:space="preserve">Helped develop</w:t>
-      </w:r>
-      <w:r>
-        <w:rPr>
-          <w:rtl w:val="0"/>
-        </w:rPr>
-        <w:t xml:space="preserve"> a geospatial grid technology, browser, and SDK</w:t>
+        <w:t xml:space="preserve">Co-wrote the core of a peer-to-peer geospatial data sharing service</w:t>
       </w:r>
     </w:p>
     <w:p>
@@ -1358,7 +1125,7 @@
         <w:rPr>
           <w:rtl w:val="0"/>
         </w:rPr>
-        <w:t xml:space="preserve">Co-wrote the core of a peer-to-peer geospatial data sharing service</w:t>
+        <w:t xml:space="preserve">Fixed memory usage bugs when marshalling between managed and unmanaged code</w:t>
       </w:r>
     </w:p>
     <w:p>
@@ -1374,22 +1141,6 @@
         <w:rPr>
           <w:rtl w:val="0"/>
         </w:rPr>
-        <w:t xml:space="preserve">Fixed memory usage bugs when marshalling between managed and unmanaged code</w:t>
-      </w:r>
-    </w:p>
-    <w:p>
-      <w:pPr>
-        <w:numPr>
-          <w:ilvl w:val="0"/>
-          <w:numId w:val="4"/>
-        </w:numPr>
-        <w:ind w:left="637.7952755905513" w:hanging="359.9999999999999"/>
-        <w:rPr/>
-      </w:pPr>
-      <w:r>
-        <w:rPr>
-          <w:rtl w:val="0"/>
-        </w:rPr>
         <w:t xml:space="preserve">Reduced large dataset import time from minutes to seconds, and added point feature dataset support</w:t>
       </w:r>
     </w:p>
@@ -1398,8 +1149,6 @@
         <w:pStyle w:val="Heading4"/>
         <w:rPr>
           <w:b w:val="0"/>
-          <w:sz w:val="26"/>
-          <w:szCs w:val="26"/>
         </w:rPr>
       </w:pPr>
       <w:bookmarkStart w:colFirst="0" w:colLast="0" w:name="_nc9xlip5mnfx" w:id="15"/>
@@ -1415,51 +1164,47 @@
           <w:b w:val="0"/>
           <w:rtl w:val="0"/>
         </w:rPr>
-        <w:t xml:space="preserve"> </w:t>
-      </w:r>
-      <w:r>
-        <w:rPr>
-          <w:b w:val="0"/>
-          <w:rtl w:val="0"/>
-        </w:rPr>
-        <w:t xml:space="preserve">|</w:t>
-      </w:r>
-      <w:r>
-        <w:rPr>
-          <w:b w:val="0"/>
-          <w:rtl w:val="0"/>
-        </w:rPr>
-        <w:t xml:space="preserve"> </w:t>
-      </w:r>
-      <w:r>
-        <w:rPr>
-          <w:b w:val="0"/>
-          <w:color w:val="666666"/>
-          <w:sz w:val="22"/>
-          <w:szCs w:val="22"/>
-          <w:rtl w:val="0"/>
-        </w:rPr>
-        <w:t xml:space="preserve">Kingston, Ontario, Canada</w:t>
-      </w:r>
-      <w:r>
-        <w:rPr>
-          <w:rtl w:val="0"/>
-        </w:rPr>
+        <w:t xml:space="preserve"> | Kingston ON CA</w:t>
       </w:r>
     </w:p>
     <w:p>
       <w:pPr>
         <w:pStyle w:val="Heading5"/>
-        <w:rPr/>
+        <w:rPr>
+          <w:b w:val="0"/>
+        </w:rPr>
       </w:pPr>
       <w:bookmarkStart w:colFirst="0" w:colLast="0" w:name="_e6ljcvqklhp4" w:id="16"/>
       <w:bookmarkEnd w:id="16"/>
       <w:r>
         <w:rPr>
+          <w:rtl w:val="0"/>
+        </w:rPr>
+        <w:t xml:space="preserve">Senior Software Developer</w:t>
+      </w:r>
+      <w:r>
+        <w:rPr>
+          <w:b w:val="0"/>
+          <w:rtl w:val="0"/>
+        </w:rPr>
+        <w:t xml:space="preserve"> | November 2008 - September 2009</w:t>
+      </w:r>
+    </w:p>
+    <w:p>
+      <w:pPr>
+        <w:numPr>
+          <w:ilvl w:val="0"/>
+          <w:numId w:val="7"/>
+        </w:numPr>
+        <w:ind w:left="637.7952755905513" w:hanging="359.9999999999999"/>
+        <w:rPr/>
+      </w:pPr>
+      <w:r>
+        <w:rPr>
           <w:b w:val="1"/>
           <w:rtl w:val="0"/>
         </w:rPr>
-        <w:t xml:space="preserve">Senior Software Developer</w:t>
+        <w:t xml:space="preserve">Technologies:</w:t>
       </w:r>
       <w:r>
         <w:rPr>
@@ -1471,27 +1216,7 @@
         <w:rPr>
           <w:rtl w:val="0"/>
         </w:rPr>
-        <w:t xml:space="preserve">|</w:t>
-      </w:r>
-      <w:r>
-        <w:rPr>
-          <w:rtl w:val="0"/>
-        </w:rPr>
-        <w:t xml:space="preserve"> </w:t>
-      </w:r>
-      <w:r>
-        <w:rPr>
-          <w:color w:val="666666"/>
-          <w:sz w:val="20"/>
-          <w:szCs w:val="20"/>
-          <w:rtl w:val="0"/>
-        </w:rPr>
-        <w:t xml:space="preserve">November 2008 - September 2009</w:t>
-      </w:r>
-      <w:r>
-        <w:rPr>
-          <w:rtl w:val="0"/>
-        </w:rPr>
+        <w:t xml:space="preserve">C++, Boost, TTL SDKs, MFC, C#, XNA, WCF, Lidgren, ActionScript, Windows, Xbox</w:t>
       </w:r>
     </w:p>
     <w:p>
@@ -1505,22 +1230,9 @@
       </w:pPr>
       <w:r>
         <w:rPr>
-          <w:b w:val="1"/>
-          <w:rtl w:val="0"/>
-        </w:rPr>
-        <w:t xml:space="preserve">Technologies:</w:t>
-      </w:r>
-      <w:r>
-        <w:rPr>
-          <w:rtl w:val="0"/>
-        </w:rPr>
-        <w:t xml:space="preserve"> </w:t>
-      </w:r>
-      <w:r>
-        <w:rPr>
-          <w:rtl w:val="0"/>
-        </w:rPr>
-        <w:t xml:space="preserve">C++, Boost, TTL SDKs, MFC, C#, XNA, WCF, Lidgren, ActionScript, Windows, Xbox</w:t>
+          <w:rtl w:val="0"/>
+        </w:rPr>
+        <w:t xml:space="preserve">Created the BrainModder neurofeedback training software system</w:t>
       </w:r>
     </w:p>
     <w:p>
@@ -1536,22 +1248,6 @@
         <w:rPr>
           <w:rtl w:val="0"/>
         </w:rPr>
-        <w:t xml:space="preserve">Created the BrainModder neurofeedback training software system</w:t>
-      </w:r>
-    </w:p>
-    <w:p>
-      <w:pPr>
-        <w:numPr>
-          <w:ilvl w:val="0"/>
-          <w:numId w:val="7"/>
-        </w:numPr>
-        <w:ind w:left="637.7952755905513" w:hanging="359.9999999999999"/>
-        <w:rPr/>
-      </w:pPr>
-      <w:r>
-        <w:rPr>
-          <w:rtl w:val="0"/>
-        </w:rPr>
         <w:t xml:space="preserve">Developed networked games for BrainModder, controlled by the brain via real-time EEG and EMG data</w:t>
       </w:r>
     </w:p>
@@ -1560,8 +1256,6 @@
         <w:pStyle w:val="Heading4"/>
         <w:rPr>
           <w:b w:val="0"/>
-          <w:sz w:val="26"/>
-          <w:szCs w:val="26"/>
         </w:rPr>
       </w:pPr>
       <w:bookmarkStart w:colFirst="0" w:colLast="0" w:name="_iye13hgzpwwg" w:id="17"/>
@@ -1577,51 +1271,47 @@
           <w:b w:val="0"/>
           <w:rtl w:val="0"/>
         </w:rPr>
-        <w:t xml:space="preserve"> </w:t>
-      </w:r>
-      <w:r>
-        <w:rPr>
-          <w:b w:val="0"/>
-          <w:rtl w:val="0"/>
-        </w:rPr>
-        <w:t xml:space="preserve">|</w:t>
-      </w:r>
-      <w:r>
-        <w:rPr>
-          <w:b w:val="0"/>
-          <w:rtl w:val="0"/>
-        </w:rPr>
-        <w:t xml:space="preserve"> </w:t>
-      </w:r>
-      <w:r>
-        <w:rPr>
-          <w:b w:val="0"/>
-          <w:color w:val="666666"/>
-          <w:sz w:val="22"/>
-          <w:szCs w:val="22"/>
-          <w:rtl w:val="0"/>
-        </w:rPr>
-        <w:t xml:space="preserve">Kingston, Ontario, Canada</w:t>
-      </w:r>
-      <w:r>
-        <w:rPr>
-          <w:rtl w:val="0"/>
-        </w:rPr>
+        <w:t xml:space="preserve"> | Kingston ON CA</w:t>
       </w:r>
     </w:p>
     <w:p>
       <w:pPr>
         <w:pStyle w:val="Heading5"/>
-        <w:rPr/>
+        <w:rPr>
+          <w:b w:val="0"/>
+        </w:rPr>
       </w:pPr>
       <w:bookmarkStart w:colFirst="0" w:colLast="0" w:name="_v7fuubo3bd4" w:id="18"/>
       <w:bookmarkEnd w:id="18"/>
       <w:r>
         <w:rPr>
+          <w:rtl w:val="0"/>
+        </w:rPr>
+        <w:t xml:space="preserve">Software Developer</w:t>
+      </w:r>
+      <w:r>
+        <w:rPr>
+          <w:b w:val="0"/>
+          <w:rtl w:val="0"/>
+        </w:rPr>
+        <w:t xml:space="preserve"> | April 2002 - September 2006</w:t>
+      </w:r>
+    </w:p>
+    <w:p>
+      <w:pPr>
+        <w:numPr>
+          <w:ilvl w:val="0"/>
+          <w:numId w:val="6"/>
+        </w:numPr>
+        <w:ind w:left="637.7952755905513" w:hanging="359.9999999999999"/>
+        <w:rPr/>
+      </w:pPr>
+      <w:r>
+        <w:rPr>
           <w:b w:val="1"/>
           <w:rtl w:val="0"/>
         </w:rPr>
-        <w:t xml:space="preserve">Software Developer</w:t>
+        <w:t xml:space="preserve">Technologies:</w:t>
       </w:r>
       <w:r>
         <w:rPr>
@@ -1633,27 +1323,7 @@
         <w:rPr>
           <w:rtl w:val="0"/>
         </w:rPr>
-        <w:t xml:space="preserve">|</w:t>
-      </w:r>
-      <w:r>
-        <w:rPr>
-          <w:rtl w:val="0"/>
-        </w:rPr>
-        <w:t xml:space="preserve"> </w:t>
-      </w:r>
-      <w:r>
-        <w:rPr>
-          <w:color w:val="666666"/>
-          <w:sz w:val="20"/>
-          <w:szCs w:val="20"/>
-          <w:rtl w:val="0"/>
-        </w:rPr>
-        <w:t xml:space="preserve">April 2002 - September 2006</w:t>
-      </w:r>
-      <w:r>
-        <w:rPr>
-          <w:rtl w:val="0"/>
-        </w:rPr>
+        <w:t xml:space="preserve">C++, MFC, OLAP, Windows</w:t>
       </w:r>
     </w:p>
     <w:p>
@@ -1667,22 +1337,9 @@
       </w:pPr>
       <w:r>
         <w:rPr>
-          <w:b w:val="1"/>
-          <w:rtl w:val="0"/>
-        </w:rPr>
-        <w:t xml:space="preserve">Technologies:</w:t>
-      </w:r>
-      <w:r>
-        <w:rPr>
-          <w:rtl w:val="0"/>
-        </w:rPr>
-        <w:t xml:space="preserve"> </w:t>
-      </w:r>
-      <w:r>
-        <w:rPr>
-          <w:rtl w:val="0"/>
-        </w:rPr>
-        <w:t xml:space="preserve">C++, MFC, OLAP, Windows</w:t>
+          <w:rtl w:val="0"/>
+        </w:rPr>
+        <w:t xml:space="preserve">Fixed bugs and made general improvements to the flagship BI reporting product</w:t>
       </w:r>
     </w:p>
     <w:p>
@@ -1698,22 +1355,6 @@
         <w:rPr>
           <w:rtl w:val="0"/>
         </w:rPr>
-        <w:t xml:space="preserve">Fixed bugs and made general improvements to the flagship BI reporting product</w:t>
-      </w:r>
-    </w:p>
-    <w:p>
-      <w:pPr>
-        <w:numPr>
-          <w:ilvl w:val="0"/>
-          <w:numId w:val="6"/>
-        </w:numPr>
-        <w:ind w:left="637.7952755905513" w:hanging="359.9999999999999"/>
-        <w:rPr/>
-      </w:pPr>
-      <w:r>
-        <w:rPr>
-          <w:rtl w:val="0"/>
-        </w:rPr>
         <w:t xml:space="preserve">Completed a multi-dimensional OLAP reporting and interaction feature</w:t>
       </w:r>
     </w:p>
@@ -1722,8 +1363,6 @@
         <w:pStyle w:val="Heading4"/>
         <w:rPr>
           <w:b w:val="0"/>
-          <w:sz w:val="26"/>
-          <w:szCs w:val="26"/>
         </w:rPr>
       </w:pPr>
       <w:bookmarkStart w:colFirst="0" w:colLast="0" w:name="_snlx6sosywy" w:id="19"/>
@@ -1739,82 +1378,30 @@
           <w:b w:val="0"/>
           <w:rtl w:val="0"/>
         </w:rPr>
-        <w:t xml:space="preserve"> </w:t>
-      </w:r>
-      <w:r>
-        <w:rPr>
-          <w:b w:val="0"/>
-          <w:rtl w:val="0"/>
-        </w:rPr>
-        <w:t xml:space="preserve">|</w:t>
-      </w:r>
-      <w:r>
-        <w:rPr>
-          <w:b w:val="0"/>
-          <w:rtl w:val="0"/>
-        </w:rPr>
-        <w:t xml:space="preserve"> </w:t>
-      </w:r>
-      <w:r>
-        <w:rPr>
-          <w:b w:val="0"/>
-          <w:color w:val="666666"/>
-          <w:sz w:val="22"/>
-          <w:szCs w:val="22"/>
-          <w:rtl w:val="0"/>
-        </w:rPr>
-        <w:t xml:space="preserve">Kingston, Ontario, Canada</w:t>
-      </w:r>
-      <w:r>
-        <w:rPr>
-          <w:rtl w:val="0"/>
-        </w:rPr>
+        <w:t xml:space="preserve"> | Kingston ON CA</w:t>
       </w:r>
     </w:p>
     <w:p>
       <w:pPr>
         <w:pStyle w:val="Heading5"/>
         <w:rPr>
-          <w:color w:val="666666"/>
-          <w:sz w:val="20"/>
-          <w:szCs w:val="20"/>
+          <w:b w:val="0"/>
         </w:rPr>
       </w:pPr>
       <w:bookmarkStart w:colFirst="0" w:colLast="0" w:name="_iper5f4uqlpl" w:id="20"/>
       <w:bookmarkEnd w:id="20"/>
       <w:r>
         <w:rPr>
-          <w:b w:val="1"/>
           <w:rtl w:val="0"/>
         </w:rPr>
         <w:t xml:space="preserve">Software Developer (Team Lead), Product Development Manager</w:t>
       </w:r>
       <w:r>
         <w:rPr>
-          <w:rtl w:val="0"/>
-        </w:rPr>
-        <w:t xml:space="preserve"> </w:t>
-      </w:r>
-      <w:r>
-        <w:rPr>
-          <w:rtl w:val="0"/>
-        </w:rPr>
-        <w:t xml:space="preserve">|</w:t>
-      </w:r>
-      <w:r>
-        <w:rPr>
-          <w:rtl w:val="0"/>
-        </w:rPr>
-        <w:t xml:space="preserve"> </w:t>
-      </w:r>
-      <w:r>
-        <w:rPr>
-          <w:color w:val="666666"/>
-          <w:sz w:val="20"/>
-          <w:szCs w:val="20"/>
-          <w:rtl w:val="0"/>
-        </w:rPr>
-        <w:t xml:space="preserve">September 1998 - April 2002</w:t>
+          <w:b w:val="0"/>
+          <w:rtl w:val="0"/>
+        </w:rPr>
+        <w:t xml:space="preserve"> | September 1998 - April 2002</w:t>
       </w:r>
     </w:p>
     <w:p>
@@ -1929,10 +1516,6 @@
         <w:pStyle w:val="Heading4"/>
         <w:rPr>
           <w:b w:val="0"/>
-          <w:color w:val="666666"/>
-          <w:sz w:val="26"/>
-          <w:szCs w:val="26"/>
-          <w:u w:val="single"/>
         </w:rPr>
       </w:pPr>
       <w:bookmarkStart w:colFirst="0" w:colLast="0" w:name="_f8jhvse1p56b" w:id="22"/>
@@ -1948,29 +1531,12 @@
           <w:b w:val="0"/>
           <w:rtl w:val="0"/>
         </w:rPr>
-        <w:t xml:space="preserve"> </w:t>
-      </w:r>
-      <w:r>
-        <w:rPr>
-          <w:b w:val="0"/>
-          <w:rtl w:val="0"/>
-        </w:rPr>
-        <w:t xml:space="preserve">|</w:t>
-      </w:r>
-      <w:r>
-        <w:rPr>
-          <w:b w:val="0"/>
-          <w:rtl w:val="0"/>
-        </w:rPr>
-        <w:t xml:space="preserve"> </w:t>
+        <w:t xml:space="preserve"> | </w:t>
       </w:r>
       <w:hyperlink r:id="rId12">
         <w:r>
           <w:rPr>
             <w:b w:val="0"/>
-            <w:color w:val="666666"/>
-            <w:sz w:val="22"/>
-            <w:szCs w:val="22"/>
             <w:u w:val="single"/>
             <w:rtl w:val="0"/>
           </w:rPr>
@@ -1999,9 +1565,6 @@
         <w:pStyle w:val="Heading4"/>
         <w:rPr>
           <w:b w:val="0"/>
-          <w:sz w:val="26"/>
-          <w:szCs w:val="26"/>
-          <w:u w:val="none"/>
         </w:rPr>
       </w:pPr>
       <w:bookmarkStart w:colFirst="0" w:colLast="0" w:name="_hqyx31orl1lx" w:id="23"/>
@@ -2017,29 +1580,12 @@
           <w:b w:val="0"/>
           <w:rtl w:val="0"/>
         </w:rPr>
-        <w:t xml:space="preserve"> </w:t>
-      </w:r>
-      <w:r>
-        <w:rPr>
-          <w:b w:val="0"/>
-          <w:rtl w:val="0"/>
-        </w:rPr>
-        <w:t xml:space="preserve">|</w:t>
-      </w:r>
-      <w:r>
-        <w:rPr>
-          <w:b w:val="0"/>
-          <w:rtl w:val="0"/>
-        </w:rPr>
-        <w:t xml:space="preserve"> </w:t>
+        <w:t xml:space="preserve"> | </w:t>
       </w:r>
       <w:hyperlink r:id="rId13">
         <w:r>
           <w:rPr>
             <w:b w:val="0"/>
-            <w:color w:val="666666"/>
-            <w:sz w:val="22"/>
-            <w:szCs w:val="22"/>
             <w:u w:val="single"/>
             <w:rtl w:val="0"/>
           </w:rPr>
@@ -3051,13 +2597,9 @@
     <w:pPr>
       <w:keepNext w:val="1"/>
       <w:keepLines w:val="1"/>
-      <w:spacing w:after="340" w:lineRule="auto"/>
+      <w:spacing w:after="300" w:lineRule="auto"/>
     </w:pPr>
-    <w:rPr>
-      <w:color w:val="666666"/>
-      <w:sz w:val="18"/>
-      <w:szCs w:val="18"/>
-    </w:rPr>
+    <w:rPr/>
   </w:style>
   <w:style w:type="paragraph" w:styleId="Heading3">
     <w:name w:val="heading 3"/>
@@ -3066,7 +2608,7 @@
     <w:pPr>
       <w:keepNext w:val="1"/>
       <w:keepLines w:val="1"/>
-      <w:spacing w:before="260" w:lineRule="auto"/>
+      <w:spacing w:before="220" w:lineRule="auto"/>
     </w:pPr>
     <w:rPr>
       <w:b w:val="1"/>
@@ -3099,8 +2641,7 @@
       <w:spacing w:after="60" w:lineRule="auto"/>
     </w:pPr>
     <w:rPr>
-      <w:sz w:val="22"/>
-      <w:szCs w:val="22"/>
+      <w:b w:val="1"/>
     </w:rPr>
   </w:style>
   <w:style w:type="paragraph" w:styleId="Heading6">

</xml_diff>

<commit_message>
CV: More wording tweaks
</commit_message>
<xml_diff>
--- a/cv/jason-erb.docx
+++ b/cv/jason-erb.docx
@@ -421,7 +421,7 @@
         <w:rPr>
           <w:rtl w:val="0"/>
         </w:rPr>
-        <w:t xml:space="preserve">, the native layer of the Distributive Compute Protocol that enabled users to install/configure/run workers for a distributed computer on x64 and arm64 variants of Ubuntu, MacOS, Windows, and Docker (via multi-architecture image)</w:t>
+        <w:t xml:space="preserve">, the native layer of the Distributive Compute Protocol that enables users to install/configure/run workers for a distributed computer on x64 and arm64 variants of Ubuntu, MacOS, Windows, and Docker (via multi-architecture image)</w:t>
       </w:r>
     </w:p>
     <w:p>
@@ -469,7 +469,7 @@
         <w:rPr>
           <w:rtl w:val="0"/>
         </w:rPr>
-        <w:t xml:space="preserve">Established a Swiss-watch CI build/test/release process that deployed containers and graphical installers to alpha/beta/release channels for manual/automatic download on all platforms</w:t>
+        <w:t xml:space="preserve">Established a Swiss-watch CI build/test/release process that deploys containers and graphical installers to alpha/beta/release channels for manual/automatic download on all platforms</w:t>
       </w:r>
     </w:p>
     <w:p>
@@ -599,7 +599,13 @@
         <w:rPr>
           <w:rtl w:val="0"/>
         </w:rPr>
-        <w:t xml:space="preserve">As the first developer hired after spin-off from Willow Garage, joined the team responsible for both the embedded and client (“pilot”) software for the acclaimed Beam remote presence robot</w:t>
+        <w:t xml:space="preserve">As the first developer hired after spin-off from Willow Garage, j</w:t>
+      </w:r>
+      <w:r>
+        <w:rPr>
+          <w:rtl w:val="0"/>
+        </w:rPr>
+        <w:t xml:space="preserve">oined the embedded and client (“pilot”) software team for the acclaimed Beam remote presence robot</w:t>
       </w:r>
     </w:p>
     <w:p>
@@ -1093,7 +1099,7 @@
         <w:rPr>
           <w:rtl w:val="0"/>
         </w:rPr>
-        <w:t xml:space="preserve"> a novel hexagonal geospatial grid technology, along with a GeoWeb browser, SDK, and peer-to-peer </w:t>
+        <w:t xml:space="preserve"> a novel multiresolution hexagonal geospatial grid technology, along with a GeoWeb browser, SDK, and peer-to-peer </w:t>
       </w:r>
       <w:r>
         <w:rPr>
@@ -1121,7 +1127,7 @@
         <w:rPr>
           <w:rtl w:val="0"/>
         </w:rPr>
-        <w:t xml:space="preserve">Systematically fixed all memory bugs caused by marshalling between managed and unmanaged code</w:t>
+        <w:t xml:space="preserve">Improved stability of the product by systematically fixing all memory bugs caused by marshalling between managed and unmanaged code</w:t>
       </w:r>
     </w:p>
     <w:p>
@@ -1244,7 +1250,7 @@
         <w:rPr>
           <w:rtl w:val="0"/>
         </w:rPr>
-        <w:t xml:space="preserve">Developed networked games for BrainModder, controlled by the brain via real-time EEG and EMG data, to train the mind away from “busy brain” and into more desired brain activity</w:t>
+        <w:t xml:space="preserve">Developed networked games for BrainModder, controlled by the brain via real-time EEG and EMG data, to train the brain toward more desired activity metrics</w:t>
       </w:r>
     </w:p>
     <w:p>
@@ -1351,7 +1357,7 @@
         <w:rPr>
           <w:rtl w:val="0"/>
         </w:rPr>
-        <w:t xml:space="preserve">Completed a multi-dimensional OLAP reporting and interaction feature for advanced analysis</w:t>
+        <w:t xml:space="preserve">Completed a multi-dimensional OLAP reporting and interaction feature for advanced data analysis</w:t>
       </w:r>
     </w:p>
     <w:p>

</xml_diff>

<commit_message>
CV: Streamlined old experience
</commit_message>
<xml_diff>
--- a/cv/jason-erb.docx
+++ b/cv/jason-erb.docx
@@ -1448,7 +1448,7 @@
         <w:rPr>
           <w:rtl w:val="0"/>
         </w:rPr>
-        <w:t xml:space="preserve">Directed a team of developers: trained, delegated, instituted standards, and reviewed code</w:t>
+        <w:t xml:space="preserve">Directed a team of developers in writing and testing applications for Hotel Dieu Hospital and the Ministry of Health and Long-Term Care</w:t>
       </w:r>
     </w:p>
     <w:p>
@@ -1480,23 +1480,7 @@
         <w:rPr>
           <w:rtl w:val="0"/>
         </w:rPr>
-        <w:t xml:space="preserve">Devised a web UI that simulated the Windows desktop as part of an asset management application, and architected the backing database</w:t>
-      </w:r>
-    </w:p>
-    <w:p>
-      <w:pPr>
-        <w:numPr>
-          <w:ilvl w:val="0"/>
-          <w:numId w:val="1"/>
-        </w:numPr>
-        <w:ind w:left="637.7952755905513" w:hanging="359.9999999999999"/>
-        <w:rPr/>
-      </w:pPr>
-      <w:r>
-        <w:rPr>
-          <w:rtl w:val="0"/>
-        </w:rPr>
-        <w:t xml:space="preserve">Wrote and tested applications for Hotel Dieu Hospital and the Ministry of Health and Long-Term Care</w:t>
+        <w:t xml:space="preserve">Devised a web UI simulating the Windows desktop as part of an asset management application, and architected the backing database</w:t>
       </w:r>
     </w:p>
     <w:p>

</xml_diff>